<commit_message>
Começando a Documentação com o CONTEXTO
</commit_message>
<xml_diff>
--- a/Documentos/Documentação.docx
+++ b/Documentos/Documentação.docx
@@ -21,23 +21,108 @@
         </w:rPr>
         <w:t>DOCUMENTAÇÃO</w:t>
       </w:r>
-    </w:p>
-    <w:p>
-      <w:pPr>
-        <w:jc w:val="center"/>
+      <w:r>
         <w:rPr>
           <w:b/>
           <w:bCs/>
           <w:sz w:val="40"/>
           <w:szCs w:val="40"/>
         </w:rPr>
+        <w:t xml:space="preserve"> – Criação de Jogos</w:t>
+      </w:r>
+    </w:p>
+    <w:p>
+      <w:pPr>
+        <w:jc w:val="center"/>
+        <w:rPr>
+          <w:b/>
+          <w:bCs/>
+        </w:rPr>
       </w:pPr>
     </w:p>
     <w:p>
-      <w:r>
-        <w:t>Contexto:</w:t>
-      </w:r>
-    </w:p>
+      <w:pPr>
+        <w:rPr>
+          <w:b/>
+          <w:bCs/>
+          <w:sz w:val="32"/>
+          <w:szCs w:val="32"/>
+        </w:rPr>
+      </w:pPr>
+      <w:r>
+        <w:rPr>
+          <w:b/>
+          <w:bCs/>
+          <w:sz w:val="36"/>
+          <w:szCs w:val="36"/>
+        </w:rPr>
+        <w:t>Contexto</w:t>
+      </w:r>
+      <w:r>
+        <w:rPr>
+          <w:b/>
+          <w:bCs/>
+          <w:sz w:val="32"/>
+          <w:szCs w:val="32"/>
+        </w:rPr>
+        <w:t>:</w:t>
+      </w:r>
+    </w:p>
+    <w:p>
+      <w:r>
+        <w:t>Na medida que o tempo passa, os Jogadores de jogos eletrônicos no Brasil vêm</w:t>
+      </w:r>
+      <w:r>
+        <w:t xml:space="preserve"> crescendo</w:t>
+      </w:r>
+      <w:r>
+        <w:t>,</w:t>
+      </w:r>
+      <w:r>
+        <w:t xml:space="preserve"> assim como a utilização de tecnologia </w:t>
+      </w:r>
+      <w:r>
+        <w:t xml:space="preserve">na casa dos brasileiros. </w:t>
+      </w:r>
+      <w:r>
+        <w:t xml:space="preserve">A indústria de jogos ficou sete vezes maior no intervalo entre 2014 a 2024, saltou de 150 estúdios desenvolvedores de games para 1042 estúdios no país, uma elevação de 695%. Dados da Associação Brasileira das Desenvolvedoras de Jogos Digitais (Abragames). </w:t>
+      </w:r>
+    </w:p>
+    <w:p>
+      <w:r>
+        <w:t>De acordo com a happy, o processo de criar jogos ajuda a desenvolver algumas habilidades</w:t>
+      </w:r>
+      <w:r>
+        <w:t xml:space="preserve"> como Criatividade, Trabalho em equipe, Raciocínio lógico, Resolução de problemas, Comunicação, Pensamento abstrato e Resiliência. </w:t>
+      </w:r>
+      <w:r>
+        <w:t xml:space="preserve">Com isso podemos perceber que além de ser um hobby, </w:t>
+      </w:r>
+      <w:r>
+        <w:t>também pode ser uma</w:t>
+      </w:r>
+      <w:r>
+        <w:t xml:space="preserve"> fonte de estudo</w:t>
+      </w:r>
+      <w:r>
+        <w:t>, além de</w:t>
+      </w:r>
+      <w:r>
+        <w:t xml:space="preserve"> ajudar crianças, adolescentes e adultos a melhorar </w:t>
+      </w:r>
+      <w:r>
+        <w:t>ou</w:t>
+      </w:r>
+      <w:r>
+        <w:t xml:space="preserve"> desenvolver novas habilidades.</w:t>
+      </w:r>
+    </w:p>
+    <w:p>
+      <w:r>
+        <w:br w:type="page"/>
+      </w:r>
+    </w:p>
+    <w:p/>
     <w:p>
       <w:r>
         <w:t>Objetivo:</w:t>
@@ -63,6 +148,232 @@
         <w:t>Premissas e restrições:</w:t>
       </w:r>
     </w:p>
+    <w:p>
+      <w:r>
+        <w:br w:type="page"/>
+      </w:r>
+    </w:p>
+    <w:p>
+      <w:pPr>
+        <w:rPr>
+          <w:b/>
+          <w:bCs/>
+          <w:sz w:val="36"/>
+          <w:szCs w:val="36"/>
+        </w:rPr>
+      </w:pPr>
+      <w:r>
+        <w:rPr>
+          <w:b/>
+          <w:bCs/>
+          <w:sz w:val="36"/>
+          <w:szCs w:val="36"/>
+        </w:rPr>
+        <w:lastRenderedPageBreak/>
+        <w:t>Refer</w:t>
+      </w:r>
+      <w:r>
+        <w:rPr>
+          <w:b/>
+          <w:bCs/>
+          <w:sz w:val="36"/>
+          <w:szCs w:val="36"/>
+        </w:rPr>
+        <w:t>ê</w:t>
+      </w:r>
+      <w:r>
+        <w:rPr>
+          <w:b/>
+          <w:bCs/>
+          <w:sz w:val="36"/>
+          <w:szCs w:val="36"/>
+        </w:rPr>
+        <w:t>ncias Bibliográficas:</w:t>
+      </w:r>
+    </w:p>
+    <w:p/>
+    <w:p>
+      <w:pPr>
+        <w:jc w:val="both"/>
+      </w:pPr>
+      <w:r>
+        <w:t xml:space="preserve">YAMAKAMI, Leticia. </w:t>
+      </w:r>
+      <w:r>
+        <w:t>Indústria de games no Brasil cresceu sete vezes em dez anos</w:t>
+      </w:r>
+      <w:r>
+        <w:t xml:space="preserve">. Veja Negócios, 16 Ago 2024. </w:t>
+      </w:r>
+      <w:hyperlink r:id="rId5" w:history="1">
+        <w:r>
+          <w:rPr>
+            <w:rStyle w:val="Hyperlink"/>
+          </w:rPr>
+          <w:t>https://ve</w:t>
+        </w:r>
+        <w:r>
+          <w:rPr>
+            <w:rStyle w:val="Hyperlink"/>
+          </w:rPr>
+          <w:t>j</w:t>
+        </w:r>
+        <w:r>
+          <w:rPr>
+            <w:rStyle w:val="Hyperlink"/>
+          </w:rPr>
+          <w:t>a.a</w:t>
+        </w:r>
+        <w:r>
+          <w:rPr>
+            <w:rStyle w:val="Hyperlink"/>
+          </w:rPr>
+          <w:t>b</w:t>
+        </w:r>
+        <w:r>
+          <w:rPr>
+            <w:rStyle w:val="Hyperlink"/>
+          </w:rPr>
+          <w:t>ril.com.br/economia/industria-de-games-no-brasil-cresceu-sete-vezes-em-dez-anos/</w:t>
+        </w:r>
+      </w:hyperlink>
+      <w:r>
+        <w:t xml:space="preserve"> </w:t>
+      </w:r>
+    </w:p>
+    <w:p>
+      <w:pPr>
+        <w:jc w:val="both"/>
+      </w:pPr>
+      <w:r>
+        <w:t xml:space="preserve">TEM, tv. </w:t>
+      </w:r>
+      <w:r>
+        <w:t>Mercado gamer cresce no Brasil e impulsiona economia com cursos e oportunidades</w:t>
+      </w:r>
+      <w:r>
+        <w:t xml:space="preserve">. G1, 06 Jul 2025. </w:t>
+      </w:r>
+      <w:hyperlink r:id="rId6" w:history="1">
+        <w:r>
+          <w:rPr>
+            <w:rStyle w:val="Hyperlink"/>
+          </w:rPr>
+          <w:t>https://g1.globo.com/sp/sao-jose-do-rio-preto-aracatuba/noticia/2025/07/06/mercado-gamer-cresce-no-brasil-e-impulsiona-economia-com-cursos-e-oportunidades.ghtml</w:t>
+        </w:r>
+      </w:hyperlink>
+    </w:p>
+    <w:p>
+      <w:pPr>
+        <w:jc w:val="both"/>
+      </w:pPr>
+      <w:r>
+        <w:t xml:space="preserve">LEÃO, Leonardo. </w:t>
+      </w:r>
+      <w:r>
+        <w:t>Indústria nacional de desenvolvimento de games cresce e alcança faturamento anual de R$ 1,2 bilhão</w:t>
+      </w:r>
+      <w:r>
+        <w:t xml:space="preserve">. Diário do Comércio, 27 Jul 2025. </w:t>
+      </w:r>
+      <w:hyperlink r:id="rId7" w:history="1">
+        <w:r>
+          <w:rPr>
+            <w:rStyle w:val="Hyperlink"/>
+          </w:rPr>
+          <w:t>https://diariodocomercio.com.br/economia/mercado-desenvolvimento-games-cresce-brasil/</w:t>
+        </w:r>
+      </w:hyperlink>
+    </w:p>
+    <w:p>
+      <w:pPr>
+        <w:jc w:val="both"/>
+      </w:pPr>
+      <w:r>
+        <w:t xml:space="preserve">BRASIL, CNN. </w:t>
+      </w:r>
+      <w:r>
+        <w:t>Mercado de games no país é o que mais cresce, diz CEO da Brasil Game Show</w:t>
+      </w:r>
+      <w:r>
+        <w:t xml:space="preserve">. CNN Brasil, 20 Jun 2025. </w:t>
+      </w:r>
+      <w:hyperlink r:id="rId8" w:history="1">
+        <w:r>
+          <w:rPr>
+            <w:rStyle w:val="Hyperlink"/>
+          </w:rPr>
+          <w:t>https://www.cnnbrasil.com.br/economia/negocios/mercado-de-games-no-pais-e-o-que-mais-cresce-diz-ceo-da-brasil-game-show/#goog_rewarded</w:t>
+        </w:r>
+      </w:hyperlink>
+    </w:p>
+    <w:p>
+      <w:pPr>
+        <w:jc w:val="both"/>
+      </w:pPr>
+      <w:r>
+        <w:t xml:space="preserve">LIMA, Leo. </w:t>
+      </w:r>
+      <w:r>
+        <w:t>Games impulsionam economia criativa e ganham espaço no mercado brasileiro</w:t>
+      </w:r>
+      <w:r>
+        <w:t xml:space="preserve">. Estado de Minas, 11 Out 2025. </w:t>
+      </w:r>
+      <w:hyperlink r:id="rId9" w:anchor="google_vignette" w:history="1">
+        <w:r>
+          <w:rPr>
+            <w:rStyle w:val="Hyperlink"/>
+          </w:rPr>
+          <w:t>https://www.em.com.br/tecnologia/2025/10/7268443-games-impulsionam-economia-criativa-e-ganham-espaco-no-mercado-brasileiro.html#google_vignette</w:t>
+        </w:r>
+      </w:hyperlink>
+    </w:p>
+    <w:p>
+      <w:pPr>
+        <w:jc w:val="both"/>
+      </w:pPr>
+      <w:r>
+        <w:t xml:space="preserve">RODRIGUES, Márcia. </w:t>
+      </w:r>
+      <w:r>
+        <w:t>Indústria bilionária de games avança com estúdios brasileiros no exterior</w:t>
+      </w:r>
+      <w:r>
+        <w:t xml:space="preserve">. Fast Company, 19 Ago 2025. </w:t>
+      </w:r>
+      <w:hyperlink r:id="rId10" w:history="1">
+        <w:r>
+          <w:rPr>
+            <w:rStyle w:val="Hyperlink"/>
+          </w:rPr>
+          <w:t>https://fastcompanybrasil.com/money/industria-bilionaria-de-games-abre-espaco-para-estudios-brasileiros/</w:t>
+        </w:r>
+      </w:hyperlink>
+    </w:p>
+    <w:p>
+      <w:pPr>
+        <w:jc w:val="both"/>
+      </w:pPr>
+      <w:r>
+        <w:t xml:space="preserve">SANTOS, Matheus. </w:t>
+      </w:r>
+      <w:r>
+        <w:t>7 habilidades que a criação de jogos ajuda a desenvolver nas crianças</w:t>
+      </w:r>
+      <w:r>
+        <w:t xml:space="preserve">. Happy. </w:t>
+      </w:r>
+      <w:hyperlink r:id="rId11" w:history="1">
+        <w:r>
+          <w:rPr>
+            <w:rStyle w:val="Hyperlink"/>
+          </w:rPr>
+          <w:t>https://happy.com.br/blog/criacao-de-jogos/</w:t>
+        </w:r>
+      </w:hyperlink>
+    </w:p>
+    <w:p/>
     <w:sectPr>
       <w:pgSz w:w="11906" w:h="16838"/>
       <w:pgMar w:top="1417" w:right="1701" w:bottom="1417" w:left="1701" w:header="708" w:footer="708" w:gutter="0"/>
@@ -989,6 +1300,41 @@
       <w:spacing w:val="5"/>
     </w:rPr>
   </w:style>
+  <w:style w:type="character" w:styleId="Hyperlink">
+    <w:name w:val="Hyperlink"/>
+    <w:basedOn w:val="Fontepargpadro"/>
+    <w:uiPriority w:val="99"/>
+    <w:unhideWhenUsed/>
+    <w:rsid w:val="00B57F0F"/>
+    <w:rPr>
+      <w:color w:val="467886" w:themeColor="hyperlink"/>
+      <w:u w:val="single"/>
+    </w:rPr>
+  </w:style>
+  <w:style w:type="character" w:styleId="MenoPendente">
+    <w:name w:val="Unresolved Mention"/>
+    <w:basedOn w:val="Fontepargpadro"/>
+    <w:uiPriority w:val="99"/>
+    <w:semiHidden/>
+    <w:unhideWhenUsed/>
+    <w:rsid w:val="00B57F0F"/>
+    <w:rPr>
+      <w:color w:val="605E5C"/>
+      <w:shd w:val="clear" w:color="auto" w:fill="E1DFDD"/>
+    </w:rPr>
+  </w:style>
+  <w:style w:type="character" w:styleId="HiperlinkVisitado">
+    <w:name w:val="FollowedHyperlink"/>
+    <w:basedOn w:val="Fontepargpadro"/>
+    <w:uiPriority w:val="99"/>
+    <w:semiHidden/>
+    <w:unhideWhenUsed/>
+    <w:rsid w:val="00B57F0F"/>
+    <w:rPr>
+      <w:color w:val="96607D" w:themeColor="followedHyperlink"/>
+      <w:u w:val="single"/>
+    </w:rPr>
+  </w:style>
 </w:styles>
 </file>
 
@@ -1285,4 +1631,16 @@
     </a:ext>
   </a:extLst>
 </a:theme>
+</file>
+
+<file path=customXml/item1.xml><?xml version="1.0" encoding="utf-8"?>
+<b:Sources xmlns:b="http://schemas.openxmlformats.org/officeDocument/2006/bibliography" xmlns="http://schemas.openxmlformats.org/officeDocument/2006/bibliography" SelectedStyle="\APASixthEditionOfficeOnline.xsl" StyleName="APA" Version="6"/>
+</file>
+
+<file path=customXml/itemProps1.xml><?xml version="1.0" encoding="utf-8"?>
+<ds:datastoreItem xmlns:ds="http://schemas.openxmlformats.org/officeDocument/2006/customXml" ds:itemID="{C36B6BB2-6DB4-4156-A195-20AD97A848F4}">
+  <ds:schemaRefs>
+    <ds:schemaRef ds:uri="http://schemas.openxmlformats.org/officeDocument/2006/bibliography"/>
+  </ds:schemaRefs>
+</ds:datastoreItem>
 </file>
</xml_diff>

<commit_message>
Alteração na Documentação, continuação no desenvolvimento da documentação.
</commit_message>
<xml_diff>
--- a/Documentos/Documentação.docx
+++ b/Documentos/Documentação.docx
@@ -69,6 +69,9 @@
       </w:r>
     </w:p>
     <w:p>
+      <w:pPr>
+        <w:jc w:val="both"/>
+      </w:pPr>
       <w:r>
         <w:t>Na medida que o tempo passa, os Jogadores de jogos eletrônicos no Brasil vêm</w:t>
       </w:r>
@@ -89,6 +92,9 @@
       </w:r>
     </w:p>
     <w:p>
+      <w:pPr>
+        <w:jc w:val="both"/>
+      </w:pPr>
       <w:r>
         <w:t>De acordo com a happy, o processo de criar jogos ajuda a desenvolver algumas habilidades</w:t>
       </w:r>
@@ -108,13 +114,75 @@
         <w:t>, além de</w:t>
       </w:r>
       <w:r>
-        <w:t xml:space="preserve"> ajudar crianças, adolescentes e adultos a melhorar </w:t>
+        <w:t xml:space="preserve"> ajudar crianças, adolescentes e adultos a melhorar</w:t>
+      </w:r>
+      <w:r>
+        <w:t>em</w:t>
+      </w:r>
+      <w:r>
+        <w:t xml:space="preserve"> </w:t>
       </w:r>
       <w:r>
         <w:t>ou</w:t>
       </w:r>
       <w:r>
-        <w:t xml:space="preserve"> desenvolver novas habilidades.</w:t>
+        <w:t xml:space="preserve"> desenvolver</w:t>
+      </w:r>
+      <w:r>
+        <w:t>em</w:t>
+      </w:r>
+      <w:r>
+        <w:t xml:space="preserve"> novas habilidades.</w:t>
+      </w:r>
+    </w:p>
+    <w:p>
+      <w:pPr>
+        <w:jc w:val="both"/>
+      </w:pPr>
+      <w:r>
+        <w:t xml:space="preserve">Desde </w:t>
+      </w:r>
+      <w:r>
+        <w:t>criança</w:t>
+      </w:r>
+      <w:r>
+        <w:t xml:space="preserve"> amo criar narrativas na minha mente, seja </w:t>
+      </w:r>
+      <w:r>
+        <w:t xml:space="preserve">quando eu brincava de carrinho, boneco ou até mesmo </w:t>
+      </w:r>
+      <w:r>
+        <w:t>criando coisas</w:t>
+      </w:r>
+      <w:r>
+        <w:t xml:space="preserve"> aleatoriamente</w:t>
+      </w:r>
+      <w:r>
+        <w:t xml:space="preserve"> na minha cabeça. Histórias relacionadas ao meu cotidiano ou até mesmo sobre coisas que eu vi, li ou assiste e gostei.</w:t>
+      </w:r>
+    </w:p>
+    <w:p>
+      <w:pPr>
+        <w:jc w:val="both"/>
+      </w:pPr>
+      <w:r>
+        <w:t xml:space="preserve">Sempre que me perguntavam o que eu queria ser quando crescer, a única reposta que eu tinha, era que eu queria ser rico, pois não me via trabalhando em nenhuma profissão que eu conhecia. Cresci sem saber como eu me tornaria rico, mas sabia que esse era o meu objetivo e eu teria que fazer algo para alcançá-lo. </w:t>
+      </w:r>
+    </w:p>
+    <w:p>
+      <w:pPr>
+        <w:jc w:val="both"/>
+      </w:pPr>
+      <w:r>
+        <w:t>Em meu 1° ano do ensino médio eu conheci alguns conteúdos sobre programação na internet, com o tempo passando eu descobri novas possibilidades de trabalho e me encantei com a área de desenvolvimento. Mesmo não obrigatoriamente sendo relacionada a jogos, o ato de conseguir desenvolver algo me deixa muito feliz.</w:t>
+      </w:r>
+    </w:p>
+    <w:p>
+      <w:pPr>
+        <w:jc w:val="both"/>
+      </w:pPr>
+      <w:r>
+        <w:t>Atualmente, eu vejo a criação de jogos como um hobby que possivelmente pode virar minha profissão no futuro, porém, não quero tornar isso uma fonte de renda principal pois, não quero perder o brilho nos olhos de quando eu imaginar sobre.</w:t>
       </w:r>
     </w:p>
     <w:p>
@@ -122,53 +190,1021 @@
         <w:br w:type="page"/>
       </w:r>
     </w:p>
-    <w:p/>
-    <w:p>
-      <w:r>
-        <w:t>Objetivo:</w:t>
-      </w:r>
-    </w:p>
-    <w:p>
-      <w:r>
-        <w:t>Justificativa:</w:t>
-      </w:r>
-    </w:p>
-    <w:p>
-      <w:r>
-        <w:t>Escopo (Produtos e Principais Requisitos):</w:t>
-      </w:r>
-    </w:p>
-    <w:p>
-      <w:r>
-        <w:t xml:space="preserve">Diagrama da Solução: </w:t>
-      </w:r>
-    </w:p>
-    <w:p>
-      <w:r>
-        <w:t>Premissas e restrições:</w:t>
-      </w:r>
-    </w:p>
-    <w:p>
-      <w:r>
-        <w:br w:type="page"/>
-      </w:r>
-    </w:p>
-    <w:p>
-      <w:pPr>
+    <w:p>
+      <w:pPr>
+        <w:jc w:val="both"/>
+      </w:pPr>
+      <w:r>
         <w:rPr>
           <w:b/>
           <w:bCs/>
           <w:sz w:val="36"/>
           <w:szCs w:val="36"/>
         </w:rPr>
-      </w:pPr>
-      <w:r>
+        <w:lastRenderedPageBreak/>
+        <w:t>Objetivo:</w:t>
+      </w:r>
+    </w:p>
+    <w:p>
+      <w:pPr>
+        <w:jc w:val="both"/>
+      </w:pPr>
+      <w:r>
+        <w:t xml:space="preserve">Falar da minha paixão sobre criação de jogos, além de demonstrar meus conhecimentos técnicos </w:t>
+      </w:r>
+      <w:r>
+        <w:t xml:space="preserve">e não técnicos </w:t>
+      </w:r>
+      <w:r>
+        <w:t>aprendidos fora e dentro da SPTECH.</w:t>
+      </w:r>
+    </w:p>
+    <w:p/>
+    <w:p>
+      <w:pPr>
         <w:rPr>
           <w:b/>
           <w:bCs/>
           <w:sz w:val="36"/>
           <w:szCs w:val="36"/>
         </w:rPr>
+      </w:pPr>
+      <w:r>
+        <w:rPr>
+          <w:b/>
+          <w:bCs/>
+          <w:sz w:val="36"/>
+          <w:szCs w:val="36"/>
+        </w:rPr>
+        <w:t>Justificativa:</w:t>
+      </w:r>
+    </w:p>
+    <w:p>
+      <w:pPr>
+        <w:jc w:val="both"/>
+      </w:pPr>
+      <w:r>
+        <w:t>A paixão por criar está dentro de mim desde quando eu era pequeno, venho alimentando-a pouco a pouco, mas sinto que está na hora de tirá-la da minha mente e transpassa-la para algum lugar, que neste caso seria os jogos.</w:t>
+      </w:r>
+    </w:p>
+    <w:p/>
+    <w:p>
+      <w:pPr>
+        <w:rPr>
+          <w:b/>
+          <w:bCs/>
+          <w:sz w:val="36"/>
+          <w:szCs w:val="36"/>
+        </w:rPr>
+      </w:pPr>
+      <w:r>
+        <w:rPr>
+          <w:b/>
+          <w:bCs/>
+          <w:sz w:val="36"/>
+          <w:szCs w:val="36"/>
+        </w:rPr>
+        <w:br w:type="page"/>
+      </w:r>
+    </w:p>
+    <w:p>
+      <w:pPr>
+        <w:rPr>
+          <w:b/>
+          <w:bCs/>
+          <w:sz w:val="36"/>
+          <w:szCs w:val="36"/>
+        </w:rPr>
+      </w:pPr>
+      <w:r>
+        <w:rPr>
+          <w:b/>
+          <w:bCs/>
+          <w:sz w:val="36"/>
+          <w:szCs w:val="36"/>
+        </w:rPr>
+        <w:lastRenderedPageBreak/>
+        <w:t>Escopo</w:t>
+      </w:r>
+      <w:r>
+        <w:rPr>
+          <w:b/>
+          <w:bCs/>
+          <w:sz w:val="36"/>
+          <w:szCs w:val="36"/>
+        </w:rPr>
+        <w:t>:</w:t>
+      </w:r>
+    </w:p>
+    <w:p>
+      <w:pPr>
+        <w:rPr>
+          <w:b/>
+          <w:bCs/>
+          <w:sz w:val="32"/>
+          <w:szCs w:val="32"/>
+        </w:rPr>
+      </w:pPr>
+      <w:r>
+        <w:rPr>
+          <w:b/>
+          <w:bCs/>
+          <w:sz w:val="32"/>
+          <w:szCs w:val="32"/>
+        </w:rPr>
+        <w:t>Descrição Resumida do Projeto</w:t>
+      </w:r>
+      <w:r>
+        <w:rPr>
+          <w:b/>
+          <w:bCs/>
+          <w:sz w:val="32"/>
+          <w:szCs w:val="32"/>
+        </w:rPr>
+        <w:t xml:space="preserve"> – </w:t>
+      </w:r>
+    </w:p>
+    <w:p>
+      <w:r>
+        <w:t>Este projeto visa</w:t>
+      </w:r>
+      <w:r>
+        <w:t xml:space="preserve"> entregar um software que contenha elementos que desenvolva e transmita minha paixão por criação de jogos além de demonstrar meu conhecimento sobre o mundo do desenvolvimento.</w:t>
+      </w:r>
+    </w:p>
+    <w:p/>
+    <w:p>
+      <w:pPr>
+        <w:rPr>
+          <w:b/>
+          <w:bCs/>
+          <w:sz w:val="32"/>
+          <w:szCs w:val="32"/>
+        </w:rPr>
+      </w:pPr>
+      <w:r>
+        <w:rPr>
+          <w:b/>
+          <w:bCs/>
+          <w:sz w:val="32"/>
+          <w:szCs w:val="32"/>
+        </w:rPr>
+        <w:t xml:space="preserve">Resultados Esperados </w:t>
+      </w:r>
+      <w:r>
+        <w:rPr>
+          <w:b/>
+          <w:bCs/>
+          <w:sz w:val="32"/>
+          <w:szCs w:val="32"/>
+        </w:rPr>
+        <w:t>–</w:t>
+      </w:r>
+    </w:p>
+    <w:p>
+      <w:r>
+        <w:t xml:space="preserve">É esperado a entrega de um </w:t>
+      </w:r>
+      <w:r>
+        <w:t>site institucional que fala sobre mim (Eduardo Nascimento), e minhas ideias de jogos, além de ter telas de Cadastro e Login que após o Usuário efetuar o Login, terá acesso a tela com meus jogos. Dentro do jogo ele terá acesso a dashboard podendo ser relacionada a conquistas, status, entre outras coisas.</w:t>
+      </w:r>
+    </w:p>
+    <w:p>
+      <w:r>
+        <w:t>O site e o jogo devem estar relacionados com o banco de dados que por sua vez deve estar localizado dentro de uma VM. Para esta conexão será utilizada a API Web Data Viz.</w:t>
+      </w:r>
+    </w:p>
+    <w:p/>
+    <w:p>
+      <w:pPr>
+        <w:rPr>
+          <w:b/>
+          <w:bCs/>
+          <w:sz w:val="32"/>
+          <w:szCs w:val="32"/>
+        </w:rPr>
+      </w:pPr>
+      <w:r>
+        <w:rPr>
+          <w:b/>
+          <w:bCs/>
+          <w:sz w:val="32"/>
+          <w:szCs w:val="32"/>
+        </w:rPr>
+        <w:t>Requisitos do Projeto -</w:t>
+      </w:r>
+    </w:p>
+    <w:p>
+      <w:r>
+        <w:drawing>
+          <wp:inline distT="0" distB="0" distL="0" distR="0" wp14:anchorId="3AF40E61" wp14:editId="6F218A68">
+            <wp:extent cx="5400040" cy="2967355"/>
+            <wp:effectExtent l="0" t="0" r="0" b="4445"/>
+            <wp:docPr id="1" name="Imagem 1"/>
+            <wp:cNvGraphicFramePr>
+              <a:graphicFrameLocks xmlns:a="http://schemas.openxmlformats.org/drawingml/2006/main" noChangeAspect="1"/>
+            </wp:cNvGraphicFramePr>
+            <a:graphic xmlns:a="http://schemas.openxmlformats.org/drawingml/2006/main">
+              <a:graphicData uri="http://schemas.openxmlformats.org/drawingml/2006/picture">
+                <pic:pic xmlns:pic="http://schemas.openxmlformats.org/drawingml/2006/picture">
+                  <pic:nvPicPr>
+                    <pic:cNvPr id="1" name=""/>
+                    <pic:cNvPicPr/>
+                  </pic:nvPicPr>
+                  <pic:blipFill>
+                    <a:blip r:embed="rId6"/>
+                    <a:stretch>
+                      <a:fillRect/>
+                    </a:stretch>
+                  </pic:blipFill>
+                  <pic:spPr>
+                    <a:xfrm>
+                      <a:off x="0" y="0"/>
+                      <a:ext cx="5400040" cy="2967355"/>
+                    </a:xfrm>
+                    <a:prstGeom prst="rect">
+                      <a:avLst/>
+                    </a:prstGeom>
+                  </pic:spPr>
+                </pic:pic>
+              </a:graphicData>
+            </a:graphic>
+          </wp:inline>
+        </w:drawing>
+      </w:r>
+    </w:p>
+    <w:p/>
+    <w:p>
+      <w:pPr>
+        <w:rPr>
+          <w:b/>
+          <w:bCs/>
+          <w:sz w:val="32"/>
+          <w:szCs w:val="32"/>
+        </w:rPr>
+      </w:pPr>
+    </w:p>
+    <w:p>
+      <w:pPr>
+        <w:rPr>
+          <w:b/>
+          <w:bCs/>
+          <w:sz w:val="32"/>
+          <w:szCs w:val="32"/>
+        </w:rPr>
+      </w:pPr>
+      <w:r>
+        <w:rPr>
+          <w:b/>
+          <w:bCs/>
+          <w:sz w:val="32"/>
+          <w:szCs w:val="32"/>
+        </w:rPr>
+        <w:lastRenderedPageBreak/>
+        <w:t>Limites</w:t>
+      </w:r>
+      <w:r>
+        <w:rPr>
+          <w:b/>
+          <w:bCs/>
+          <w:sz w:val="32"/>
+          <w:szCs w:val="32"/>
+        </w:rPr>
+        <w:t xml:space="preserve"> –</w:t>
+      </w:r>
+    </w:p>
+    <w:p>
+      <w:r>
+        <w:t>O Site não será um software de criação de jogos;</w:t>
+      </w:r>
+    </w:p>
+    <w:p>
+      <w:pPr>
+        <w:rPr>
+          <w:b/>
+          <w:bCs/>
+          <w:sz w:val="32"/>
+          <w:szCs w:val="32"/>
+        </w:rPr>
+      </w:pPr>
+      <w:r>
+        <w:rPr>
+          <w:b/>
+          <w:bCs/>
+          <w:sz w:val="32"/>
+          <w:szCs w:val="32"/>
+        </w:rPr>
+        <w:t>Exclusões</w:t>
+      </w:r>
+      <w:r>
+        <w:rPr>
+          <w:b/>
+          <w:bCs/>
+          <w:sz w:val="32"/>
+          <w:szCs w:val="32"/>
+        </w:rPr>
+        <w:t xml:space="preserve"> –</w:t>
+      </w:r>
+    </w:p>
+    <w:p>
+      <w:r>
+        <w:t>O Site não terá uma versão em app;</w:t>
+      </w:r>
+    </w:p>
+    <w:p/>
+    <w:p>
+      <w:pPr>
+        <w:rPr>
+          <w:b/>
+          <w:bCs/>
+          <w:sz w:val="32"/>
+          <w:szCs w:val="32"/>
+        </w:rPr>
+      </w:pPr>
+      <w:r>
+        <w:rPr>
+          <w:b/>
+          <w:bCs/>
+          <w:sz w:val="32"/>
+          <w:szCs w:val="32"/>
+        </w:rPr>
+        <w:t xml:space="preserve">Macro Cronograma </w:t>
+      </w:r>
+      <w:r>
+        <w:rPr>
+          <w:b/>
+          <w:bCs/>
+          <w:sz w:val="32"/>
+          <w:szCs w:val="32"/>
+        </w:rPr>
+        <w:t>–</w:t>
+      </w:r>
+    </w:p>
+    <w:p>
+      <w:r>
+        <w:rPr>
+          <w:b/>
+          <w:bCs/>
+        </w:rPr>
+        <w:t xml:space="preserve">Duração Total: </w:t>
+      </w:r>
+      <w:r>
+        <w:t>35 dias</w:t>
+      </w:r>
+    </w:p>
+    <w:tbl>
+      <w:tblPr>
+        <w:tblStyle w:val="Tabelacomgrade"/>
+        <w:tblW w:w="0" w:type="auto"/>
+        <w:tblLook w:val="04A0" w:firstRow="1" w:lastRow="0" w:firstColumn="1" w:lastColumn="0" w:noHBand="0" w:noVBand="1"/>
+      </w:tblPr>
+      <w:tblGrid>
+        <w:gridCol w:w="5395"/>
+        <w:gridCol w:w="3099"/>
+      </w:tblGrid>
+      <w:tr>
+        <w:tc>
+          <w:tcPr>
+            <w:tcW w:w="5395" w:type="dxa"/>
+          </w:tcPr>
+          <w:p>
+            <w:r>
+              <w:t>Etapas:</w:t>
+            </w:r>
+          </w:p>
+        </w:tc>
+        <w:tc>
+          <w:tcPr>
+            <w:tcW w:w="3099" w:type="dxa"/>
+          </w:tcPr>
+          <w:p>
+            <w:r>
+              <w:t>Duração Estimada:</w:t>
+            </w:r>
+          </w:p>
+        </w:tc>
+      </w:tr>
+      <w:tr>
+        <w:tc>
+          <w:tcPr>
+            <w:tcW w:w="5395" w:type="dxa"/>
+          </w:tcPr>
+          <w:p>
+            <w:r>
+              <w:t>Sprint 0 – Planejamento</w:t>
+            </w:r>
+          </w:p>
+        </w:tc>
+        <w:tc>
+          <w:tcPr>
+            <w:tcW w:w="3099" w:type="dxa"/>
+          </w:tcPr>
+          <w:p>
+            <w:r>
+              <w:t>7 dias</w:t>
+            </w:r>
+          </w:p>
+        </w:tc>
+      </w:tr>
+      <w:tr>
+        <w:tc>
+          <w:tcPr>
+            <w:tcW w:w="5395" w:type="dxa"/>
+          </w:tcPr>
+          <w:p>
+            <w:r>
+              <w:t>Sprint 1 – Documentação e Prototipagem</w:t>
+            </w:r>
+          </w:p>
+        </w:tc>
+        <w:tc>
+          <w:tcPr>
+            <w:tcW w:w="3099" w:type="dxa"/>
+          </w:tcPr>
+          <w:p>
+            <w:r>
+              <w:t>7 dias</w:t>
+            </w:r>
+          </w:p>
+        </w:tc>
+      </w:tr>
+      <w:tr>
+        <w:tc>
+          <w:tcPr>
+            <w:tcW w:w="5395" w:type="dxa"/>
+          </w:tcPr>
+          <w:p>
+            <w:r>
+              <w:t>Sprint 2 – Desenvolvimento</w:t>
+            </w:r>
+          </w:p>
+        </w:tc>
+        <w:tc>
+          <w:tcPr>
+            <w:tcW w:w="3099" w:type="dxa"/>
+          </w:tcPr>
+          <w:p>
+            <w:r>
+              <w:t>7 dias</w:t>
+            </w:r>
+          </w:p>
+        </w:tc>
+      </w:tr>
+      <w:tr>
+        <w:tc>
+          <w:tcPr>
+            <w:tcW w:w="5395" w:type="dxa"/>
+          </w:tcPr>
+          <w:p>
+            <w:r>
+              <w:t>Sprint 3 – Desenvolvimento</w:t>
+            </w:r>
+          </w:p>
+        </w:tc>
+        <w:tc>
+          <w:tcPr>
+            <w:tcW w:w="3099" w:type="dxa"/>
+          </w:tcPr>
+          <w:p>
+            <w:r>
+              <w:t>7 dias</w:t>
+            </w:r>
+          </w:p>
+        </w:tc>
+      </w:tr>
+      <w:tr>
+        <w:tc>
+          <w:tcPr>
+            <w:tcW w:w="5395" w:type="dxa"/>
+          </w:tcPr>
+          <w:p>
+            <w:r>
+              <w:t>Sprint 4 – Finalização, Apresentação e Desejáveis</w:t>
+            </w:r>
+          </w:p>
+        </w:tc>
+        <w:tc>
+          <w:tcPr>
+            <w:tcW w:w="3099" w:type="dxa"/>
+          </w:tcPr>
+          <w:p>
+            <w:r>
+              <w:t>7 dias</w:t>
+            </w:r>
+          </w:p>
+        </w:tc>
+      </w:tr>
+    </w:tbl>
+    <w:p/>
+    <w:p>
+      <w:r>
+        <w:rPr>
+          <w:b/>
+          <w:bCs/>
+          <w:sz w:val="32"/>
+          <w:szCs w:val="32"/>
+        </w:rPr>
+        <w:t>Recursos Necessários -</w:t>
+      </w:r>
+      <w:r>
+        <w:t xml:space="preserve"> </w:t>
+      </w:r>
+    </w:p>
+    <w:tbl>
+      <w:tblPr>
+        <w:tblStyle w:val="Tabelacomgrade"/>
+        <w:tblW w:w="0" w:type="auto"/>
+        <w:tblLook w:val="04A0" w:firstRow="1" w:lastRow="0" w:firstColumn="1" w:lastColumn="0" w:noHBand="0" w:noVBand="1"/>
+      </w:tblPr>
+      <w:tblGrid>
+        <w:gridCol w:w="3443"/>
+        <w:gridCol w:w="1443"/>
+        <w:gridCol w:w="3608"/>
+      </w:tblGrid>
+      <w:tr>
+        <w:tc>
+          <w:tcPr>
+            <w:tcW w:w="3865" w:type="dxa"/>
+          </w:tcPr>
+          <w:p>
+            <w:r>
+              <w:t>Recursos</w:t>
+            </w:r>
+          </w:p>
+        </w:tc>
+        <w:tc>
+          <w:tcPr>
+            <w:tcW w:w="450" w:type="dxa"/>
+          </w:tcPr>
+          <w:p>
+            <w:r>
+              <w:t>Quantidade</w:t>
+            </w:r>
+          </w:p>
+        </w:tc>
+        <w:tc>
+          <w:tcPr>
+            <w:tcW w:w="4179" w:type="dxa"/>
+          </w:tcPr>
+          <w:p>
+            <w:r>
+              <w:t>Carga Horária (Estimada)</w:t>
+            </w:r>
+          </w:p>
+        </w:tc>
+      </w:tr>
+      <w:tr>
+        <w:tc>
+          <w:tcPr>
+            <w:tcW w:w="3865" w:type="dxa"/>
+          </w:tcPr>
+          <w:p>
+            <w:r>
+              <w:t>Desktop ou Notebook</w:t>
+            </w:r>
+          </w:p>
+        </w:tc>
+        <w:tc>
+          <w:tcPr>
+            <w:tcW w:w="450" w:type="dxa"/>
+          </w:tcPr>
+          <w:p>
+            <w:r>
+              <w:t>1</w:t>
+            </w:r>
+          </w:p>
+        </w:tc>
+        <w:tc>
+          <w:tcPr>
+            <w:tcW w:w="4179" w:type="dxa"/>
+          </w:tcPr>
+          <w:p>
+            <w:r>
+              <w:t>150h</w:t>
+            </w:r>
+          </w:p>
+        </w:tc>
+      </w:tr>
+      <w:tr>
+        <w:tc>
+          <w:tcPr>
+            <w:tcW w:w="3865" w:type="dxa"/>
+          </w:tcPr>
+          <w:p>
+            <w:r>
+              <w:t>Desenvolvedor Full Stack</w:t>
+            </w:r>
+          </w:p>
+        </w:tc>
+        <w:tc>
+          <w:tcPr>
+            <w:tcW w:w="450" w:type="dxa"/>
+          </w:tcPr>
+          <w:p>
+            <w:r>
+              <w:t>1</w:t>
+            </w:r>
+          </w:p>
+        </w:tc>
+        <w:tc>
+          <w:tcPr>
+            <w:tcW w:w="4179" w:type="dxa"/>
+          </w:tcPr>
+          <w:p>
+            <w:r>
+              <w:t>150h</w:t>
+            </w:r>
+          </w:p>
+        </w:tc>
+      </w:tr>
+      <w:tr>
+        <w:tc>
+          <w:tcPr>
+            <w:tcW w:w="3865" w:type="dxa"/>
+          </w:tcPr>
+          <w:p>
+            <w:r>
+              <w:t>GitHub</w:t>
+            </w:r>
+          </w:p>
+        </w:tc>
+        <w:tc>
+          <w:tcPr>
+            <w:tcW w:w="450" w:type="dxa"/>
+          </w:tcPr>
+          <w:p>
+            <w:r>
+              <w:t>1</w:t>
+            </w:r>
+          </w:p>
+        </w:tc>
+        <w:tc>
+          <w:tcPr>
+            <w:tcW w:w="4179" w:type="dxa"/>
+          </w:tcPr>
+          <w:p>
+            <w:r>
+              <w:t>Acesso Contínuo</w:t>
+            </w:r>
+          </w:p>
+        </w:tc>
+      </w:tr>
+      <w:tr>
+        <w:tc>
+          <w:tcPr>
+            <w:tcW w:w="3865" w:type="dxa"/>
+          </w:tcPr>
+          <w:p>
+            <w:r>
+              <w:t>Trello</w:t>
+            </w:r>
+          </w:p>
+        </w:tc>
+        <w:tc>
+          <w:tcPr>
+            <w:tcW w:w="450" w:type="dxa"/>
+          </w:tcPr>
+          <w:p>
+            <w:r>
+              <w:t>1</w:t>
+            </w:r>
+          </w:p>
+        </w:tc>
+        <w:tc>
+          <w:tcPr>
+            <w:tcW w:w="4179" w:type="dxa"/>
+          </w:tcPr>
+          <w:p>
+            <w:r>
+              <w:t>Acesso Contínuo</w:t>
+            </w:r>
+          </w:p>
+        </w:tc>
+      </w:tr>
+    </w:tbl>
+    <w:p/>
+    <w:p>
+      <w:pPr>
+        <w:rPr>
+          <w:b/>
+          <w:bCs/>
+          <w:sz w:val="32"/>
+          <w:szCs w:val="32"/>
+        </w:rPr>
+      </w:pPr>
+      <w:r>
+        <w:rPr>
+          <w:b/>
+          <w:bCs/>
+          <w:sz w:val="32"/>
+          <w:szCs w:val="32"/>
+        </w:rPr>
+        <w:t xml:space="preserve">Riscos </w:t>
+      </w:r>
+      <w:r>
+        <w:rPr>
+          <w:b/>
+          <w:bCs/>
+          <w:sz w:val="32"/>
+          <w:szCs w:val="32"/>
+        </w:rPr>
+        <w:t>–</w:t>
+      </w:r>
+    </w:p>
+    <w:p>
+      <w:pPr>
+        <w:pStyle w:val="PargrafodaLista"/>
+        <w:numPr>
+          <w:ilvl w:val="0"/>
+          <w:numId w:val="2"/>
+        </w:numPr>
+      </w:pPr>
+      <w:r>
+        <w:t>Ultrapassar o prazo limite para entrega;</w:t>
+      </w:r>
+    </w:p>
+    <w:p>
+      <w:pPr>
+        <w:pStyle w:val="PargrafodaLista"/>
+        <w:numPr>
+          <w:ilvl w:val="0"/>
+          <w:numId w:val="2"/>
+        </w:numPr>
+      </w:pPr>
+      <w:r>
+        <w:t>Ocorrer bugs no jogo;</w:t>
+      </w:r>
+    </w:p>
+    <w:p>
+      <w:pPr>
+        <w:pStyle w:val="PargrafodaLista"/>
+        <w:numPr>
+          <w:ilvl w:val="0"/>
+          <w:numId w:val="2"/>
+        </w:numPr>
+      </w:pPr>
+      <w:r>
+        <w:t>Falha na apresentação do projeto;</w:t>
+      </w:r>
+    </w:p>
+    <w:p/>
+    <w:p>
+      <w:pPr>
+        <w:rPr>
+          <w:b/>
+          <w:bCs/>
+          <w:sz w:val="32"/>
+          <w:szCs w:val="32"/>
+        </w:rPr>
+      </w:pPr>
+      <w:r>
+        <w:rPr>
+          <w:b/>
+          <w:bCs/>
+          <w:sz w:val="32"/>
+          <w:szCs w:val="32"/>
+        </w:rPr>
+        <w:t>Restriçõe</w:t>
+      </w:r>
+      <w:r>
+        <w:rPr>
+          <w:b/>
+          <w:bCs/>
+          <w:sz w:val="32"/>
+          <w:szCs w:val="32"/>
+        </w:rPr>
+        <w:t>s –</w:t>
+      </w:r>
+    </w:p>
+    <w:p>
+      <w:pPr>
+        <w:pStyle w:val="PargrafodaLista"/>
+        <w:numPr>
+          <w:ilvl w:val="0"/>
+          <w:numId w:val="3"/>
+        </w:numPr>
+      </w:pPr>
+      <w:r>
+        <w:t>Limite de Orçamento – Não podemos ultrapassar R$0,00;</w:t>
+      </w:r>
+    </w:p>
+    <w:p>
+      <w:pPr>
+        <w:pStyle w:val="PargrafodaLista"/>
+        <w:numPr>
+          <w:ilvl w:val="0"/>
+          <w:numId w:val="3"/>
+        </w:numPr>
+      </w:pPr>
+      <w:r>
+        <w:t>Limite de Prazo – Não podemos ultrapassar o dia da apresentação;</w:t>
+      </w:r>
+    </w:p>
+    <w:p/>
+    <w:p>
+      <w:pPr>
+        <w:rPr>
+          <w:b/>
+          <w:bCs/>
+          <w:sz w:val="32"/>
+          <w:szCs w:val="32"/>
+        </w:rPr>
+      </w:pPr>
+    </w:p>
+    <w:p>
+      <w:pPr>
+        <w:rPr>
+          <w:b/>
+          <w:bCs/>
+          <w:sz w:val="32"/>
+          <w:szCs w:val="32"/>
+        </w:rPr>
+      </w:pPr>
+      <w:r>
+        <w:rPr>
+          <w:b/>
+          <w:bCs/>
+          <w:sz w:val="32"/>
+          <w:szCs w:val="32"/>
+        </w:rPr>
+        <w:lastRenderedPageBreak/>
+        <w:t>Partes Interessadas (Stakeholders)</w:t>
+      </w:r>
+      <w:r>
+        <w:rPr>
+          <w:b/>
+          <w:bCs/>
+          <w:sz w:val="32"/>
+          <w:szCs w:val="32"/>
+        </w:rPr>
+        <w:t xml:space="preserve"> –</w:t>
+      </w:r>
+    </w:p>
+    <w:tbl>
+      <w:tblPr>
+        <w:tblStyle w:val="Tabelacomgrade"/>
+        <w:tblW w:w="0" w:type="auto"/>
+        <w:tblLook w:val="04A0" w:firstRow="1" w:lastRow="0" w:firstColumn="1" w:lastColumn="0" w:noHBand="0" w:noVBand="1"/>
+      </w:tblPr>
+      <w:tblGrid>
+        <w:gridCol w:w="2335"/>
+        <w:gridCol w:w="2160"/>
+        <w:gridCol w:w="3999"/>
+      </w:tblGrid>
+      <w:tr>
+        <w:tc>
+          <w:tcPr>
+            <w:tcW w:w="2335" w:type="dxa"/>
+          </w:tcPr>
+          <w:p>
+            <w:r>
+              <w:t>Parte Interessada</w:t>
+            </w:r>
+          </w:p>
+        </w:tc>
+        <w:tc>
+          <w:tcPr>
+            <w:tcW w:w="2160" w:type="dxa"/>
+          </w:tcPr>
+          <w:p>
+            <w:r>
+              <w:t>Papel no Projeto</w:t>
+            </w:r>
+          </w:p>
+        </w:tc>
+        <w:tc>
+          <w:tcPr>
+            <w:tcW w:w="3999" w:type="dxa"/>
+          </w:tcPr>
+          <w:p>
+            <w:r>
+              <w:t>Responsabilidade Principal</w:t>
+            </w:r>
+          </w:p>
+        </w:tc>
+      </w:tr>
+      <w:tr>
+        <w:tc>
+          <w:tcPr>
+            <w:tcW w:w="2335" w:type="dxa"/>
+          </w:tcPr>
+          <w:p>
+            <w:r>
+              <w:t>SPTECH</w:t>
+            </w:r>
+          </w:p>
+        </w:tc>
+        <w:tc>
+          <w:tcPr>
+            <w:tcW w:w="2160" w:type="dxa"/>
+          </w:tcPr>
+          <w:p>
+            <w:r>
+              <w:t>Avaliar</w:t>
+            </w:r>
+          </w:p>
+        </w:tc>
+        <w:tc>
+          <w:tcPr>
+            <w:tcW w:w="3999" w:type="dxa"/>
+          </w:tcPr>
+          <w:p>
+            <w:r>
+              <w:t>Avaliar a entrega</w:t>
+            </w:r>
+          </w:p>
+        </w:tc>
+      </w:tr>
+      <w:tr>
+        <w:tc>
+          <w:tcPr>
+            <w:tcW w:w="2335" w:type="dxa"/>
+          </w:tcPr>
+          <w:p>
+            <w:r>
+              <w:t>Desenvolvedor</w:t>
+            </w:r>
+          </w:p>
+        </w:tc>
+        <w:tc>
+          <w:tcPr>
+            <w:tcW w:w="2160" w:type="dxa"/>
+          </w:tcPr>
+          <w:p>
+            <w:r>
+              <w:t>Desenvolvimento</w:t>
+            </w:r>
+          </w:p>
+        </w:tc>
+        <w:tc>
+          <w:tcPr>
+            <w:tcW w:w="3999" w:type="dxa"/>
+          </w:tcPr>
+          <w:p>
+            <w:r>
+              <w:t>Planejar, Desenvolver e Implementar</w:t>
+            </w:r>
+          </w:p>
+        </w:tc>
+      </w:tr>
+    </w:tbl>
+    <w:p/>
+    <w:p>
+      <w:r>
+        <w:t>PREMISSAS</w:t>
+      </w:r>
+    </w:p>
+    <w:p>
+      <w:r>
+        <w:t>RESTRIÇÕES</w:t>
+      </w:r>
+    </w:p>
+    <w:p>
+      <w:r>
+        <w:t>DIAGRAMA DE NEGÓCIO</w:t>
+      </w:r>
+    </w:p>
+    <w:p>
+      <w:r>
+        <w:t>DIAGRAMA DE SOLUÇÃO TÉCNICA</w:t>
+      </w:r>
+    </w:p>
+    <w:p>
+      <w:r>
+        <w:t>METODOLOGIA UTILIZADA (SCRUM + Explicação resumida de como funciona)</w:t>
+      </w:r>
+    </w:p>
+    <w:p>
+      <w:r>
+        <w:t>BACKLOG (PRINT DO EXCEL E TRELLO)</w:t>
+      </w:r>
+      <w:r>
+        <w:br/>
+        <w:t>AÇÕES FUTURAS</w:t>
+      </w:r>
+    </w:p>
+    <w:p/>
+    <w:p>
+      <w:r>
+        <w:br w:type="page"/>
+      </w:r>
+    </w:p>
+    <w:p>
+      <w:pPr>
+        <w:rPr>
+          <w:b/>
+          <w:bCs/>
+          <w:sz w:val="36"/>
+          <w:szCs w:val="36"/>
+        </w:rPr>
+      </w:pPr>
+      <w:r>
+        <w:rPr>
+          <w:b/>
+          <w:bCs/>
+          <w:sz w:val="36"/>
+          <w:szCs w:val="36"/>
+        </w:rPr>
         <w:lastRenderedPageBreak/>
         <w:t>Refer</w:t>
       </w:r>
@@ -197,67 +1233,47 @@
         <w:jc w:val="both"/>
       </w:pPr>
       <w:r>
-        <w:t xml:space="preserve">YAMAKAMI, Leticia. </w:t>
-      </w:r>
-      <w:r>
-        <w:t>Indústria de games no Brasil cresceu sete vezes em dez anos</w:t>
-      </w:r>
-      <w:r>
-        <w:t xml:space="preserve">. Veja Negócios, 16 Ago 2024. </w:t>
-      </w:r>
-      <w:hyperlink r:id="rId5" w:history="1">
+        <w:t xml:space="preserve">YAMAKAMI, Leticia. Indústria de games no Brasil cresceu sete vezes em dez anos. Veja Negócios, 16 Ago 2024. </w:t>
+      </w:r>
+      <w:hyperlink r:id="rId7" w:history="1">
         <w:r>
           <w:rPr>
             <w:rStyle w:val="Hyperlink"/>
           </w:rPr>
-          <w:t>https://ve</w:t>
+          <w:t>https://veja.abril.com.br/economia/industria-de-games-no-brasil-cresceu-sete-vezes-em-dez-anos/</w:t>
         </w:r>
+      </w:hyperlink>
+      <w:r>
+        <w:t xml:space="preserve"> </w:t>
+      </w:r>
+    </w:p>
+    <w:p>
+      <w:pPr>
+        <w:jc w:val="both"/>
+        <w:rPr>
+          <w:lang w:val="en-US"/>
+        </w:rPr>
+      </w:pPr>
+      <w:r>
+        <w:t xml:space="preserve">TEM, tv. </w:t>
+      </w:r>
+      <w:r>
+        <w:t>Mercado gamer cresce no Brasil e impulsiona economia com cursos e oportunidades</w:t>
+      </w:r>
+      <w:r>
+        <w:t xml:space="preserve">. </w:t>
+      </w:r>
+      <w:r>
+        <w:rPr>
+          <w:lang w:val="en-US"/>
+        </w:rPr>
+        <w:t xml:space="preserve">G1, 06 Jul 2025. </w:t>
+      </w:r>
+      <w:hyperlink r:id="rId8" w:history="1">
         <w:r>
           <w:rPr>
             <w:rStyle w:val="Hyperlink"/>
-          </w:rPr>
-          <w:t>j</w:t>
-        </w:r>
-        <w:r>
-          <w:rPr>
-            <w:rStyle w:val="Hyperlink"/>
-          </w:rPr>
-          <w:t>a.a</w:t>
-        </w:r>
-        <w:r>
-          <w:rPr>
-            <w:rStyle w:val="Hyperlink"/>
-          </w:rPr>
-          <w:t>b</w:t>
-        </w:r>
-        <w:r>
-          <w:rPr>
-            <w:rStyle w:val="Hyperlink"/>
-          </w:rPr>
-          <w:t>ril.com.br/economia/industria-de-games-no-brasil-cresceu-sete-vezes-em-dez-anos/</w:t>
-        </w:r>
-      </w:hyperlink>
-      <w:r>
-        <w:t xml:space="preserve"> </w:t>
-      </w:r>
-    </w:p>
-    <w:p>
-      <w:pPr>
-        <w:jc w:val="both"/>
-      </w:pPr>
-      <w:r>
-        <w:t xml:space="preserve">TEM, tv. </w:t>
-      </w:r>
-      <w:r>
-        <w:t>Mercado gamer cresce no Brasil e impulsiona economia com cursos e oportunidades</w:t>
-      </w:r>
-      <w:r>
-        <w:t xml:space="preserve">. G1, 06 Jul 2025. </w:t>
-      </w:r>
-      <w:hyperlink r:id="rId6" w:history="1">
-        <w:r>
-          <w:rPr>
-            <w:rStyle w:val="Hyperlink"/>
+            <w:lang w:val="en-US"/>
           </w:rPr>
           <w:t>https://g1.globo.com/sp/sao-jose-do-rio-preto-aracatuba/noticia/2025/07/06/mercado-gamer-cresce-no-brasil-e-impulsiona-economia-com-cursos-e-oportunidades.ghtml</w:t>
         </w:r>
@@ -276,7 +1292,7 @@
       <w:r>
         <w:t xml:space="preserve">. Diário do Comércio, 27 Jul 2025. </w:t>
       </w:r>
-      <w:hyperlink r:id="rId7" w:history="1">
+      <w:hyperlink r:id="rId9" w:history="1">
         <w:r>
           <w:rPr>
             <w:rStyle w:val="Hyperlink"/>
@@ -290,15 +1306,12 @@
         <w:jc w:val="both"/>
       </w:pPr>
       <w:r>
-        <w:t xml:space="preserve">BRASIL, CNN. </w:t>
-      </w:r>
-      <w:r>
-        <w:t>Mercado de games no país é o que mais cresce, diz CEO da Brasil Game Show</w:t>
+        <w:t>BRASIL, CNN. Mercado de games no país é o que mais cresce, diz CEO da Brasil Game Show</w:t>
       </w:r>
       <w:r>
         <w:t xml:space="preserve">. CNN Brasil, 20 Jun 2025. </w:t>
       </w:r>
-      <w:hyperlink r:id="rId8" w:history="1">
+      <w:hyperlink r:id="rId10" w:anchor="goog_rewarded" w:history="1">
         <w:r>
           <w:rPr>
             <w:rStyle w:val="Hyperlink"/>
@@ -320,7 +1333,7 @@
       <w:r>
         <w:t xml:space="preserve">. Estado de Minas, 11 Out 2025. </w:t>
       </w:r>
-      <w:hyperlink r:id="rId9" w:anchor="google_vignette" w:history="1">
+      <w:hyperlink r:id="rId11" w:anchor="google_vignette" w:history="1">
         <w:r>
           <w:rPr>
             <w:rStyle w:val="Hyperlink"/>
@@ -332,20 +1345,27 @@
     <w:p>
       <w:pPr>
         <w:jc w:val="both"/>
-      </w:pPr>
-      <w:r>
-        <w:t xml:space="preserve">RODRIGUES, Márcia. </w:t>
-      </w:r>
-      <w:r>
-        <w:t>Indústria bilionária de games avança com estúdios brasileiros no exterior</w:t>
-      </w:r>
-      <w:r>
-        <w:t xml:space="preserve">. Fast Company, 19 Ago 2025. </w:t>
-      </w:r>
-      <w:hyperlink r:id="rId10" w:history="1">
+        <w:rPr>
+          <w:lang w:val="en-US"/>
+        </w:rPr>
+      </w:pPr>
+      <w:r>
+        <w:t>RODRIGUES, Márcia. Indústria bilionária de games avança com estúdios brasileiros no exterior</w:t>
+      </w:r>
+      <w:r>
+        <w:t xml:space="preserve">. </w:t>
+      </w:r>
+      <w:r>
+        <w:rPr>
+          <w:lang w:val="en-US"/>
+        </w:rPr>
+        <w:t xml:space="preserve">Fast Company, 19 Ago 2025. </w:t>
+      </w:r>
+      <w:hyperlink r:id="rId12" w:history="1">
         <w:r>
           <w:rPr>
             <w:rStyle w:val="Hyperlink"/>
+            <w:lang w:val="en-US"/>
           </w:rPr>
           <w:t>https://fastcompanybrasil.com/money/industria-bilionaria-de-games-abre-espaco-para-estudios-brasileiros/</w:t>
         </w:r>
@@ -364,7 +1384,7 @@
       <w:r>
         <w:t xml:space="preserve">. Happy. </w:t>
       </w:r>
-      <w:hyperlink r:id="rId11" w:history="1">
+      <w:hyperlink r:id="rId13" w:history="1">
         <w:r>
           <w:rPr>
             <w:rStyle w:val="Hyperlink"/>
@@ -382,6 +1402,359 @@
     </w:sectPr>
   </w:body>
 </w:document>
+</file>
+
+<file path=word/numbering.xml><?xml version="1.0" encoding="utf-8"?>
+<w:numbering xmlns:wpc="http://schemas.microsoft.com/office/word/2010/wordprocessingCanvas" xmlns:cx="http://schemas.microsoft.com/office/drawing/2014/chartex" xmlns:cx1="http://schemas.microsoft.com/office/drawing/2015/9/8/chartex" xmlns:cx2="http://schemas.microsoft.com/office/drawing/2015/10/21/chartex" xmlns:cx3="http://schemas.microsoft.com/office/drawing/2016/5/9/chartex" xmlns:cx4="http://schemas.microsoft.com/office/drawing/2016/5/10/chartex" xmlns:cx5="http://schemas.microsoft.com/office/drawing/2016/5/11/chartex" xmlns:cx6="http://schemas.microsoft.com/office/drawing/2016/5/12/chartex" xmlns:cx7="http://schemas.microsoft.com/office/drawing/2016/5/13/chartex" xmlns:cx8="http://schemas.microsoft.com/office/drawing/2016/5/14/chartex" xmlns:mc="http://schemas.openxmlformats.org/markup-compatibility/2006" xmlns:aink="http://schemas.microsoft.com/office/drawing/2016/ink" xmlns:am3d="http://schemas.microsoft.com/office/drawing/2017/model3d" xmlns:o="urn:schemas-microsoft-com:office:office" xmlns:oel="http://schemas.microsoft.com/office/2019/extlst" xmlns:r="http://schemas.openxmlformats.org/officeDocument/2006/relationships" xmlns:m="http://schemas.openxmlformats.org/officeDocument/2006/math" xmlns:v="urn:schemas-microsoft-com:vml" xmlns:wp14="http://schemas.microsoft.com/office/word/2010/wordprocessingDrawing" xmlns:wp="http://schemas.openxmlformats.org/drawingml/2006/wordprocessingDrawing" xmlns:w10="urn:schemas-microsoft-com:office:word" xmlns:w="http://schemas.openxmlformats.org/wordprocessingml/2006/main" xmlns:w14="http://schemas.microsoft.com/office/word/2010/wordml" xmlns:w15="http://schemas.microsoft.com/office/word/2012/wordml" xmlns:w16cex="http://schemas.microsoft.com/office/word/2018/wordml/cex" xmlns:w16cid="http://schemas.microsoft.com/office/word/2016/wordml/cid" xmlns:w16="http://schemas.microsoft.com/office/word/2018/wordml" xmlns:w16sdtdh="http://schemas.microsoft.com/office/word/2020/wordml/sdtdatahash" xmlns:w16se="http://schemas.microsoft.com/office/word/2015/wordml/symex" xmlns:wpg="http://schemas.microsoft.com/office/word/2010/wordprocessingGroup" xmlns:wpi="http://schemas.microsoft.com/office/word/2010/wordprocessingInk" xmlns:wne="http://schemas.microsoft.com/office/word/2006/wordml" xmlns:wps="http://schemas.microsoft.com/office/word/2010/wordprocessingShape" mc:Ignorable="w14 w15 w16se w16cid w16 w16cex w16sdtdh wp14">
+  <w:abstractNum w:abstractNumId="0" w15:restartNumberingAfterBreak="0">
+    <w:nsid w:val="494471AB"/>
+    <w:multiLevelType w:val="hybridMultilevel"/>
+    <w:tmpl w:val="E7508180"/>
+    <w:lvl w:ilvl="0" w:tplc="04160001">
+      <w:start w:val="1"/>
+      <w:numFmt w:val="bullet"/>
+      <w:lvlText w:val=""/>
+      <w:lvlJc w:val="left"/>
+      <w:pPr>
+        <w:ind w:left="3600" w:hanging="360"/>
+      </w:pPr>
+      <w:rPr>
+        <w:rFonts w:ascii="Symbol" w:hAnsi="Symbol" w:hint="default"/>
+      </w:rPr>
+    </w:lvl>
+    <w:lvl w:ilvl="1" w:tplc="04160003" w:tentative="1">
+      <w:start w:val="1"/>
+      <w:numFmt w:val="bullet"/>
+      <w:lvlText w:val="o"/>
+      <w:lvlJc w:val="left"/>
+      <w:pPr>
+        <w:ind w:left="4320" w:hanging="360"/>
+      </w:pPr>
+      <w:rPr>
+        <w:rFonts w:ascii="Courier New" w:hAnsi="Courier New" w:cs="Courier New" w:hint="default"/>
+      </w:rPr>
+    </w:lvl>
+    <w:lvl w:ilvl="2" w:tplc="04160005" w:tentative="1">
+      <w:start w:val="1"/>
+      <w:numFmt w:val="bullet"/>
+      <w:lvlText w:val=""/>
+      <w:lvlJc w:val="left"/>
+      <w:pPr>
+        <w:ind w:left="5040" w:hanging="360"/>
+      </w:pPr>
+      <w:rPr>
+        <w:rFonts w:ascii="Wingdings" w:hAnsi="Wingdings" w:hint="default"/>
+      </w:rPr>
+    </w:lvl>
+    <w:lvl w:ilvl="3" w:tplc="04160001" w:tentative="1">
+      <w:start w:val="1"/>
+      <w:numFmt w:val="bullet"/>
+      <w:lvlText w:val=""/>
+      <w:lvlJc w:val="left"/>
+      <w:pPr>
+        <w:ind w:left="5760" w:hanging="360"/>
+      </w:pPr>
+      <w:rPr>
+        <w:rFonts w:ascii="Symbol" w:hAnsi="Symbol" w:hint="default"/>
+      </w:rPr>
+    </w:lvl>
+    <w:lvl w:ilvl="4" w:tplc="04160003" w:tentative="1">
+      <w:start w:val="1"/>
+      <w:numFmt w:val="bullet"/>
+      <w:lvlText w:val="o"/>
+      <w:lvlJc w:val="left"/>
+      <w:pPr>
+        <w:ind w:left="6480" w:hanging="360"/>
+      </w:pPr>
+      <w:rPr>
+        <w:rFonts w:ascii="Courier New" w:hAnsi="Courier New" w:cs="Courier New" w:hint="default"/>
+      </w:rPr>
+    </w:lvl>
+    <w:lvl w:ilvl="5" w:tplc="04160005" w:tentative="1">
+      <w:start w:val="1"/>
+      <w:numFmt w:val="bullet"/>
+      <w:lvlText w:val=""/>
+      <w:lvlJc w:val="left"/>
+      <w:pPr>
+        <w:ind w:left="7200" w:hanging="360"/>
+      </w:pPr>
+      <w:rPr>
+        <w:rFonts w:ascii="Wingdings" w:hAnsi="Wingdings" w:hint="default"/>
+      </w:rPr>
+    </w:lvl>
+    <w:lvl w:ilvl="6" w:tplc="04160001" w:tentative="1">
+      <w:start w:val="1"/>
+      <w:numFmt w:val="bullet"/>
+      <w:lvlText w:val=""/>
+      <w:lvlJc w:val="left"/>
+      <w:pPr>
+        <w:ind w:left="7920" w:hanging="360"/>
+      </w:pPr>
+      <w:rPr>
+        <w:rFonts w:ascii="Symbol" w:hAnsi="Symbol" w:hint="default"/>
+      </w:rPr>
+    </w:lvl>
+    <w:lvl w:ilvl="7" w:tplc="04160003" w:tentative="1">
+      <w:start w:val="1"/>
+      <w:numFmt w:val="bullet"/>
+      <w:lvlText w:val="o"/>
+      <w:lvlJc w:val="left"/>
+      <w:pPr>
+        <w:ind w:left="8640" w:hanging="360"/>
+      </w:pPr>
+      <w:rPr>
+        <w:rFonts w:ascii="Courier New" w:hAnsi="Courier New" w:cs="Courier New" w:hint="default"/>
+      </w:rPr>
+    </w:lvl>
+    <w:lvl w:ilvl="8" w:tplc="04160005" w:tentative="1">
+      <w:start w:val="1"/>
+      <w:numFmt w:val="bullet"/>
+      <w:lvlText w:val=""/>
+      <w:lvlJc w:val="left"/>
+      <w:pPr>
+        <w:ind w:left="9360" w:hanging="360"/>
+      </w:pPr>
+      <w:rPr>
+        <w:rFonts w:ascii="Wingdings" w:hAnsi="Wingdings" w:hint="default"/>
+      </w:rPr>
+    </w:lvl>
+  </w:abstractNum>
+  <w:abstractNum w:abstractNumId="1" w15:restartNumberingAfterBreak="0">
+    <w:nsid w:val="56CC07A2"/>
+    <w:multiLevelType w:val="hybridMultilevel"/>
+    <w:tmpl w:val="FB56CB08"/>
+    <w:lvl w:ilvl="0" w:tplc="04160001">
+      <w:start w:val="1"/>
+      <w:numFmt w:val="bullet"/>
+      <w:lvlText w:val=""/>
+      <w:lvlJc w:val="left"/>
+      <w:pPr>
+        <w:ind w:left="720" w:hanging="360"/>
+      </w:pPr>
+      <w:rPr>
+        <w:rFonts w:ascii="Symbol" w:hAnsi="Symbol" w:hint="default"/>
+      </w:rPr>
+    </w:lvl>
+    <w:lvl w:ilvl="1" w:tplc="04160003" w:tentative="1">
+      <w:start w:val="1"/>
+      <w:numFmt w:val="bullet"/>
+      <w:lvlText w:val="o"/>
+      <w:lvlJc w:val="left"/>
+      <w:pPr>
+        <w:ind w:left="1440" w:hanging="360"/>
+      </w:pPr>
+      <w:rPr>
+        <w:rFonts w:ascii="Courier New" w:hAnsi="Courier New" w:cs="Courier New" w:hint="default"/>
+      </w:rPr>
+    </w:lvl>
+    <w:lvl w:ilvl="2" w:tplc="04160005" w:tentative="1">
+      <w:start w:val="1"/>
+      <w:numFmt w:val="bullet"/>
+      <w:lvlText w:val=""/>
+      <w:lvlJc w:val="left"/>
+      <w:pPr>
+        <w:ind w:left="2160" w:hanging="360"/>
+      </w:pPr>
+      <w:rPr>
+        <w:rFonts w:ascii="Wingdings" w:hAnsi="Wingdings" w:hint="default"/>
+      </w:rPr>
+    </w:lvl>
+    <w:lvl w:ilvl="3" w:tplc="04160001" w:tentative="1">
+      <w:start w:val="1"/>
+      <w:numFmt w:val="bullet"/>
+      <w:lvlText w:val=""/>
+      <w:lvlJc w:val="left"/>
+      <w:pPr>
+        <w:ind w:left="2880" w:hanging="360"/>
+      </w:pPr>
+      <w:rPr>
+        <w:rFonts w:ascii="Symbol" w:hAnsi="Symbol" w:hint="default"/>
+      </w:rPr>
+    </w:lvl>
+    <w:lvl w:ilvl="4" w:tplc="04160003" w:tentative="1">
+      <w:start w:val="1"/>
+      <w:numFmt w:val="bullet"/>
+      <w:lvlText w:val="o"/>
+      <w:lvlJc w:val="left"/>
+      <w:pPr>
+        <w:ind w:left="3600" w:hanging="360"/>
+      </w:pPr>
+      <w:rPr>
+        <w:rFonts w:ascii="Courier New" w:hAnsi="Courier New" w:cs="Courier New" w:hint="default"/>
+      </w:rPr>
+    </w:lvl>
+    <w:lvl w:ilvl="5" w:tplc="04160005" w:tentative="1">
+      <w:start w:val="1"/>
+      <w:numFmt w:val="bullet"/>
+      <w:lvlText w:val=""/>
+      <w:lvlJc w:val="left"/>
+      <w:pPr>
+        <w:ind w:left="4320" w:hanging="360"/>
+      </w:pPr>
+      <w:rPr>
+        <w:rFonts w:ascii="Wingdings" w:hAnsi="Wingdings" w:hint="default"/>
+      </w:rPr>
+    </w:lvl>
+    <w:lvl w:ilvl="6" w:tplc="04160001" w:tentative="1">
+      <w:start w:val="1"/>
+      <w:numFmt w:val="bullet"/>
+      <w:lvlText w:val=""/>
+      <w:lvlJc w:val="left"/>
+      <w:pPr>
+        <w:ind w:left="5040" w:hanging="360"/>
+      </w:pPr>
+      <w:rPr>
+        <w:rFonts w:ascii="Symbol" w:hAnsi="Symbol" w:hint="default"/>
+      </w:rPr>
+    </w:lvl>
+    <w:lvl w:ilvl="7" w:tplc="04160003" w:tentative="1">
+      <w:start w:val="1"/>
+      <w:numFmt w:val="bullet"/>
+      <w:lvlText w:val="o"/>
+      <w:lvlJc w:val="left"/>
+      <w:pPr>
+        <w:ind w:left="5760" w:hanging="360"/>
+      </w:pPr>
+      <w:rPr>
+        <w:rFonts w:ascii="Courier New" w:hAnsi="Courier New" w:cs="Courier New" w:hint="default"/>
+      </w:rPr>
+    </w:lvl>
+    <w:lvl w:ilvl="8" w:tplc="04160005" w:tentative="1">
+      <w:start w:val="1"/>
+      <w:numFmt w:val="bullet"/>
+      <w:lvlText w:val=""/>
+      <w:lvlJc w:val="left"/>
+      <w:pPr>
+        <w:ind w:left="6480" w:hanging="360"/>
+      </w:pPr>
+      <w:rPr>
+        <w:rFonts w:ascii="Wingdings" w:hAnsi="Wingdings" w:hint="default"/>
+      </w:rPr>
+    </w:lvl>
+  </w:abstractNum>
+  <w:abstractNum w:abstractNumId="2" w15:restartNumberingAfterBreak="0">
+    <w:nsid w:val="61F70239"/>
+    <w:multiLevelType w:val="hybridMultilevel"/>
+    <w:tmpl w:val="E7508D38"/>
+    <w:lvl w:ilvl="0" w:tplc="04160001">
+      <w:start w:val="1"/>
+      <w:numFmt w:val="bullet"/>
+      <w:lvlText w:val=""/>
+      <w:lvlJc w:val="left"/>
+      <w:pPr>
+        <w:ind w:left="720" w:hanging="360"/>
+      </w:pPr>
+      <w:rPr>
+        <w:rFonts w:ascii="Symbol" w:hAnsi="Symbol" w:hint="default"/>
+      </w:rPr>
+    </w:lvl>
+    <w:lvl w:ilvl="1" w:tplc="04160003" w:tentative="1">
+      <w:start w:val="1"/>
+      <w:numFmt w:val="bullet"/>
+      <w:lvlText w:val="o"/>
+      <w:lvlJc w:val="left"/>
+      <w:pPr>
+        <w:ind w:left="1440" w:hanging="360"/>
+      </w:pPr>
+      <w:rPr>
+        <w:rFonts w:ascii="Courier New" w:hAnsi="Courier New" w:cs="Courier New" w:hint="default"/>
+      </w:rPr>
+    </w:lvl>
+    <w:lvl w:ilvl="2" w:tplc="04160005" w:tentative="1">
+      <w:start w:val="1"/>
+      <w:numFmt w:val="bullet"/>
+      <w:lvlText w:val=""/>
+      <w:lvlJc w:val="left"/>
+      <w:pPr>
+        <w:ind w:left="2160" w:hanging="360"/>
+      </w:pPr>
+      <w:rPr>
+        <w:rFonts w:ascii="Wingdings" w:hAnsi="Wingdings" w:hint="default"/>
+      </w:rPr>
+    </w:lvl>
+    <w:lvl w:ilvl="3" w:tplc="04160001" w:tentative="1">
+      <w:start w:val="1"/>
+      <w:numFmt w:val="bullet"/>
+      <w:lvlText w:val=""/>
+      <w:lvlJc w:val="left"/>
+      <w:pPr>
+        <w:ind w:left="2880" w:hanging="360"/>
+      </w:pPr>
+      <w:rPr>
+        <w:rFonts w:ascii="Symbol" w:hAnsi="Symbol" w:hint="default"/>
+      </w:rPr>
+    </w:lvl>
+    <w:lvl w:ilvl="4" w:tplc="04160003" w:tentative="1">
+      <w:start w:val="1"/>
+      <w:numFmt w:val="bullet"/>
+      <w:lvlText w:val="o"/>
+      <w:lvlJc w:val="left"/>
+      <w:pPr>
+        <w:ind w:left="3600" w:hanging="360"/>
+      </w:pPr>
+      <w:rPr>
+        <w:rFonts w:ascii="Courier New" w:hAnsi="Courier New" w:cs="Courier New" w:hint="default"/>
+      </w:rPr>
+    </w:lvl>
+    <w:lvl w:ilvl="5" w:tplc="04160005" w:tentative="1">
+      <w:start w:val="1"/>
+      <w:numFmt w:val="bullet"/>
+      <w:lvlText w:val=""/>
+      <w:lvlJc w:val="left"/>
+      <w:pPr>
+        <w:ind w:left="4320" w:hanging="360"/>
+      </w:pPr>
+      <w:rPr>
+        <w:rFonts w:ascii="Wingdings" w:hAnsi="Wingdings" w:hint="default"/>
+      </w:rPr>
+    </w:lvl>
+    <w:lvl w:ilvl="6" w:tplc="04160001" w:tentative="1">
+      <w:start w:val="1"/>
+      <w:numFmt w:val="bullet"/>
+      <w:lvlText w:val=""/>
+      <w:lvlJc w:val="left"/>
+      <w:pPr>
+        <w:ind w:left="5040" w:hanging="360"/>
+      </w:pPr>
+      <w:rPr>
+        <w:rFonts w:ascii="Symbol" w:hAnsi="Symbol" w:hint="default"/>
+      </w:rPr>
+    </w:lvl>
+    <w:lvl w:ilvl="7" w:tplc="04160003" w:tentative="1">
+      <w:start w:val="1"/>
+      <w:numFmt w:val="bullet"/>
+      <w:lvlText w:val="o"/>
+      <w:lvlJc w:val="left"/>
+      <w:pPr>
+        <w:ind w:left="5760" w:hanging="360"/>
+      </w:pPr>
+      <w:rPr>
+        <w:rFonts w:ascii="Courier New" w:hAnsi="Courier New" w:cs="Courier New" w:hint="default"/>
+      </w:rPr>
+    </w:lvl>
+    <w:lvl w:ilvl="8" w:tplc="04160005" w:tentative="1">
+      <w:start w:val="1"/>
+      <w:numFmt w:val="bullet"/>
+      <w:lvlText w:val=""/>
+      <w:lvlJc w:val="left"/>
+      <w:pPr>
+        <w:ind w:left="6480" w:hanging="360"/>
+      </w:pPr>
+      <w:rPr>
+        <w:rFonts w:ascii="Wingdings" w:hAnsi="Wingdings" w:hint="default"/>
+      </w:rPr>
+    </w:lvl>
+  </w:abstractNum>
+  <w:num w:numId="1" w16cid:durableId="1168715667">
+    <w:abstractNumId w:val="0"/>
+  </w:num>
+  <w:num w:numId="2" w16cid:durableId="345448385">
+    <w:abstractNumId w:val="2"/>
+  </w:num>
+  <w:num w:numId="3" w16cid:durableId="1959020173">
+    <w:abstractNumId w:val="1"/>
+  </w:num>
+</w:numbering>
 </file>
 
 <file path=word/styles.xml><?xml version="1.0" encoding="utf-8"?>
@@ -1335,6 +2708,25 @@
       <w:u w:val="single"/>
     </w:rPr>
   </w:style>
+  <w:style w:type="table" w:styleId="Tabelacomgrade">
+    <w:name w:val="Table Grid"/>
+    <w:basedOn w:val="Tabelanormal"/>
+    <w:uiPriority w:val="39"/>
+    <w:rsid w:val="00284B09"/>
+    <w:pPr>
+      <w:spacing w:after="0" w:line="240" w:lineRule="auto"/>
+    </w:pPr>
+    <w:tblPr>
+      <w:tblBorders>
+        <w:top w:val="single" w:sz="4" w:space="0" w:color="auto"/>
+        <w:left w:val="single" w:sz="4" w:space="0" w:color="auto"/>
+        <w:bottom w:val="single" w:sz="4" w:space="0" w:color="auto"/>
+        <w:right w:val="single" w:sz="4" w:space="0" w:color="auto"/>
+        <w:insideH w:val="single" w:sz="4" w:space="0" w:color="auto"/>
+        <w:insideV w:val="single" w:sz="4" w:space="0" w:color="auto"/>
+      </w:tblBorders>
+    </w:tblPr>
+  </w:style>
 </w:styles>
 </file>
 

</xml_diff>

<commit_message>
Finalização da Documentação, Diagrama de Negócio e Diagrama de Solução Técnica feitos.
</commit_message>
<xml_diff>
--- a/Documentos/Documentação.docx
+++ b/Documentos/Documentação.docx
@@ -8,9 +8,195 @@
         <w:rPr>
           <w:b/>
           <w:bCs/>
+          <w:sz w:val="44"/>
+          <w:szCs w:val="44"/>
+        </w:rPr>
+      </w:pPr>
+      <w:r>
+        <w:rPr>
+          <w:b/>
+          <w:bCs/>
+          <w:sz w:val="44"/>
+          <w:szCs w:val="44"/>
+        </w:rPr>
+        <w:t>DOCUMENTAÇÃO</w:t>
+      </w:r>
+      <w:r>
+        <w:rPr>
+          <w:b/>
+          <w:bCs/>
+          <w:sz w:val="44"/>
+          <w:szCs w:val="44"/>
+        </w:rPr>
+        <w:t xml:space="preserve"> – Criação de Jogos</w:t>
+      </w:r>
+    </w:p>
+    <w:p>
+      <w:pPr>
+        <w:jc w:val="center"/>
+        <w:rPr>
+          <w:b/>
+          <w:bCs/>
+        </w:rPr>
+      </w:pPr>
+    </w:p>
+    <w:p>
+      <w:pPr>
+        <w:rPr>
+          <w:b/>
+          <w:bCs/>
+          <w:sz w:val="36"/>
+          <w:szCs w:val="36"/>
+        </w:rPr>
+      </w:pPr>
+      <w:r>
+        <w:rPr>
+          <w:b/>
+          <w:bCs/>
           <w:sz w:val="40"/>
           <w:szCs w:val="40"/>
         </w:rPr>
+        <w:t>Contexto</w:t>
+      </w:r>
+      <w:r>
+        <w:rPr>
+          <w:b/>
+          <w:bCs/>
+          <w:sz w:val="36"/>
+          <w:szCs w:val="36"/>
+        </w:rPr>
+        <w:t>:</w:t>
+      </w:r>
+    </w:p>
+    <w:p>
+      <w:pPr>
+        <w:jc w:val="both"/>
+      </w:pPr>
+      <w:r>
+        <w:t>Na medida que o tempo passa, os Jogadores de jogos eletrônicos no Brasil vêm</w:t>
+      </w:r>
+      <w:r>
+        <w:t xml:space="preserve"> crescendo</w:t>
+      </w:r>
+      <w:r>
+        <w:t>,</w:t>
+      </w:r>
+      <w:r>
+        <w:t xml:space="preserve"> assim como a utilização de tecnologia </w:t>
+      </w:r>
+      <w:r>
+        <w:t xml:space="preserve">na casa dos brasileiros. </w:t>
+      </w:r>
+      <w:r>
+        <w:t xml:space="preserve">A indústria de jogos ficou sete vezes maior no intervalo entre 2014 a 2024, saltou de 150 estúdios desenvolvedores de games para 1042 estúdios no país, uma elevação de 695%. Dados da Associação Brasileira das Desenvolvedoras de Jogos Digitais (Abragames). </w:t>
+      </w:r>
+    </w:p>
+    <w:p>
+      <w:pPr>
+        <w:jc w:val="both"/>
+      </w:pPr>
+      <w:r>
+        <w:t>De acordo com a happy, o processo de criar jogos ajuda a desenvolver algumas habilidades</w:t>
+      </w:r>
+      <w:r>
+        <w:t xml:space="preserve"> como Criatividade, Trabalho em equipe, Raciocínio lógico, Resolução de problemas, Comunicação, Pensamento abstrato e Resiliência. </w:t>
+      </w:r>
+      <w:r>
+        <w:t xml:space="preserve">Com isso podemos perceber que além de ser um hobby, </w:t>
+      </w:r>
+      <w:r>
+        <w:t>também pode ser uma</w:t>
+      </w:r>
+      <w:r>
+        <w:t xml:space="preserve"> fonte de estudo</w:t>
+      </w:r>
+      <w:r>
+        <w:t>, além de</w:t>
+      </w:r>
+      <w:r>
+        <w:t xml:space="preserve"> ajudar crianças, adolescentes e adultos a melhorar</w:t>
+      </w:r>
+      <w:r>
+        <w:t>em</w:t>
+      </w:r>
+      <w:r>
+        <w:t xml:space="preserve"> </w:t>
+      </w:r>
+      <w:r>
+        <w:t>ou</w:t>
+      </w:r>
+      <w:r>
+        <w:t xml:space="preserve"> desenvolver</w:t>
+      </w:r>
+      <w:r>
+        <w:t>em</w:t>
+      </w:r>
+      <w:r>
+        <w:t xml:space="preserve"> novas habilidades.</w:t>
+      </w:r>
+    </w:p>
+    <w:p>
+      <w:pPr>
+        <w:jc w:val="both"/>
+      </w:pPr>
+      <w:r>
+        <w:t xml:space="preserve">Desde </w:t>
+      </w:r>
+      <w:r>
+        <w:t>criança</w:t>
+      </w:r>
+      <w:r>
+        <w:t xml:space="preserve"> amo criar narrativas na minha mente, seja </w:t>
+      </w:r>
+      <w:r>
+        <w:t xml:space="preserve">quando eu brincava de carrinho, boneco ou até mesmo </w:t>
+      </w:r>
+      <w:r>
+        <w:t>criando coisas</w:t>
+      </w:r>
+      <w:r>
+        <w:t xml:space="preserve"> aleatoriamente</w:t>
+      </w:r>
+      <w:r>
+        <w:t xml:space="preserve"> na minha cabeça. Histórias relacionadas ao meu cotidiano ou até mesmo sobre coisas que eu vi, li ou assiste e gostei.</w:t>
+      </w:r>
+    </w:p>
+    <w:p>
+      <w:pPr>
+        <w:jc w:val="both"/>
+      </w:pPr>
+      <w:r>
+        <w:t xml:space="preserve">Sempre que me perguntavam o que eu queria ser quando crescer, a única reposta que eu tinha, era que eu queria ser rico, pois não me via trabalhando em nenhuma profissão que eu conhecia. Cresci sem saber como eu me tornaria rico, mas sabia que esse era o meu objetivo e eu teria que fazer algo para alcançá-lo. </w:t>
+      </w:r>
+    </w:p>
+    <w:p>
+      <w:pPr>
+        <w:jc w:val="both"/>
+      </w:pPr>
+      <w:r>
+        <w:t>Em meu 1° ano do ensino médio eu conheci alguns conteúdos sobre programação na internet, com o tempo passando eu descobri novas possibilidades de trabalho e me encantei com a área de desenvolvimento. Mesmo não obrigatoriamente sendo relacionada a jogos, o ato de conseguir desenvolver algo me deixa muito feliz.</w:t>
+      </w:r>
+    </w:p>
+    <w:p>
+      <w:pPr>
+        <w:jc w:val="both"/>
+      </w:pPr>
+      <w:r>
+        <w:t>Atualmente, eu vejo a criação de jogos como um hobby que possivelmente pode virar minha profissão no futuro, porém, não quero tornar isso uma fonte de renda principal pois, não quero perder o brilho nos olhos de quando eu imaginar sobre.</w:t>
+      </w:r>
+    </w:p>
+    <w:p>
+      <w:r>
+        <w:br w:type="page"/>
+      </w:r>
+    </w:p>
+    <w:p>
+      <w:pPr>
+        <w:jc w:val="both"/>
+        <w:rPr>
+          <w:sz w:val="28"/>
+          <w:szCs w:val="28"/>
+        </w:rPr>
       </w:pPr>
       <w:r>
         <w:rPr>
@@ -19,8 +205,35 @@
           <w:sz w:val="40"/>
           <w:szCs w:val="40"/>
         </w:rPr>
-        <w:t>DOCUMENTAÇÃO</w:t>
-      </w:r>
+        <w:lastRenderedPageBreak/>
+        <w:t>Objetivo:</w:t>
+      </w:r>
+    </w:p>
+    <w:p>
+      <w:pPr>
+        <w:jc w:val="both"/>
+      </w:pPr>
+      <w:r>
+        <w:t xml:space="preserve">Falar da minha paixão sobre criação de jogos, além de demonstrar meus conhecimentos técnicos </w:t>
+      </w:r>
+      <w:r>
+        <w:t xml:space="preserve">e não técnicos </w:t>
+      </w:r>
+      <w:r>
+        <w:t>aprendidos fora e dentro da SPTECH.</w:t>
+      </w:r>
+    </w:p>
+    <w:p/>
+    <w:p>
+      <w:pPr>
+        <w:jc w:val="both"/>
+        <w:rPr>
+          <w:b/>
+          <w:bCs/>
+          <w:sz w:val="36"/>
+          <w:szCs w:val="36"/>
+        </w:rPr>
+      </w:pPr>
       <w:r>
         <w:rPr>
           <w:b/>
@@ -28,17 +241,75 @@
           <w:sz w:val="40"/>
           <w:szCs w:val="40"/>
         </w:rPr>
-        <w:t xml:space="preserve"> – Criação de Jogos</w:t>
-      </w:r>
-    </w:p>
-    <w:p>
-      <w:pPr>
-        <w:jc w:val="center"/>
-        <w:rPr>
-          <w:b/>
-          <w:bCs/>
-        </w:rPr>
-      </w:pPr>
+        <w:t>Justificativa</w:t>
+      </w:r>
+      <w:r>
+        <w:rPr>
+          <w:b/>
+          <w:bCs/>
+          <w:sz w:val="36"/>
+          <w:szCs w:val="36"/>
+        </w:rPr>
+        <w:t>:</w:t>
+      </w:r>
+    </w:p>
+    <w:p>
+      <w:pPr>
+        <w:jc w:val="both"/>
+      </w:pPr>
+      <w:r>
+        <w:t>A paixão por criar está dentro de mim desde quando eu era pequeno, venho alimentando-a pouco a pouco, mas sinto que está na hora de tirá-la da minha mente e transpassa-la para algum lugar, que neste caso seria os jogos.</w:t>
+      </w:r>
+    </w:p>
+    <w:p/>
+    <w:p>
+      <w:pPr>
+        <w:rPr>
+          <w:b/>
+          <w:bCs/>
+          <w:sz w:val="36"/>
+          <w:szCs w:val="36"/>
+        </w:rPr>
+      </w:pPr>
+      <w:r>
+        <w:rPr>
+          <w:b/>
+          <w:bCs/>
+          <w:sz w:val="36"/>
+          <w:szCs w:val="36"/>
+        </w:rPr>
+        <w:br w:type="page"/>
+      </w:r>
+    </w:p>
+    <w:p>
+      <w:pPr>
+        <w:jc w:val="both"/>
+        <w:rPr>
+          <w:b/>
+          <w:bCs/>
+          <w:sz w:val="36"/>
+          <w:szCs w:val="36"/>
+        </w:rPr>
+      </w:pPr>
+      <w:r>
+        <w:rPr>
+          <w:b/>
+          <w:bCs/>
+          <w:sz w:val="40"/>
+          <w:szCs w:val="40"/>
+        </w:rPr>
+        <w:lastRenderedPageBreak/>
+        <w:t>Escopo</w:t>
+      </w:r>
+      <w:r>
+        <w:rPr>
+          <w:b/>
+          <w:bCs/>
+          <w:sz w:val="36"/>
+          <w:szCs w:val="36"/>
+        </w:rPr>
+        <w:t>:</w:t>
+      </w:r>
     </w:p>
     <w:p>
       <w:pPr>
@@ -53,267 +324,39 @@
         <w:rPr>
           <w:b/>
           <w:bCs/>
-          <w:sz w:val="36"/>
-          <w:szCs w:val="36"/>
-        </w:rPr>
-        <w:t>Contexto</w:t>
-      </w:r>
-      <w:r>
-        <w:rPr>
-          <w:b/>
-          <w:bCs/>
           <w:sz w:val="32"/>
           <w:szCs w:val="32"/>
         </w:rPr>
-        <w:t>:</w:t>
-      </w:r>
-    </w:p>
-    <w:p>
-      <w:pPr>
-        <w:jc w:val="both"/>
-      </w:pPr>
-      <w:r>
-        <w:t>Na medida que o tempo passa, os Jogadores de jogos eletrônicos no Brasil vêm</w:t>
-      </w:r>
-      <w:r>
-        <w:t xml:space="preserve"> crescendo</w:t>
-      </w:r>
-      <w:r>
-        <w:t>,</w:t>
-      </w:r>
-      <w:r>
-        <w:t xml:space="preserve"> assim como a utilização de tecnologia </w:t>
-      </w:r>
-      <w:r>
-        <w:t xml:space="preserve">na casa dos brasileiros. </w:t>
-      </w:r>
-      <w:r>
-        <w:t xml:space="preserve">A indústria de jogos ficou sete vezes maior no intervalo entre 2014 a 2024, saltou de 150 estúdios desenvolvedores de games para 1042 estúdios no país, uma elevação de 695%. Dados da Associação Brasileira das Desenvolvedoras de Jogos Digitais (Abragames). </w:t>
-      </w:r>
-    </w:p>
-    <w:p>
-      <w:pPr>
-        <w:jc w:val="both"/>
-      </w:pPr>
-      <w:r>
-        <w:t>De acordo com a happy, o processo de criar jogos ajuda a desenvolver algumas habilidades</w:t>
-      </w:r>
-      <w:r>
-        <w:t xml:space="preserve"> como Criatividade, Trabalho em equipe, Raciocínio lógico, Resolução de problemas, Comunicação, Pensamento abstrato e Resiliência. </w:t>
-      </w:r>
-      <w:r>
-        <w:t xml:space="preserve">Com isso podemos perceber que além de ser um hobby, </w:t>
-      </w:r>
-      <w:r>
-        <w:t>também pode ser uma</w:t>
-      </w:r>
-      <w:r>
-        <w:t xml:space="preserve"> fonte de estudo</w:t>
-      </w:r>
-      <w:r>
-        <w:t>, além de</w:t>
-      </w:r>
-      <w:r>
-        <w:t xml:space="preserve"> ajudar crianças, adolescentes e adultos a melhorar</w:t>
-      </w:r>
-      <w:r>
-        <w:t>em</w:t>
-      </w:r>
-      <w:r>
-        <w:t xml:space="preserve"> </w:t>
-      </w:r>
-      <w:r>
-        <w:t>ou</w:t>
-      </w:r>
-      <w:r>
-        <w:t xml:space="preserve"> desenvolver</w:t>
-      </w:r>
-      <w:r>
-        <w:t>em</w:t>
-      </w:r>
-      <w:r>
-        <w:t xml:space="preserve"> novas habilidades.</w:t>
-      </w:r>
-    </w:p>
-    <w:p>
-      <w:pPr>
-        <w:jc w:val="both"/>
-      </w:pPr>
-      <w:r>
-        <w:t xml:space="preserve">Desde </w:t>
-      </w:r>
-      <w:r>
-        <w:t>criança</w:t>
-      </w:r>
-      <w:r>
-        <w:t xml:space="preserve"> amo criar narrativas na minha mente, seja </w:t>
-      </w:r>
-      <w:r>
-        <w:t xml:space="preserve">quando eu brincava de carrinho, boneco ou até mesmo </w:t>
-      </w:r>
-      <w:r>
-        <w:t>criando coisas</w:t>
-      </w:r>
-      <w:r>
-        <w:t xml:space="preserve"> aleatoriamente</w:t>
-      </w:r>
-      <w:r>
-        <w:t xml:space="preserve"> na minha cabeça. Histórias relacionadas ao meu cotidiano ou até mesmo sobre coisas que eu vi, li ou assiste e gostei.</w:t>
-      </w:r>
-    </w:p>
-    <w:p>
-      <w:pPr>
-        <w:jc w:val="both"/>
-      </w:pPr>
-      <w:r>
-        <w:t xml:space="preserve">Sempre que me perguntavam o que eu queria ser quando crescer, a única reposta que eu tinha, era que eu queria ser rico, pois não me via trabalhando em nenhuma profissão que eu conhecia. Cresci sem saber como eu me tornaria rico, mas sabia que esse era o meu objetivo e eu teria que fazer algo para alcançá-lo. </w:t>
-      </w:r>
-    </w:p>
-    <w:p>
-      <w:pPr>
-        <w:jc w:val="both"/>
-      </w:pPr>
-      <w:r>
-        <w:t>Em meu 1° ano do ensino médio eu conheci alguns conteúdos sobre programação na internet, com o tempo passando eu descobri novas possibilidades de trabalho e me encantei com a área de desenvolvimento. Mesmo não obrigatoriamente sendo relacionada a jogos, o ato de conseguir desenvolver algo me deixa muito feliz.</w:t>
-      </w:r>
-    </w:p>
-    <w:p>
-      <w:pPr>
-        <w:jc w:val="both"/>
-      </w:pPr>
-      <w:r>
-        <w:t>Atualmente, eu vejo a criação de jogos como um hobby que possivelmente pode virar minha profissão no futuro, porém, não quero tornar isso uma fonte de renda principal pois, não quero perder o brilho nos olhos de quando eu imaginar sobre.</w:t>
-      </w:r>
-    </w:p>
-    <w:p>
-      <w:r>
-        <w:br w:type="page"/>
-      </w:r>
-    </w:p>
-    <w:p>
-      <w:pPr>
-        <w:jc w:val="both"/>
-      </w:pPr>
-      <w:r>
-        <w:rPr>
-          <w:b/>
-          <w:bCs/>
-          <w:sz w:val="36"/>
-          <w:szCs w:val="36"/>
-        </w:rPr>
-        <w:lastRenderedPageBreak/>
-        <w:t>Objetivo:</w:t>
-      </w:r>
-    </w:p>
-    <w:p>
-      <w:pPr>
-        <w:jc w:val="both"/>
-      </w:pPr>
-      <w:r>
-        <w:t xml:space="preserve">Falar da minha paixão sobre criação de jogos, além de demonstrar meus conhecimentos técnicos </w:t>
-      </w:r>
-      <w:r>
-        <w:t xml:space="preserve">e não técnicos </w:t>
-      </w:r>
-      <w:r>
-        <w:t>aprendidos fora e dentro da SPTECH.</w:t>
-      </w:r>
-    </w:p>
-    <w:p/>
-    <w:p>
-      <w:pPr>
-        <w:rPr>
-          <w:b/>
-          <w:bCs/>
-          <w:sz w:val="36"/>
-          <w:szCs w:val="36"/>
-        </w:rPr>
-      </w:pPr>
-      <w:r>
-        <w:rPr>
-          <w:b/>
-          <w:bCs/>
-          <w:sz w:val="36"/>
-          <w:szCs w:val="36"/>
-        </w:rPr>
-        <w:t>Justificativa:</w:t>
-      </w:r>
-    </w:p>
-    <w:p>
-      <w:pPr>
-        <w:jc w:val="both"/>
-      </w:pPr>
-      <w:r>
-        <w:t>A paixão por criar está dentro de mim desde quando eu era pequeno, venho alimentando-a pouco a pouco, mas sinto que está na hora de tirá-la da minha mente e transpassa-la para algum lugar, que neste caso seria os jogos.</w:t>
-      </w:r>
-    </w:p>
-    <w:p/>
-    <w:p>
-      <w:pPr>
-        <w:rPr>
-          <w:b/>
-          <w:bCs/>
-          <w:sz w:val="36"/>
-          <w:szCs w:val="36"/>
-        </w:rPr>
-      </w:pPr>
-      <w:r>
-        <w:rPr>
-          <w:b/>
-          <w:bCs/>
-          <w:sz w:val="36"/>
-          <w:szCs w:val="36"/>
-        </w:rPr>
-        <w:br w:type="page"/>
-      </w:r>
-    </w:p>
-    <w:p>
-      <w:pPr>
-        <w:rPr>
-          <w:b/>
-          <w:bCs/>
-          <w:sz w:val="36"/>
-          <w:szCs w:val="36"/>
-        </w:rPr>
-      </w:pPr>
-      <w:r>
-        <w:rPr>
-          <w:b/>
-          <w:bCs/>
-          <w:sz w:val="36"/>
-          <w:szCs w:val="36"/>
-        </w:rPr>
-        <w:lastRenderedPageBreak/>
-        <w:t>Escopo</w:t>
-      </w:r>
-      <w:r>
-        <w:rPr>
-          <w:b/>
-          <w:bCs/>
-          <w:sz w:val="36"/>
-          <w:szCs w:val="36"/>
-        </w:rPr>
-        <w:t>:</w:t>
-      </w:r>
-    </w:p>
-    <w:p>
-      <w:pPr>
+        <w:t xml:space="preserve">Descrição Resumida do Projeto </w:t>
+      </w:r>
+      <w:r>
         <w:rPr>
           <w:b/>
           <w:bCs/>
           <w:sz w:val="32"/>
           <w:szCs w:val="32"/>
         </w:rPr>
-      </w:pPr>
-      <w:r>
+        <w:t xml:space="preserve">– </w:t>
+      </w:r>
+    </w:p>
+    <w:p>
+      <w:r>
+        <w:t>Este projeto visa entregar um software que contenha elementos que desenvolva e transmita minha paixão por criação de jogos além de demonstrar meu conhecimento sobre o mundo do desenvolvimento.</w:t>
+      </w:r>
+      <w:r>
+        <w:t xml:space="preserve"> Com a função de falar um pouco sobre mim, além de ter jogos com a inclusão de uma dashboard para se divertir.</w:t>
+      </w:r>
+    </w:p>
+    <w:p/>
+    <w:p>
+      <w:pPr>
         <w:rPr>
           <w:b/>
           <w:bCs/>
           <w:sz w:val="32"/>
           <w:szCs w:val="32"/>
         </w:rPr>
-        <w:t>Descrição Resumida do Projeto</w:t>
-      </w:r>
+      </w:pPr>
       <w:r>
         <w:rPr>
           <w:b/>
@@ -321,36 +364,59 @@
           <w:sz w:val="32"/>
           <w:szCs w:val="32"/>
         </w:rPr>
-        <w:t xml:space="preserve"> – </w:t>
-      </w:r>
-    </w:p>
-    <w:p>
-      <w:r>
-        <w:t>Este projeto visa</w:t>
-      </w:r>
-      <w:r>
-        <w:t xml:space="preserve"> entregar um software que contenha elementos que desenvolva e transmita minha paixão por criação de jogos além de demonstrar meu conhecimento sobre o mundo do desenvolvimento.</w:t>
-      </w:r>
-    </w:p>
-    <w:p/>
-    <w:p>
-      <w:pPr>
+        <w:t xml:space="preserve">Resultados Esperados </w:t>
+      </w:r>
+      <w:r>
         <w:rPr>
           <w:b/>
           <w:bCs/>
           <w:sz w:val="32"/>
           <w:szCs w:val="32"/>
         </w:rPr>
-      </w:pPr>
-      <w:r>
+        <w:t>–</w:t>
+      </w:r>
+    </w:p>
+    <w:p>
+      <w:r>
+        <w:t xml:space="preserve">É esperado a entrega de um </w:t>
+      </w:r>
+      <w:r>
+        <w:t xml:space="preserve">site institucional que fala sobre mim (Eduardo Nascimento), e minhas ideias de jogos, além de ter telas de Cadastro e Login que após o Usuário efetuar o Login, terá acesso a tela com </w:t>
+      </w:r>
+      <w:r>
+        <w:t>os</w:t>
+      </w:r>
+      <w:r>
+        <w:t xml:space="preserve"> jogos</w:t>
+      </w:r>
+      <w:r>
+        <w:t xml:space="preserve"> disponíveis</w:t>
+      </w:r>
+      <w:r>
+        <w:t xml:space="preserve">. Dentro do jogo ele terá acesso a </w:t>
+      </w:r>
+      <w:r>
+        <w:t xml:space="preserve">uma </w:t>
+      </w:r>
+      <w:r>
+        <w:t>dashboard podendo ser relacionada a conquistas, status, entre outras coisas.</w:t>
+      </w:r>
+    </w:p>
+    <w:p>
+      <w:r>
+        <w:t>O site e o jogo devem estar relacionados com o banco de dados que por sua vez deve estar localizado dentro de uma VM. Para esta conexão será utilizada a API Web Data Viz.</w:t>
+      </w:r>
+    </w:p>
+    <w:p/>
+    <w:p>
+      <w:pPr>
         <w:rPr>
           <w:b/>
           <w:bCs/>
           <w:sz w:val="32"/>
           <w:szCs w:val="32"/>
         </w:rPr>
-        <w:t xml:space="preserve">Resultados Esperados </w:t>
-      </w:r>
+      </w:pPr>
       <w:r>
         <w:rPr>
           <w:b/>
@@ -358,23 +424,2451 @@
           <w:sz w:val="32"/>
           <w:szCs w:val="32"/>
         </w:rPr>
-        <w:t>–</w:t>
-      </w:r>
-    </w:p>
-    <w:p>
-      <w:r>
-        <w:t xml:space="preserve">É esperado a entrega de um </w:t>
-      </w:r>
-      <w:r>
-        <w:t>site institucional que fala sobre mim (Eduardo Nascimento), e minhas ideias de jogos, além de ter telas de Cadastro e Login que após o Usuário efetuar o Login, terá acesso a tela com meus jogos. Dentro do jogo ele terá acesso a dashboard podendo ser relacionada a conquistas, status, entre outras coisas.</w:t>
-      </w:r>
-    </w:p>
-    <w:p>
-      <w:r>
-        <w:t>O site e o jogo devem estar relacionados com o banco de dados que por sua vez deve estar localizado dentro de uma VM. Para esta conexão será utilizada a API Web Data Viz.</w:t>
-      </w:r>
-    </w:p>
-    <w:p/>
+        <w:t>Requisitos do Projeto -</w:t>
+      </w:r>
+    </w:p>
+    <w:p>
+      <w:pPr>
+        <w:rPr>
+          <w:rFonts w:eastAsia="Times New Roman" w:cs="Calibri"/>
+          <w:color w:val="000000"/>
+          <w:kern w:val="0"/>
+          <w:sz w:val="22"/>
+          <w:szCs w:val="22"/>
+          <w:lang w:eastAsia="pt-BR"/>
+          <w14:ligatures w14:val="none"/>
+        </w:rPr>
+      </w:pPr>
+      <w:r>
+        <w:rPr>
+          <w:rFonts w:eastAsia="Times New Roman" w:cs="Calibri"/>
+          <w:b/>
+          <w:bCs/>
+          <w:color w:val="000000"/>
+          <w:kern w:val="0"/>
+          <w:lang w:eastAsia="pt-BR"/>
+          <w14:ligatures w14:val="none"/>
+        </w:rPr>
+        <w:t>Ferramenta de Gestão</w:t>
+      </w:r>
+      <w:r>
+        <w:rPr>
+          <w:rFonts w:eastAsia="Times New Roman" w:cs="Calibri"/>
+          <w:b/>
+          <w:bCs/>
+          <w:color w:val="000000"/>
+          <w:kern w:val="0"/>
+          <w:lang w:eastAsia="pt-BR"/>
+          <w14:ligatures w14:val="none"/>
+        </w:rPr>
+        <w:t xml:space="preserve"> -</w:t>
+      </w:r>
+      <w:r>
+        <w:rPr>
+          <w:rFonts w:eastAsia="Times New Roman" w:cs="Calibri"/>
+          <w:color w:val="000000"/>
+          <w:kern w:val="0"/>
+          <w:lang w:eastAsia="pt-BR"/>
+          <w14:ligatures w14:val="none"/>
+        </w:rPr>
+        <w:t xml:space="preserve"> </w:t>
+      </w:r>
+      <w:r>
+        <w:rPr>
+          <w:rFonts w:eastAsia="Times New Roman" w:cs="Calibri"/>
+          <w:color w:val="000000"/>
+          <w:kern w:val="0"/>
+          <w:sz w:val="22"/>
+          <w:szCs w:val="22"/>
+          <w:lang w:eastAsia="pt-BR"/>
+          <w14:ligatures w14:val="none"/>
+        </w:rPr>
+        <w:t>Utilizar o Github para versionamento e backup, Trello para organização e Excel para organização.</w:t>
+      </w:r>
+    </w:p>
+    <w:p>
+      <w:pPr>
+        <w:rPr>
+          <w:rFonts w:eastAsia="Times New Roman" w:cs="Calibri"/>
+          <w:color w:val="000000"/>
+          <w:kern w:val="0"/>
+          <w:sz w:val="22"/>
+          <w:szCs w:val="22"/>
+          <w:lang w:eastAsia="pt-BR"/>
+          <w14:ligatures w14:val="none"/>
+        </w:rPr>
+      </w:pPr>
+      <w:r>
+        <w:rPr>
+          <w:rFonts w:eastAsia="Times New Roman" w:cs="Calibri"/>
+          <w:b/>
+          <w:bCs/>
+          <w:color w:val="000000"/>
+          <w:kern w:val="0"/>
+          <w:lang w:eastAsia="pt-BR"/>
+          <w14:ligatures w14:val="none"/>
+        </w:rPr>
+        <w:t>Planejamento</w:t>
+      </w:r>
+      <w:r>
+        <w:rPr>
+          <w:rFonts w:eastAsia="Times New Roman" w:cs="Calibri"/>
+          <w:b/>
+          <w:bCs/>
+          <w:color w:val="000000"/>
+          <w:kern w:val="0"/>
+          <w:lang w:eastAsia="pt-BR"/>
+          <w14:ligatures w14:val="none"/>
+        </w:rPr>
+        <w:t xml:space="preserve"> - </w:t>
+      </w:r>
+      <w:r>
+        <w:rPr>
+          <w:rFonts w:eastAsia="Times New Roman" w:cs="Calibri"/>
+          <w:color w:val="000000"/>
+          <w:kern w:val="0"/>
+          <w:sz w:val="22"/>
+          <w:szCs w:val="22"/>
+          <w:lang w:eastAsia="pt-BR"/>
+          <w14:ligatures w14:val="none"/>
+        </w:rPr>
+        <w:t>Planejar o projeto e detalhar cada requisito para ter uma noção geral do que vai ser feito.</w:t>
+      </w:r>
+    </w:p>
+    <w:p>
+      <w:pPr>
+        <w:rPr>
+          <w:rFonts w:eastAsia="Times New Roman" w:cs="Calibri"/>
+          <w:color w:val="000000"/>
+          <w:kern w:val="0"/>
+          <w:sz w:val="22"/>
+          <w:szCs w:val="22"/>
+          <w:lang w:eastAsia="pt-BR"/>
+          <w14:ligatures w14:val="none"/>
+        </w:rPr>
+      </w:pPr>
+      <w:r>
+        <w:rPr>
+          <w:rFonts w:eastAsia="Times New Roman" w:cs="Calibri"/>
+          <w:b/>
+          <w:bCs/>
+          <w:color w:val="000000"/>
+          <w:kern w:val="0"/>
+          <w:lang w:eastAsia="pt-BR"/>
+          <w14:ligatures w14:val="none"/>
+        </w:rPr>
+        <w:t>Documentação</w:t>
+      </w:r>
+      <w:r>
+        <w:rPr>
+          <w:rFonts w:eastAsia="Times New Roman" w:cs="Calibri"/>
+          <w:b/>
+          <w:bCs/>
+          <w:color w:val="000000"/>
+          <w:kern w:val="0"/>
+          <w:lang w:eastAsia="pt-BR"/>
+          <w14:ligatures w14:val="none"/>
+        </w:rPr>
+        <w:t xml:space="preserve"> -</w:t>
+      </w:r>
+      <w:r>
+        <w:rPr>
+          <w:rFonts w:eastAsia="Times New Roman" w:cs="Calibri"/>
+          <w:color w:val="000000"/>
+          <w:kern w:val="0"/>
+          <w:lang w:eastAsia="pt-BR"/>
+          <w14:ligatures w14:val="none"/>
+        </w:rPr>
+        <w:t xml:space="preserve"> </w:t>
+      </w:r>
+      <w:r>
+        <w:rPr>
+          <w:rFonts w:eastAsia="Times New Roman" w:cs="Calibri"/>
+          <w:color w:val="000000"/>
+          <w:kern w:val="0"/>
+          <w:sz w:val="22"/>
+          <w:szCs w:val="22"/>
+          <w:lang w:eastAsia="pt-BR"/>
+          <w14:ligatures w14:val="none"/>
+        </w:rPr>
+        <w:t>Contexto, Objetivo, Justificativa e Escopo (Descrição resumida do projeto, Requisitos do Projeto, Macro Cronograma, Riscos e Restrições, Resultados Esperado, Limites e Exclusões, Recursos Necessários, Partes interessadas (stakeholders)</w:t>
+      </w:r>
+    </w:p>
+    <w:p>
+      <w:pPr>
+        <w:rPr>
+          <w:rFonts w:eastAsia="Times New Roman" w:cs="Calibri"/>
+          <w:color w:val="000000"/>
+          <w:kern w:val="0"/>
+          <w:sz w:val="22"/>
+          <w:szCs w:val="22"/>
+          <w:lang w:eastAsia="pt-BR"/>
+          <w14:ligatures w14:val="none"/>
+        </w:rPr>
+      </w:pPr>
+      <w:r>
+        <w:rPr>
+          <w:rFonts w:eastAsia="Times New Roman" w:cs="Calibri"/>
+          <w:b/>
+          <w:bCs/>
+          <w:color w:val="000000"/>
+          <w:kern w:val="0"/>
+          <w:lang w:eastAsia="pt-BR"/>
+          <w14:ligatures w14:val="none"/>
+        </w:rPr>
+        <w:t>Diagrama de Negócio</w:t>
+      </w:r>
+      <w:r>
+        <w:rPr>
+          <w:rFonts w:eastAsia="Times New Roman" w:cs="Calibri"/>
+          <w:b/>
+          <w:bCs/>
+          <w:color w:val="000000"/>
+          <w:kern w:val="0"/>
+          <w:lang w:eastAsia="pt-BR"/>
+          <w14:ligatures w14:val="none"/>
+        </w:rPr>
+        <w:t xml:space="preserve"> -</w:t>
+      </w:r>
+      <w:r>
+        <w:rPr>
+          <w:rFonts w:eastAsia="Times New Roman" w:cs="Calibri"/>
+          <w:color w:val="000000"/>
+          <w:kern w:val="0"/>
+          <w:lang w:eastAsia="pt-BR"/>
+          <w14:ligatures w14:val="none"/>
+        </w:rPr>
+        <w:t xml:space="preserve"> </w:t>
+      </w:r>
+      <w:r>
+        <w:rPr>
+          <w:rFonts w:eastAsia="Times New Roman" w:cs="Calibri"/>
+          <w:color w:val="000000"/>
+          <w:kern w:val="0"/>
+          <w:sz w:val="22"/>
+          <w:szCs w:val="22"/>
+          <w:lang w:eastAsia="pt-BR"/>
+          <w14:ligatures w14:val="none"/>
+        </w:rPr>
+        <w:t>Desenvolver o diagrama de negócio</w:t>
+      </w:r>
+    </w:p>
+    <w:p>
+      <w:pPr>
+        <w:rPr>
+          <w:rFonts w:eastAsia="Times New Roman" w:cs="Calibri"/>
+          <w:color w:val="000000"/>
+          <w:kern w:val="0"/>
+          <w:sz w:val="22"/>
+          <w:szCs w:val="22"/>
+          <w:lang w:eastAsia="pt-BR"/>
+          <w14:ligatures w14:val="none"/>
+        </w:rPr>
+      </w:pPr>
+      <w:r>
+        <w:rPr>
+          <w:rFonts w:eastAsia="Times New Roman" w:cs="Calibri"/>
+          <w:b/>
+          <w:bCs/>
+          <w:color w:val="000000"/>
+          <w:kern w:val="0"/>
+          <w:lang w:eastAsia="pt-BR"/>
+          <w14:ligatures w14:val="none"/>
+        </w:rPr>
+        <w:t>Diagrama de Solução Técnica</w:t>
+      </w:r>
+      <w:r>
+        <w:rPr>
+          <w:rFonts w:eastAsia="Times New Roman" w:cs="Calibri"/>
+          <w:b/>
+          <w:bCs/>
+          <w:color w:val="000000"/>
+          <w:kern w:val="0"/>
+          <w:lang w:eastAsia="pt-BR"/>
+          <w14:ligatures w14:val="none"/>
+        </w:rPr>
+        <w:t xml:space="preserve"> -</w:t>
+      </w:r>
+      <w:r>
+        <w:rPr>
+          <w:rFonts w:eastAsia="Times New Roman" w:cs="Calibri"/>
+          <w:color w:val="000000"/>
+          <w:kern w:val="0"/>
+          <w:lang w:eastAsia="pt-BR"/>
+          <w14:ligatures w14:val="none"/>
+        </w:rPr>
+        <w:t xml:space="preserve"> </w:t>
+      </w:r>
+      <w:r>
+        <w:rPr>
+          <w:rFonts w:eastAsia="Times New Roman" w:cs="Calibri"/>
+          <w:color w:val="000000"/>
+          <w:kern w:val="0"/>
+          <w:sz w:val="22"/>
+          <w:szCs w:val="22"/>
+          <w:lang w:eastAsia="pt-BR"/>
+          <w14:ligatures w14:val="none"/>
+        </w:rPr>
+        <w:t>Desenvolver o diagrama de solução técnica</w:t>
+      </w:r>
+    </w:p>
+    <w:p>
+      <w:pPr>
+        <w:rPr>
+          <w:rFonts w:eastAsia="Times New Roman" w:cs="Calibri"/>
+          <w:color w:val="000000"/>
+          <w:kern w:val="0"/>
+          <w:sz w:val="22"/>
+          <w:szCs w:val="22"/>
+          <w:lang w:eastAsia="pt-BR"/>
+          <w14:ligatures w14:val="none"/>
+        </w:rPr>
+      </w:pPr>
+      <w:r>
+        <w:rPr>
+          <w:rFonts w:eastAsia="Times New Roman" w:cs="Calibri"/>
+          <w:b/>
+          <w:bCs/>
+          <w:color w:val="000000"/>
+          <w:kern w:val="0"/>
+          <w:lang w:eastAsia="pt-BR"/>
+          <w14:ligatures w14:val="none"/>
+        </w:rPr>
+        <w:t>Socioemocional</w:t>
+      </w:r>
+      <w:r>
+        <w:rPr>
+          <w:rFonts w:eastAsia="Times New Roman" w:cs="Calibri"/>
+          <w:b/>
+          <w:bCs/>
+          <w:color w:val="000000"/>
+          <w:kern w:val="0"/>
+          <w:lang w:eastAsia="pt-BR"/>
+          <w14:ligatures w14:val="none"/>
+        </w:rPr>
+        <w:t xml:space="preserve"> -</w:t>
+      </w:r>
+      <w:r>
+        <w:rPr>
+          <w:rFonts w:eastAsia="Times New Roman" w:cs="Calibri"/>
+          <w:color w:val="000000"/>
+          <w:kern w:val="0"/>
+          <w:lang w:eastAsia="pt-BR"/>
+          <w14:ligatures w14:val="none"/>
+        </w:rPr>
+        <w:t xml:space="preserve"> </w:t>
+      </w:r>
+      <w:r>
+        <w:rPr>
+          <w:rFonts w:eastAsia="Times New Roman" w:cs="Calibri"/>
+          <w:color w:val="000000"/>
+          <w:kern w:val="0"/>
+          <w:sz w:val="22"/>
+          <w:szCs w:val="22"/>
+          <w:lang w:eastAsia="pt-BR"/>
+          <w14:ligatures w14:val="none"/>
+        </w:rPr>
+        <w:t>Desenvolver uma narrativa coerente do porque o tema (Criação de jogos) é impor</w:t>
+      </w:r>
+      <w:r>
+        <w:rPr>
+          <w:rFonts w:eastAsia="Times New Roman" w:cs="Calibri"/>
+          <w:color w:val="000000"/>
+          <w:kern w:val="0"/>
+          <w:sz w:val="22"/>
+          <w:szCs w:val="22"/>
+          <w:lang w:eastAsia="pt-BR"/>
+          <w14:ligatures w14:val="none"/>
+        </w:rPr>
+        <w:t>t</w:t>
+      </w:r>
+      <w:r>
+        <w:rPr>
+          <w:rFonts w:eastAsia="Times New Roman" w:cs="Calibri"/>
+          <w:color w:val="000000"/>
+          <w:kern w:val="0"/>
+          <w:sz w:val="22"/>
+          <w:szCs w:val="22"/>
+          <w:lang w:eastAsia="pt-BR"/>
+          <w14:ligatures w14:val="none"/>
+        </w:rPr>
+        <w:t>ante para mim.</w:t>
+      </w:r>
+    </w:p>
+    <w:p>
+      <w:pPr>
+        <w:rPr>
+          <w:rFonts w:eastAsia="Times New Roman" w:cs="Calibri"/>
+          <w:color w:val="000000"/>
+          <w:kern w:val="0"/>
+          <w:sz w:val="22"/>
+          <w:szCs w:val="22"/>
+          <w:lang w:eastAsia="pt-BR"/>
+          <w14:ligatures w14:val="none"/>
+        </w:rPr>
+      </w:pPr>
+      <w:r>
+        <w:rPr>
+          <w:rFonts w:eastAsia="Times New Roman" w:cs="Calibri"/>
+          <w:b/>
+          <w:bCs/>
+          <w:color w:val="000000"/>
+          <w:kern w:val="0"/>
+          <w:lang w:eastAsia="pt-BR"/>
+          <w14:ligatures w14:val="none"/>
+        </w:rPr>
+        <w:t>Identidade Visual do Projeto</w:t>
+      </w:r>
+      <w:r>
+        <w:rPr>
+          <w:rFonts w:eastAsia="Times New Roman" w:cs="Calibri"/>
+          <w:b/>
+          <w:bCs/>
+          <w:color w:val="000000"/>
+          <w:kern w:val="0"/>
+          <w:lang w:eastAsia="pt-BR"/>
+          <w14:ligatures w14:val="none"/>
+        </w:rPr>
+        <w:t xml:space="preserve"> -</w:t>
+      </w:r>
+      <w:r>
+        <w:rPr>
+          <w:rFonts w:eastAsia="Times New Roman" w:cs="Calibri"/>
+          <w:color w:val="000000"/>
+          <w:kern w:val="0"/>
+          <w:lang w:eastAsia="pt-BR"/>
+          <w14:ligatures w14:val="none"/>
+        </w:rPr>
+        <w:t xml:space="preserve"> </w:t>
+      </w:r>
+      <w:r>
+        <w:rPr>
+          <w:rFonts w:eastAsia="Times New Roman" w:cs="Calibri"/>
+          <w:color w:val="000000"/>
+          <w:kern w:val="0"/>
+          <w:sz w:val="22"/>
+          <w:szCs w:val="22"/>
+          <w:lang w:eastAsia="pt-BR"/>
+          <w14:ligatures w14:val="none"/>
+        </w:rPr>
+        <w:t>Criar a identidade visual tanto do site como do jogo</w:t>
+      </w:r>
+    </w:p>
+    <w:p>
+      <w:pPr>
+        <w:rPr>
+          <w:rFonts w:eastAsia="Times New Roman" w:cs="Calibri"/>
+          <w:color w:val="000000"/>
+          <w:kern w:val="0"/>
+          <w:sz w:val="22"/>
+          <w:szCs w:val="22"/>
+          <w:lang w:eastAsia="pt-BR"/>
+          <w14:ligatures w14:val="none"/>
+        </w:rPr>
+      </w:pPr>
+      <w:r>
+        <w:rPr>
+          <w:rFonts w:eastAsia="Times New Roman" w:cs="Calibri"/>
+          <w:b/>
+          <w:bCs/>
+          <w:color w:val="000000"/>
+          <w:kern w:val="0"/>
+          <w:lang w:eastAsia="pt-BR"/>
+          <w14:ligatures w14:val="none"/>
+        </w:rPr>
+        <w:lastRenderedPageBreak/>
+        <w:t>Protótipo do Site Institucional</w:t>
+      </w:r>
+      <w:r>
+        <w:rPr>
+          <w:rFonts w:eastAsia="Times New Roman" w:cs="Calibri"/>
+          <w:b/>
+          <w:bCs/>
+          <w:color w:val="000000"/>
+          <w:kern w:val="0"/>
+          <w:lang w:eastAsia="pt-BR"/>
+          <w14:ligatures w14:val="none"/>
+        </w:rPr>
+        <w:t xml:space="preserve"> -</w:t>
+      </w:r>
+      <w:r>
+        <w:rPr>
+          <w:rFonts w:eastAsia="Times New Roman" w:cs="Calibri"/>
+          <w:color w:val="000000"/>
+          <w:kern w:val="0"/>
+          <w:lang w:eastAsia="pt-BR"/>
+          <w14:ligatures w14:val="none"/>
+        </w:rPr>
+        <w:t xml:space="preserve"> </w:t>
+      </w:r>
+      <w:r>
+        <w:rPr>
+          <w:rFonts w:eastAsia="Times New Roman" w:cs="Calibri"/>
+          <w:color w:val="000000"/>
+          <w:kern w:val="0"/>
+          <w:sz w:val="22"/>
+          <w:szCs w:val="22"/>
+          <w:lang w:eastAsia="pt-BR"/>
+          <w14:ligatures w14:val="none"/>
+        </w:rPr>
+        <w:t>Desenvolver um Protótipo do Site Institucional no Figma</w:t>
+      </w:r>
+    </w:p>
+    <w:p>
+      <w:pPr>
+        <w:rPr>
+          <w:rFonts w:eastAsia="Times New Roman" w:cs="Calibri"/>
+          <w:color w:val="000000"/>
+          <w:kern w:val="0"/>
+          <w:sz w:val="22"/>
+          <w:szCs w:val="22"/>
+          <w:lang w:eastAsia="pt-BR"/>
+          <w14:ligatures w14:val="none"/>
+        </w:rPr>
+      </w:pPr>
+      <w:r>
+        <w:rPr>
+          <w:rFonts w:eastAsia="Times New Roman" w:cs="Calibri"/>
+          <w:b/>
+          <w:bCs/>
+          <w:color w:val="000000"/>
+          <w:kern w:val="0"/>
+          <w:lang w:eastAsia="pt-BR"/>
+          <w14:ligatures w14:val="none"/>
+        </w:rPr>
+        <w:t>Protótipo da Tela de Login</w:t>
+      </w:r>
+      <w:r>
+        <w:rPr>
+          <w:rFonts w:eastAsia="Times New Roman" w:cs="Calibri"/>
+          <w:b/>
+          <w:bCs/>
+          <w:color w:val="000000"/>
+          <w:kern w:val="0"/>
+          <w:lang w:eastAsia="pt-BR"/>
+          <w14:ligatures w14:val="none"/>
+        </w:rPr>
+        <w:t xml:space="preserve"> -</w:t>
+      </w:r>
+      <w:r>
+        <w:rPr>
+          <w:rFonts w:eastAsia="Times New Roman" w:cs="Calibri"/>
+          <w:color w:val="000000"/>
+          <w:kern w:val="0"/>
+          <w:lang w:eastAsia="pt-BR"/>
+          <w14:ligatures w14:val="none"/>
+        </w:rPr>
+        <w:t xml:space="preserve"> </w:t>
+      </w:r>
+      <w:r>
+        <w:rPr>
+          <w:rFonts w:eastAsia="Times New Roman" w:cs="Calibri"/>
+          <w:color w:val="000000"/>
+          <w:kern w:val="0"/>
+          <w:sz w:val="22"/>
+          <w:szCs w:val="22"/>
+          <w:lang w:eastAsia="pt-BR"/>
+          <w14:ligatures w14:val="none"/>
+        </w:rPr>
+        <w:t>Desenvolver um Protótipo da Tela de Login no Figma</w:t>
+      </w:r>
+    </w:p>
+    <w:p>
+      <w:pPr>
+        <w:rPr>
+          <w:rFonts w:eastAsia="Times New Roman" w:cs="Calibri"/>
+          <w:color w:val="000000"/>
+          <w:kern w:val="0"/>
+          <w:sz w:val="22"/>
+          <w:szCs w:val="22"/>
+          <w:lang w:eastAsia="pt-BR"/>
+          <w14:ligatures w14:val="none"/>
+        </w:rPr>
+      </w:pPr>
+      <w:r>
+        <w:rPr>
+          <w:rFonts w:eastAsia="Times New Roman" w:cs="Calibri"/>
+          <w:b/>
+          <w:bCs/>
+          <w:color w:val="000000"/>
+          <w:kern w:val="0"/>
+          <w:lang w:eastAsia="pt-BR"/>
+          <w14:ligatures w14:val="none"/>
+        </w:rPr>
+        <w:t>Protótipo da Tela de Cadastro</w:t>
+      </w:r>
+      <w:r>
+        <w:rPr>
+          <w:rFonts w:eastAsia="Times New Roman" w:cs="Calibri"/>
+          <w:b/>
+          <w:bCs/>
+          <w:color w:val="000000"/>
+          <w:kern w:val="0"/>
+          <w:lang w:eastAsia="pt-BR"/>
+          <w14:ligatures w14:val="none"/>
+        </w:rPr>
+        <w:t xml:space="preserve"> -</w:t>
+      </w:r>
+      <w:r>
+        <w:rPr>
+          <w:rFonts w:eastAsia="Times New Roman" w:cs="Calibri"/>
+          <w:color w:val="000000"/>
+          <w:kern w:val="0"/>
+          <w:lang w:eastAsia="pt-BR"/>
+          <w14:ligatures w14:val="none"/>
+        </w:rPr>
+        <w:t xml:space="preserve"> </w:t>
+      </w:r>
+      <w:r>
+        <w:rPr>
+          <w:rFonts w:eastAsia="Times New Roman" w:cs="Calibri"/>
+          <w:color w:val="000000"/>
+          <w:kern w:val="0"/>
+          <w:sz w:val="22"/>
+          <w:szCs w:val="22"/>
+          <w:lang w:eastAsia="pt-BR"/>
+          <w14:ligatures w14:val="none"/>
+        </w:rPr>
+        <w:t>Desenvolver um Protótipo da Tela de Cadastro no Figma</w:t>
+      </w:r>
+    </w:p>
+    <w:p>
+      <w:pPr>
+        <w:rPr>
+          <w:rFonts w:eastAsia="Times New Roman" w:cs="Calibri"/>
+          <w:color w:val="000000"/>
+          <w:kern w:val="0"/>
+          <w:sz w:val="22"/>
+          <w:szCs w:val="22"/>
+          <w:lang w:eastAsia="pt-BR"/>
+          <w14:ligatures w14:val="none"/>
+        </w:rPr>
+      </w:pPr>
+      <w:r>
+        <w:rPr>
+          <w:rFonts w:eastAsia="Times New Roman" w:cs="Calibri"/>
+          <w:b/>
+          <w:bCs/>
+          <w:color w:val="000000"/>
+          <w:kern w:val="0"/>
+          <w:lang w:eastAsia="pt-BR"/>
+          <w14:ligatures w14:val="none"/>
+        </w:rPr>
+        <w:t>Protótipo da Tela de Dashboard</w:t>
+      </w:r>
+      <w:r>
+        <w:rPr>
+          <w:rFonts w:eastAsia="Times New Roman" w:cs="Calibri"/>
+          <w:b/>
+          <w:bCs/>
+          <w:color w:val="000000"/>
+          <w:kern w:val="0"/>
+          <w:lang w:eastAsia="pt-BR"/>
+          <w14:ligatures w14:val="none"/>
+        </w:rPr>
+        <w:t xml:space="preserve"> -</w:t>
+      </w:r>
+      <w:r>
+        <w:rPr>
+          <w:rFonts w:eastAsia="Times New Roman" w:cs="Calibri"/>
+          <w:color w:val="000000"/>
+          <w:kern w:val="0"/>
+          <w:lang w:eastAsia="pt-BR"/>
+          <w14:ligatures w14:val="none"/>
+        </w:rPr>
+        <w:t xml:space="preserve"> </w:t>
+      </w:r>
+      <w:r>
+        <w:rPr>
+          <w:rFonts w:eastAsia="Times New Roman" w:cs="Calibri"/>
+          <w:color w:val="000000"/>
+          <w:kern w:val="0"/>
+          <w:sz w:val="22"/>
+          <w:szCs w:val="22"/>
+          <w:lang w:eastAsia="pt-BR"/>
+          <w14:ligatures w14:val="none"/>
+        </w:rPr>
+        <w:t>Desenvolver um Protótipo da Tela de Dashboard no Figma</w:t>
+      </w:r>
+    </w:p>
+    <w:p>
+      <w:pPr>
+        <w:rPr>
+          <w:rFonts w:eastAsia="Times New Roman" w:cs="Calibri"/>
+          <w:color w:val="000000"/>
+          <w:kern w:val="0"/>
+          <w:sz w:val="22"/>
+          <w:szCs w:val="22"/>
+          <w:lang w:eastAsia="pt-BR"/>
+          <w14:ligatures w14:val="none"/>
+        </w:rPr>
+      </w:pPr>
+      <w:r>
+        <w:rPr>
+          <w:rFonts w:eastAsia="Times New Roman" w:cs="Calibri"/>
+          <w:b/>
+          <w:bCs/>
+          <w:color w:val="000000"/>
+          <w:kern w:val="0"/>
+          <w:lang w:eastAsia="pt-BR"/>
+          <w14:ligatures w14:val="none"/>
+        </w:rPr>
+        <w:t>Protótipo do Jogo</w:t>
+      </w:r>
+      <w:r>
+        <w:rPr>
+          <w:rFonts w:eastAsia="Times New Roman" w:cs="Calibri"/>
+          <w:b/>
+          <w:bCs/>
+          <w:color w:val="000000"/>
+          <w:kern w:val="0"/>
+          <w:lang w:eastAsia="pt-BR"/>
+          <w14:ligatures w14:val="none"/>
+        </w:rPr>
+        <w:t xml:space="preserve"> -</w:t>
+      </w:r>
+      <w:r>
+        <w:rPr>
+          <w:rFonts w:eastAsia="Times New Roman" w:cs="Calibri"/>
+          <w:color w:val="000000"/>
+          <w:kern w:val="0"/>
+          <w:lang w:eastAsia="pt-BR"/>
+          <w14:ligatures w14:val="none"/>
+        </w:rPr>
+        <w:t xml:space="preserve"> </w:t>
+      </w:r>
+      <w:r>
+        <w:rPr>
+          <w:rFonts w:eastAsia="Times New Roman" w:cs="Calibri"/>
+          <w:color w:val="000000"/>
+          <w:kern w:val="0"/>
+          <w:sz w:val="22"/>
+          <w:szCs w:val="22"/>
+          <w:lang w:eastAsia="pt-BR"/>
+          <w14:ligatures w14:val="none"/>
+        </w:rPr>
+        <w:t>Desenvolver um Protótipo do Jogo no Figma</w:t>
+      </w:r>
+    </w:p>
+    <w:p>
+      <w:pPr>
+        <w:rPr>
+          <w:rFonts w:eastAsia="Times New Roman" w:cs="Calibri"/>
+          <w:color w:val="000000"/>
+          <w:kern w:val="0"/>
+          <w:sz w:val="22"/>
+          <w:szCs w:val="22"/>
+          <w:lang w:eastAsia="pt-BR"/>
+          <w14:ligatures w14:val="none"/>
+        </w:rPr>
+      </w:pPr>
+      <w:r>
+        <w:rPr>
+          <w:rFonts w:eastAsia="Times New Roman" w:cs="Calibri"/>
+          <w:b/>
+          <w:bCs/>
+          <w:color w:val="000000"/>
+          <w:kern w:val="0"/>
+          <w:lang w:eastAsia="pt-BR"/>
+          <w14:ligatures w14:val="none"/>
+        </w:rPr>
+        <w:t>Site Institucional</w:t>
+      </w:r>
+      <w:r>
+        <w:rPr>
+          <w:rFonts w:eastAsia="Times New Roman" w:cs="Calibri"/>
+          <w:b/>
+          <w:bCs/>
+          <w:color w:val="000000"/>
+          <w:kern w:val="0"/>
+          <w:lang w:eastAsia="pt-BR"/>
+          <w14:ligatures w14:val="none"/>
+        </w:rPr>
+        <w:t xml:space="preserve"> -</w:t>
+      </w:r>
+      <w:r>
+        <w:rPr>
+          <w:rFonts w:eastAsia="Times New Roman" w:cs="Calibri"/>
+          <w:color w:val="000000"/>
+          <w:kern w:val="0"/>
+          <w:lang w:eastAsia="pt-BR"/>
+          <w14:ligatures w14:val="none"/>
+        </w:rPr>
+        <w:t xml:space="preserve"> </w:t>
+      </w:r>
+      <w:r>
+        <w:rPr>
+          <w:rFonts w:eastAsia="Times New Roman" w:cs="Calibri"/>
+          <w:color w:val="000000"/>
+          <w:kern w:val="0"/>
+          <w:sz w:val="22"/>
+          <w:szCs w:val="22"/>
+          <w:lang w:eastAsia="pt-BR"/>
+          <w14:ligatures w14:val="none"/>
+        </w:rPr>
+        <w:t>Desenvolver um site falando sobre mim, sobre minhas ideias de criação de jogos e com opções de Login e Cadastro</w:t>
+      </w:r>
+    </w:p>
+    <w:p>
+      <w:pPr>
+        <w:rPr>
+          <w:rFonts w:eastAsia="Times New Roman" w:cs="Calibri"/>
+          <w:color w:val="000000"/>
+          <w:kern w:val="0"/>
+          <w:sz w:val="22"/>
+          <w:szCs w:val="22"/>
+          <w:lang w:eastAsia="pt-BR"/>
+          <w14:ligatures w14:val="none"/>
+        </w:rPr>
+      </w:pPr>
+      <w:r>
+        <w:rPr>
+          <w:rFonts w:eastAsia="Times New Roman" w:cs="Calibri"/>
+          <w:b/>
+          <w:bCs/>
+          <w:color w:val="000000"/>
+          <w:kern w:val="0"/>
+          <w:lang w:eastAsia="pt-BR"/>
+          <w14:ligatures w14:val="none"/>
+        </w:rPr>
+        <w:t>Tela de Login</w:t>
+      </w:r>
+      <w:r>
+        <w:rPr>
+          <w:rFonts w:eastAsia="Times New Roman" w:cs="Calibri"/>
+          <w:b/>
+          <w:bCs/>
+          <w:color w:val="000000"/>
+          <w:kern w:val="0"/>
+          <w:lang w:eastAsia="pt-BR"/>
+          <w14:ligatures w14:val="none"/>
+        </w:rPr>
+        <w:t xml:space="preserve"> -</w:t>
+      </w:r>
+      <w:r>
+        <w:rPr>
+          <w:rFonts w:eastAsia="Times New Roman" w:cs="Calibri"/>
+          <w:color w:val="000000"/>
+          <w:kern w:val="0"/>
+          <w:lang w:eastAsia="pt-BR"/>
+          <w14:ligatures w14:val="none"/>
+        </w:rPr>
+        <w:t xml:space="preserve"> </w:t>
+      </w:r>
+      <w:r>
+        <w:rPr>
+          <w:rFonts w:eastAsia="Times New Roman" w:cs="Calibri"/>
+          <w:color w:val="000000"/>
+          <w:kern w:val="0"/>
+          <w:sz w:val="22"/>
+          <w:szCs w:val="22"/>
+          <w:lang w:eastAsia="pt-BR"/>
+          <w14:ligatures w14:val="none"/>
+        </w:rPr>
+        <w:t>Desenvolver uma tela de Login com Validações e que após o Login, faz para uma tela com meus jogos desenvolvidos</w:t>
+      </w:r>
+    </w:p>
+    <w:p>
+      <w:pPr>
+        <w:rPr>
+          <w:rFonts w:eastAsia="Times New Roman" w:cs="Calibri"/>
+          <w:color w:val="000000"/>
+          <w:kern w:val="0"/>
+          <w:sz w:val="22"/>
+          <w:szCs w:val="22"/>
+          <w:lang w:eastAsia="pt-BR"/>
+          <w14:ligatures w14:val="none"/>
+        </w:rPr>
+      </w:pPr>
+      <w:r>
+        <w:rPr>
+          <w:rFonts w:eastAsia="Times New Roman" w:cs="Calibri"/>
+          <w:b/>
+          <w:bCs/>
+          <w:color w:val="000000"/>
+          <w:kern w:val="0"/>
+          <w:lang w:eastAsia="pt-BR"/>
+          <w14:ligatures w14:val="none"/>
+        </w:rPr>
+        <w:t>Tela de Cadastro</w:t>
+      </w:r>
+      <w:r>
+        <w:rPr>
+          <w:rFonts w:eastAsia="Times New Roman" w:cs="Calibri"/>
+          <w:b/>
+          <w:bCs/>
+          <w:color w:val="000000"/>
+          <w:kern w:val="0"/>
+          <w:lang w:eastAsia="pt-BR"/>
+          <w14:ligatures w14:val="none"/>
+        </w:rPr>
+        <w:t xml:space="preserve"> -</w:t>
+      </w:r>
+      <w:r>
+        <w:rPr>
+          <w:rFonts w:eastAsia="Times New Roman" w:cs="Calibri"/>
+          <w:color w:val="000000"/>
+          <w:kern w:val="0"/>
+          <w:lang w:eastAsia="pt-BR"/>
+          <w14:ligatures w14:val="none"/>
+        </w:rPr>
+        <w:t xml:space="preserve"> </w:t>
+      </w:r>
+      <w:r>
+        <w:rPr>
+          <w:rFonts w:eastAsia="Times New Roman" w:cs="Calibri"/>
+          <w:color w:val="000000"/>
+          <w:kern w:val="0"/>
+          <w:sz w:val="22"/>
+          <w:szCs w:val="22"/>
+          <w:lang w:eastAsia="pt-BR"/>
+          <w14:ligatures w14:val="none"/>
+        </w:rPr>
+        <w:t>Desenvolver uma tela de Cadastro com Validações e que após o Cadastro, vá para tela de Login</w:t>
+      </w:r>
+    </w:p>
+    <w:p>
+      <w:pPr>
+        <w:rPr>
+          <w:rFonts w:eastAsia="Times New Roman" w:cs="Calibri"/>
+          <w:color w:val="000000"/>
+          <w:kern w:val="0"/>
+          <w:sz w:val="22"/>
+          <w:szCs w:val="22"/>
+          <w:lang w:eastAsia="pt-BR"/>
+          <w14:ligatures w14:val="none"/>
+        </w:rPr>
+      </w:pPr>
+      <w:r>
+        <w:rPr>
+          <w:rFonts w:eastAsia="Times New Roman" w:cs="Calibri"/>
+          <w:b/>
+          <w:bCs/>
+          <w:color w:val="000000"/>
+          <w:kern w:val="0"/>
+          <w:lang w:eastAsia="pt-BR"/>
+          <w14:ligatures w14:val="none"/>
+        </w:rPr>
+        <w:t>Jogo</w:t>
+      </w:r>
+      <w:r>
+        <w:rPr>
+          <w:rFonts w:eastAsia="Times New Roman" w:cs="Calibri"/>
+          <w:b/>
+          <w:bCs/>
+          <w:color w:val="000000"/>
+          <w:kern w:val="0"/>
+          <w:lang w:eastAsia="pt-BR"/>
+          <w14:ligatures w14:val="none"/>
+        </w:rPr>
+        <w:t xml:space="preserve"> -</w:t>
+      </w:r>
+      <w:r>
+        <w:rPr>
+          <w:rFonts w:eastAsia="Times New Roman" w:cs="Calibri"/>
+          <w:color w:val="000000"/>
+          <w:kern w:val="0"/>
+          <w:lang w:eastAsia="pt-BR"/>
+          <w14:ligatures w14:val="none"/>
+        </w:rPr>
+        <w:t xml:space="preserve"> </w:t>
+      </w:r>
+      <w:r>
+        <w:rPr>
+          <w:rFonts w:eastAsia="Times New Roman" w:cs="Calibri"/>
+          <w:color w:val="000000"/>
+          <w:kern w:val="0"/>
+          <w:sz w:val="22"/>
+          <w:szCs w:val="22"/>
+          <w:lang w:eastAsia="pt-BR"/>
+          <w14:ligatures w14:val="none"/>
+        </w:rPr>
+        <w:t>Desenvolver um Jogo - Tela onde mostra meus jogos concluídos</w:t>
+      </w:r>
+    </w:p>
+    <w:p>
+      <w:pPr>
+        <w:rPr>
+          <w:rFonts w:eastAsia="Times New Roman" w:cs="Calibri"/>
+          <w:color w:val="000000"/>
+          <w:kern w:val="0"/>
+          <w:lang w:eastAsia="pt-BR"/>
+          <w14:ligatures w14:val="none"/>
+        </w:rPr>
+      </w:pPr>
+      <w:r>
+        <w:rPr>
+          <w:rFonts w:eastAsia="Times New Roman" w:cs="Calibri"/>
+          <w:b/>
+          <w:bCs/>
+          <w:color w:val="000000"/>
+          <w:kern w:val="0"/>
+          <w:lang w:eastAsia="pt-BR"/>
+          <w14:ligatures w14:val="none"/>
+        </w:rPr>
+        <w:t>Criação do Personagem</w:t>
+      </w:r>
+      <w:r>
+        <w:rPr>
+          <w:rFonts w:eastAsia="Times New Roman" w:cs="Calibri"/>
+          <w:b/>
+          <w:bCs/>
+          <w:color w:val="000000"/>
+          <w:kern w:val="0"/>
+          <w:lang w:eastAsia="pt-BR"/>
+          <w14:ligatures w14:val="none"/>
+        </w:rPr>
+        <w:t xml:space="preserve"> -</w:t>
+      </w:r>
+      <w:r>
+        <w:rPr>
+          <w:rFonts w:eastAsia="Times New Roman" w:cs="Calibri"/>
+          <w:color w:val="000000"/>
+          <w:kern w:val="0"/>
+          <w:lang w:eastAsia="pt-BR"/>
+          <w14:ligatures w14:val="none"/>
+        </w:rPr>
+        <w:t xml:space="preserve"> </w:t>
+      </w:r>
+      <w:r>
+        <w:rPr>
+          <w:rFonts w:eastAsia="Times New Roman" w:cs="Calibri"/>
+          <w:color w:val="000000"/>
+          <w:kern w:val="0"/>
+          <w:lang w:eastAsia="pt-BR"/>
+          <w14:ligatures w14:val="none"/>
+        </w:rPr>
+        <w:t>0º</w:t>
+      </w:r>
+      <w:r>
+        <w:rPr>
+          <w:rFonts w:eastAsia="Times New Roman" w:cs="Times New Roman"/>
+          <w:color w:val="000000"/>
+          <w:kern w:val="0"/>
+          <w:sz w:val="14"/>
+          <w:szCs w:val="14"/>
+          <w:lang w:eastAsia="pt-BR"/>
+          <w14:ligatures w14:val="none"/>
+        </w:rPr>
+        <w:t xml:space="preserve">    </w:t>
+      </w:r>
+      <w:r>
+        <w:rPr>
+          <w:rFonts w:eastAsia="Times New Roman" w:cs="Calibri"/>
+          <w:color w:val="000000"/>
+          <w:kern w:val="0"/>
+          <w:lang w:eastAsia="pt-BR"/>
+          <w14:ligatures w14:val="none"/>
+        </w:rPr>
+        <w:t>Você cria seu personagem (Masculino ou Feminino), Skin (inicialmente apenas uma sombra toda preta) ...</w:t>
+      </w:r>
+    </w:p>
+    <w:p>
+      <w:pPr>
+        <w:rPr>
+          <w:rFonts w:eastAsia="Times New Roman" w:cs="Calibri"/>
+          <w:color w:val="000000"/>
+          <w:kern w:val="0"/>
+          <w:lang w:eastAsia="pt-BR"/>
+          <w14:ligatures w14:val="none"/>
+        </w:rPr>
+      </w:pPr>
+      <w:r>
+        <w:rPr>
+          <w:rFonts w:eastAsia="Times New Roman" w:cs="Calibri"/>
+          <w:b/>
+          <w:bCs/>
+          <w:color w:val="000000"/>
+          <w:kern w:val="0"/>
+          <w:lang w:eastAsia="pt-BR"/>
+          <w14:ligatures w14:val="none"/>
+        </w:rPr>
+        <w:t>Criação do Nível de Usuário</w:t>
+      </w:r>
+      <w:r>
+        <w:rPr>
+          <w:rFonts w:eastAsia="Times New Roman" w:cs="Calibri"/>
+          <w:b/>
+          <w:bCs/>
+          <w:color w:val="000000"/>
+          <w:kern w:val="0"/>
+          <w:lang w:eastAsia="pt-BR"/>
+          <w14:ligatures w14:val="none"/>
+        </w:rPr>
+        <w:t xml:space="preserve"> -</w:t>
+      </w:r>
+      <w:r>
+        <w:rPr>
+          <w:rFonts w:eastAsia="Times New Roman" w:cs="Calibri"/>
+          <w:color w:val="000000"/>
+          <w:kern w:val="0"/>
+          <w:lang w:eastAsia="pt-BR"/>
+          <w14:ligatures w14:val="none"/>
+        </w:rPr>
+        <w:t xml:space="preserve"> </w:t>
+      </w:r>
+      <w:r>
+        <w:rPr>
+          <w:rFonts w:eastAsia="Times New Roman" w:cs="Calibri"/>
+          <w:color w:val="000000"/>
+          <w:kern w:val="0"/>
+          <w:lang w:eastAsia="pt-BR"/>
+          <w14:ligatures w14:val="none"/>
+        </w:rPr>
+        <w:t>5º</w:t>
+      </w:r>
+      <w:r>
+        <w:rPr>
+          <w:rFonts w:eastAsia="Times New Roman" w:cs="Times New Roman"/>
+          <w:color w:val="000000"/>
+          <w:kern w:val="0"/>
+          <w:sz w:val="14"/>
+          <w:szCs w:val="14"/>
+          <w:lang w:eastAsia="pt-BR"/>
+          <w14:ligatures w14:val="none"/>
+        </w:rPr>
+        <w:t xml:space="preserve">    </w:t>
+      </w:r>
+      <w:r>
+        <w:rPr>
+          <w:rFonts w:eastAsia="Times New Roman" w:cs="Calibri"/>
+          <w:color w:val="000000"/>
+          <w:kern w:val="0"/>
+          <w:lang w:eastAsia="pt-BR"/>
+          <w14:ligatures w14:val="none"/>
+        </w:rPr>
+        <w:t>Sistema de Nível do Personagem/Conta (Desbloqueia Torres).</w:t>
+      </w:r>
+    </w:p>
+    <w:p>
+      <w:pPr>
+        <w:rPr>
+          <w:rFonts w:eastAsia="Times New Roman" w:cs="Calibri"/>
+          <w:color w:val="000000"/>
+          <w:kern w:val="0"/>
+          <w:lang w:eastAsia="pt-BR"/>
+          <w14:ligatures w14:val="none"/>
+        </w:rPr>
+      </w:pPr>
+      <w:r>
+        <w:rPr>
+          <w:rFonts w:eastAsia="Times New Roman" w:cs="Calibri"/>
+          <w:b/>
+          <w:bCs/>
+          <w:color w:val="000000"/>
+          <w:kern w:val="0"/>
+          <w:lang w:eastAsia="pt-BR"/>
+          <w14:ligatures w14:val="none"/>
+        </w:rPr>
+        <w:t>Criação de Statu</w:t>
+      </w:r>
+      <w:r>
+        <w:rPr>
+          <w:rFonts w:eastAsia="Times New Roman" w:cs="Calibri"/>
+          <w:b/>
+          <w:bCs/>
+          <w:color w:val="000000"/>
+          <w:kern w:val="0"/>
+          <w:lang w:eastAsia="pt-BR"/>
+          <w14:ligatures w14:val="none"/>
+        </w:rPr>
+        <w:t>s -</w:t>
+      </w:r>
+      <w:r>
+        <w:rPr>
+          <w:rFonts w:eastAsia="Times New Roman" w:cs="Calibri"/>
+          <w:color w:val="000000"/>
+          <w:kern w:val="0"/>
+          <w:lang w:eastAsia="pt-BR"/>
+          <w14:ligatures w14:val="none"/>
+        </w:rPr>
+        <w:t xml:space="preserve"> </w:t>
+      </w:r>
+      <w:r>
+        <w:rPr>
+          <w:rFonts w:eastAsia="Times New Roman" w:cs="Calibri"/>
+          <w:color w:val="000000"/>
+          <w:kern w:val="0"/>
+          <w:lang w:eastAsia="pt-BR"/>
+          <w14:ligatures w14:val="none"/>
+        </w:rPr>
+        <w:t>6º</w:t>
+      </w:r>
+      <w:r>
+        <w:rPr>
+          <w:rFonts w:eastAsia="Times New Roman" w:cs="Times New Roman"/>
+          <w:color w:val="000000"/>
+          <w:kern w:val="0"/>
+          <w:sz w:val="14"/>
+          <w:szCs w:val="14"/>
+          <w:lang w:eastAsia="pt-BR"/>
+          <w14:ligatures w14:val="none"/>
+        </w:rPr>
+        <w:t xml:space="preserve">    </w:t>
+      </w:r>
+      <w:r>
+        <w:rPr>
+          <w:rFonts w:eastAsia="Times New Roman" w:cs="Calibri"/>
+          <w:color w:val="000000"/>
+          <w:kern w:val="0"/>
+          <w:lang w:eastAsia="pt-BR"/>
+          <w14:ligatures w14:val="none"/>
+        </w:rPr>
+        <w:t>Sistema de Status (Dano, Vida, Defesa...).</w:t>
+      </w:r>
+    </w:p>
+    <w:p>
+      <w:pPr>
+        <w:rPr>
+          <w:rFonts w:eastAsia="Times New Roman" w:cs="Calibri"/>
+          <w:color w:val="000000"/>
+          <w:kern w:val="0"/>
+          <w:lang w:eastAsia="pt-BR"/>
+          <w14:ligatures w14:val="none"/>
+        </w:rPr>
+      </w:pPr>
+      <w:r>
+        <w:rPr>
+          <w:rFonts w:eastAsia="Times New Roman" w:cs="Calibri"/>
+          <w:b/>
+          <w:bCs/>
+          <w:color w:val="000000"/>
+          <w:kern w:val="0"/>
+          <w:lang w:eastAsia="pt-BR"/>
+          <w14:ligatures w14:val="none"/>
+        </w:rPr>
+        <w:t>Criação de do Sistema de Inimigos básicos</w:t>
+      </w:r>
+      <w:r>
+        <w:rPr>
+          <w:rFonts w:eastAsia="Times New Roman" w:cs="Calibri"/>
+          <w:b/>
+          <w:bCs/>
+          <w:color w:val="000000"/>
+          <w:kern w:val="0"/>
+          <w:lang w:eastAsia="pt-BR"/>
+          <w14:ligatures w14:val="none"/>
+        </w:rPr>
+        <w:t xml:space="preserve"> -</w:t>
+      </w:r>
+      <w:r>
+        <w:rPr>
+          <w:rFonts w:eastAsia="Times New Roman" w:cs="Calibri"/>
+          <w:color w:val="000000"/>
+          <w:kern w:val="0"/>
+          <w:lang w:eastAsia="pt-BR"/>
+          <w14:ligatures w14:val="none"/>
+        </w:rPr>
+        <w:t xml:space="preserve"> </w:t>
+      </w:r>
+      <w:r>
+        <w:rPr>
+          <w:rFonts w:eastAsia="Times New Roman" w:cs="Calibri"/>
+          <w:color w:val="000000"/>
+          <w:kern w:val="0"/>
+          <w:lang w:eastAsia="pt-BR"/>
+          <w14:ligatures w14:val="none"/>
+        </w:rPr>
+        <w:t>9º</w:t>
+      </w:r>
+      <w:r>
+        <w:rPr>
+          <w:rFonts w:eastAsia="Times New Roman" w:cs="Times New Roman"/>
+          <w:color w:val="000000"/>
+          <w:kern w:val="0"/>
+          <w:sz w:val="14"/>
+          <w:szCs w:val="14"/>
+          <w:lang w:eastAsia="pt-BR"/>
+          <w14:ligatures w14:val="none"/>
+        </w:rPr>
+        <w:t xml:space="preserve">    </w:t>
+      </w:r>
+      <w:r>
+        <w:rPr>
+          <w:rFonts w:eastAsia="Times New Roman" w:cs="Calibri"/>
+          <w:color w:val="000000"/>
+          <w:kern w:val="0"/>
+          <w:lang w:eastAsia="pt-BR"/>
+          <w14:ligatures w14:val="none"/>
+        </w:rPr>
+        <w:t>Sistema de Inimigos básicos (dropando EXP e possivelmente equipamentos).</w:t>
+      </w:r>
+    </w:p>
+    <w:p>
+      <w:pPr>
+        <w:rPr>
+          <w:rFonts w:eastAsia="Times New Roman" w:cs="Calibri"/>
+          <w:color w:val="000000"/>
+          <w:kern w:val="0"/>
+          <w:sz w:val="22"/>
+          <w:szCs w:val="22"/>
+          <w:lang w:eastAsia="pt-BR"/>
+          <w14:ligatures w14:val="none"/>
+        </w:rPr>
+      </w:pPr>
+      <w:r>
+        <w:rPr>
+          <w:rFonts w:eastAsia="Times New Roman" w:cs="Calibri"/>
+          <w:b/>
+          <w:bCs/>
+          <w:color w:val="000000"/>
+          <w:kern w:val="0"/>
+          <w:lang w:eastAsia="pt-BR"/>
+          <w14:ligatures w14:val="none"/>
+        </w:rPr>
+        <w:t>Dashboard</w:t>
+      </w:r>
+      <w:r>
+        <w:rPr>
+          <w:rFonts w:eastAsia="Times New Roman" w:cs="Calibri"/>
+          <w:b/>
+          <w:bCs/>
+          <w:color w:val="000000"/>
+          <w:kern w:val="0"/>
+          <w:lang w:eastAsia="pt-BR"/>
+          <w14:ligatures w14:val="none"/>
+        </w:rPr>
+        <w:t xml:space="preserve"> -</w:t>
+      </w:r>
+      <w:r>
+        <w:rPr>
+          <w:rFonts w:eastAsia="Times New Roman" w:cs="Calibri"/>
+          <w:color w:val="000000"/>
+          <w:kern w:val="0"/>
+          <w:lang w:eastAsia="pt-BR"/>
+          <w14:ligatures w14:val="none"/>
+        </w:rPr>
+        <w:t xml:space="preserve"> </w:t>
+      </w:r>
+      <w:r>
+        <w:rPr>
+          <w:rFonts w:eastAsia="Times New Roman" w:cs="Calibri"/>
+          <w:color w:val="000000"/>
+          <w:kern w:val="0"/>
+          <w:sz w:val="22"/>
+          <w:szCs w:val="22"/>
+          <w:lang w:eastAsia="pt-BR"/>
+          <w14:ligatures w14:val="none"/>
+        </w:rPr>
+        <w:t>Desenvolver uma tela de Dashboard com métricas e KPIS (Possivelmente sendo sobre Status do personagem ou conquistas adquiridas no jogo.</w:t>
+      </w:r>
+    </w:p>
+    <w:p>
+      <w:pPr>
+        <w:rPr>
+          <w:rFonts w:eastAsia="Times New Roman" w:cs="Calibri"/>
+          <w:color w:val="000000"/>
+          <w:kern w:val="0"/>
+          <w:sz w:val="22"/>
+          <w:szCs w:val="22"/>
+          <w:lang w:eastAsia="pt-BR"/>
+          <w14:ligatures w14:val="none"/>
+        </w:rPr>
+      </w:pPr>
+      <w:r>
+        <w:rPr>
+          <w:rFonts w:eastAsia="Times New Roman" w:cs="Calibri"/>
+          <w:b/>
+          <w:bCs/>
+          <w:color w:val="000000"/>
+          <w:kern w:val="0"/>
+          <w:lang w:eastAsia="pt-BR"/>
+          <w14:ligatures w14:val="none"/>
+        </w:rPr>
+        <w:t>Gráficos da Dashboard</w:t>
+      </w:r>
+      <w:r>
+        <w:rPr>
+          <w:rFonts w:eastAsia="Times New Roman" w:cs="Calibri"/>
+          <w:b/>
+          <w:bCs/>
+          <w:color w:val="000000"/>
+          <w:kern w:val="0"/>
+          <w:lang w:eastAsia="pt-BR"/>
+          <w14:ligatures w14:val="none"/>
+        </w:rPr>
+        <w:t xml:space="preserve"> -</w:t>
+      </w:r>
+      <w:r>
+        <w:rPr>
+          <w:rFonts w:eastAsia="Times New Roman" w:cs="Calibri"/>
+          <w:color w:val="000000"/>
+          <w:kern w:val="0"/>
+          <w:lang w:eastAsia="pt-BR"/>
+          <w14:ligatures w14:val="none"/>
+        </w:rPr>
+        <w:t xml:space="preserve"> </w:t>
+      </w:r>
+      <w:r>
+        <w:rPr>
+          <w:rFonts w:eastAsia="Times New Roman" w:cs="Calibri"/>
+          <w:color w:val="000000"/>
+          <w:kern w:val="0"/>
+          <w:sz w:val="22"/>
+          <w:szCs w:val="22"/>
+          <w:lang w:eastAsia="pt-BR"/>
+          <w14:ligatures w14:val="none"/>
+        </w:rPr>
+        <w:t>Desenvolver os Gráficos da Dashboard</w:t>
+      </w:r>
+    </w:p>
+    <w:p>
+      <w:pPr>
+        <w:rPr>
+          <w:rFonts w:eastAsia="Times New Roman" w:cs="Calibri"/>
+          <w:color w:val="000000"/>
+          <w:kern w:val="0"/>
+          <w:sz w:val="22"/>
+          <w:szCs w:val="22"/>
+          <w:lang w:eastAsia="pt-BR"/>
+          <w14:ligatures w14:val="none"/>
+        </w:rPr>
+      </w:pPr>
+      <w:r>
+        <w:rPr>
+          <w:rFonts w:eastAsia="Times New Roman" w:cs="Calibri"/>
+          <w:b/>
+          <w:bCs/>
+          <w:color w:val="000000"/>
+          <w:kern w:val="0"/>
+          <w:lang w:eastAsia="pt-BR"/>
+          <w14:ligatures w14:val="none"/>
+        </w:rPr>
+        <w:t>Kpis/Métricas da Dashboard</w:t>
+      </w:r>
+      <w:r>
+        <w:rPr>
+          <w:rFonts w:eastAsia="Times New Roman" w:cs="Calibri"/>
+          <w:b/>
+          <w:bCs/>
+          <w:color w:val="000000"/>
+          <w:kern w:val="0"/>
+          <w:lang w:eastAsia="pt-BR"/>
+          <w14:ligatures w14:val="none"/>
+        </w:rPr>
+        <w:t xml:space="preserve"> –</w:t>
+      </w:r>
+      <w:r>
+        <w:rPr>
+          <w:rFonts w:eastAsia="Times New Roman" w:cs="Calibri"/>
+          <w:color w:val="000000"/>
+          <w:kern w:val="0"/>
+          <w:lang w:eastAsia="pt-BR"/>
+          <w14:ligatures w14:val="none"/>
+        </w:rPr>
+        <w:t xml:space="preserve"> </w:t>
+      </w:r>
+      <w:r>
+        <w:rPr>
+          <w:rFonts w:eastAsia="Times New Roman" w:cs="Calibri"/>
+          <w:color w:val="000000"/>
+          <w:kern w:val="0"/>
+          <w:sz w:val="22"/>
+          <w:szCs w:val="22"/>
+          <w:lang w:eastAsia="pt-BR"/>
+          <w14:ligatures w14:val="none"/>
+        </w:rPr>
+        <w:t>Desenvolver as Métricas e KPIS da Dashboard</w:t>
+      </w:r>
+    </w:p>
+    <w:p>
+      <w:pPr>
+        <w:rPr>
+          <w:rFonts w:eastAsia="Times New Roman" w:cs="Calibri"/>
+          <w:color w:val="000000"/>
+          <w:kern w:val="0"/>
+          <w:lang w:eastAsia="pt-BR"/>
+          <w14:ligatures w14:val="none"/>
+        </w:rPr>
+      </w:pPr>
+      <w:r>
+        <w:rPr>
+          <w:rFonts w:eastAsia="Times New Roman" w:cs="Calibri"/>
+          <w:b/>
+          <w:bCs/>
+          <w:color w:val="000000"/>
+          <w:kern w:val="0"/>
+          <w:lang w:eastAsia="pt-BR"/>
+          <w14:ligatures w14:val="none"/>
+        </w:rPr>
+        <w:t>Criação de Equipamentos</w:t>
+      </w:r>
+      <w:r>
+        <w:rPr>
+          <w:rFonts w:eastAsia="Times New Roman" w:cs="Calibri"/>
+          <w:b/>
+          <w:bCs/>
+          <w:color w:val="000000"/>
+          <w:kern w:val="0"/>
+          <w:lang w:eastAsia="pt-BR"/>
+          <w14:ligatures w14:val="none"/>
+        </w:rPr>
+        <w:t xml:space="preserve"> -</w:t>
+      </w:r>
+      <w:r>
+        <w:rPr>
+          <w:rFonts w:eastAsia="Times New Roman" w:cs="Calibri"/>
+          <w:color w:val="000000"/>
+          <w:kern w:val="0"/>
+          <w:lang w:eastAsia="pt-BR"/>
+          <w14:ligatures w14:val="none"/>
+        </w:rPr>
+        <w:t xml:space="preserve"> </w:t>
+      </w:r>
+      <w:r>
+        <w:rPr>
+          <w:rFonts w:eastAsia="Times New Roman" w:cs="Calibri"/>
+          <w:color w:val="000000"/>
+          <w:kern w:val="0"/>
+          <w:lang w:eastAsia="pt-BR"/>
+          <w14:ligatures w14:val="none"/>
+        </w:rPr>
+        <w:t>7º</w:t>
+      </w:r>
+      <w:r>
+        <w:rPr>
+          <w:rFonts w:eastAsia="Times New Roman" w:cs="Times New Roman"/>
+          <w:color w:val="000000"/>
+          <w:kern w:val="0"/>
+          <w:sz w:val="14"/>
+          <w:szCs w:val="14"/>
+          <w:lang w:eastAsia="pt-BR"/>
+          <w14:ligatures w14:val="none"/>
+        </w:rPr>
+        <w:t xml:space="preserve">    </w:t>
+      </w:r>
+      <w:r>
+        <w:rPr>
+          <w:rFonts w:eastAsia="Times New Roman" w:cs="Calibri"/>
+          <w:color w:val="000000"/>
+          <w:kern w:val="0"/>
+          <w:lang w:eastAsia="pt-BR"/>
+          <w14:ligatures w14:val="none"/>
+        </w:rPr>
+        <w:t>Sistema de Equipamentos (Bônus de Status).</w:t>
+      </w:r>
+    </w:p>
+    <w:p>
+      <w:pPr>
+        <w:rPr>
+          <w:rFonts w:eastAsia="Times New Roman" w:cs="Calibri"/>
+          <w:color w:val="000000"/>
+          <w:kern w:val="0"/>
+          <w:lang w:eastAsia="pt-BR"/>
+          <w14:ligatures w14:val="none"/>
+        </w:rPr>
+      </w:pPr>
+      <w:r>
+        <w:rPr>
+          <w:rFonts w:eastAsia="Times New Roman" w:cs="Calibri"/>
+          <w:b/>
+          <w:bCs/>
+          <w:color w:val="000000"/>
+          <w:kern w:val="0"/>
+          <w:lang w:eastAsia="pt-BR"/>
+          <w14:ligatures w14:val="none"/>
+        </w:rPr>
+        <w:t>Criação de Inventário</w:t>
+      </w:r>
+      <w:r>
+        <w:rPr>
+          <w:rFonts w:eastAsia="Times New Roman" w:cs="Calibri"/>
+          <w:b/>
+          <w:bCs/>
+          <w:color w:val="000000"/>
+          <w:kern w:val="0"/>
+          <w:lang w:eastAsia="pt-BR"/>
+          <w14:ligatures w14:val="none"/>
+        </w:rPr>
+        <w:t xml:space="preserve"> -</w:t>
+      </w:r>
+      <w:r>
+        <w:rPr>
+          <w:rFonts w:eastAsia="Times New Roman" w:cs="Calibri"/>
+          <w:color w:val="000000"/>
+          <w:kern w:val="0"/>
+          <w:lang w:eastAsia="pt-BR"/>
+          <w14:ligatures w14:val="none"/>
+        </w:rPr>
+        <w:t xml:space="preserve"> </w:t>
+      </w:r>
+      <w:r>
+        <w:rPr>
+          <w:rFonts w:eastAsia="Times New Roman" w:cs="Calibri"/>
+          <w:color w:val="000000"/>
+          <w:kern w:val="0"/>
+          <w:lang w:eastAsia="pt-BR"/>
+          <w14:ligatures w14:val="none"/>
+        </w:rPr>
+        <w:t>8º</w:t>
+      </w:r>
+      <w:r>
+        <w:rPr>
+          <w:rFonts w:eastAsia="Times New Roman" w:cs="Times New Roman"/>
+          <w:color w:val="000000"/>
+          <w:kern w:val="0"/>
+          <w:sz w:val="14"/>
+          <w:szCs w:val="14"/>
+          <w:lang w:eastAsia="pt-BR"/>
+          <w14:ligatures w14:val="none"/>
+        </w:rPr>
+        <w:t xml:space="preserve">    </w:t>
+      </w:r>
+      <w:r>
+        <w:rPr>
+          <w:rFonts w:eastAsia="Times New Roman" w:cs="Calibri"/>
+          <w:color w:val="000000"/>
+          <w:kern w:val="0"/>
+          <w:lang w:eastAsia="pt-BR"/>
+          <w14:ligatures w14:val="none"/>
+        </w:rPr>
+        <w:t>Sistema de Inventário (para guardar equipamentos e possivelmente Habilidades).</w:t>
+      </w:r>
+    </w:p>
+    <w:p>
+      <w:pPr>
+        <w:rPr>
+          <w:rFonts w:eastAsia="Times New Roman" w:cs="Calibri"/>
+          <w:color w:val="000000"/>
+          <w:kern w:val="0"/>
+          <w:lang w:eastAsia="pt-BR"/>
+          <w14:ligatures w14:val="none"/>
+        </w:rPr>
+      </w:pPr>
+      <w:r>
+        <w:rPr>
+          <w:rFonts w:eastAsia="Times New Roman" w:cs="Calibri"/>
+          <w:b/>
+          <w:bCs/>
+          <w:color w:val="000000"/>
+          <w:kern w:val="0"/>
+          <w:lang w:eastAsia="pt-BR"/>
+          <w14:ligatures w14:val="none"/>
+        </w:rPr>
+        <w:t>Criação de Torres de Inimigos</w:t>
+      </w:r>
+      <w:r>
+        <w:rPr>
+          <w:rFonts w:eastAsia="Times New Roman" w:cs="Calibri"/>
+          <w:b/>
+          <w:bCs/>
+          <w:color w:val="000000"/>
+          <w:kern w:val="0"/>
+          <w:lang w:eastAsia="pt-BR"/>
+          <w14:ligatures w14:val="none"/>
+        </w:rPr>
+        <w:t xml:space="preserve"> -</w:t>
+      </w:r>
+      <w:r>
+        <w:rPr>
+          <w:rFonts w:eastAsia="Times New Roman" w:cs="Calibri"/>
+          <w:color w:val="000000"/>
+          <w:kern w:val="0"/>
+          <w:lang w:eastAsia="pt-BR"/>
+          <w14:ligatures w14:val="none"/>
+        </w:rPr>
+        <w:t xml:space="preserve"> </w:t>
+      </w:r>
+      <w:r>
+        <w:rPr>
+          <w:rFonts w:eastAsia="Times New Roman" w:cs="Calibri"/>
+          <w:color w:val="000000"/>
+          <w:kern w:val="0"/>
+          <w:lang w:eastAsia="pt-BR"/>
+          <w14:ligatures w14:val="none"/>
+        </w:rPr>
+        <w:t>10º</w:t>
+      </w:r>
+      <w:r>
+        <w:rPr>
+          <w:rFonts w:eastAsia="Times New Roman" w:cs="Times New Roman"/>
+          <w:color w:val="000000"/>
+          <w:kern w:val="0"/>
+          <w:sz w:val="14"/>
+          <w:szCs w:val="14"/>
+          <w:lang w:eastAsia="pt-BR"/>
+          <w14:ligatures w14:val="none"/>
+        </w:rPr>
+        <w:t xml:space="preserve">   </w:t>
+      </w:r>
+      <w:r>
+        <w:rPr>
+          <w:rFonts w:eastAsia="Times New Roman" w:cs="Calibri"/>
+          <w:color w:val="000000"/>
+          <w:kern w:val="0"/>
+          <w:lang w:eastAsia="pt-BR"/>
+          <w14:ligatures w14:val="none"/>
+        </w:rPr>
+        <w:t>Sistema de Torres (é liberado após um certo nível).</w:t>
+      </w:r>
+    </w:p>
+    <w:p>
+      <w:pPr>
+        <w:rPr>
+          <w:rFonts w:eastAsia="Times New Roman" w:cs="Calibri"/>
+          <w:color w:val="000000"/>
+          <w:kern w:val="0"/>
+          <w:lang w:eastAsia="pt-BR"/>
+          <w14:ligatures w14:val="none"/>
+        </w:rPr>
+      </w:pPr>
+      <w:r>
+        <w:rPr>
+          <w:rFonts w:eastAsia="Times New Roman" w:cs="Calibri"/>
+          <w:b/>
+          <w:bCs/>
+          <w:color w:val="000000"/>
+          <w:kern w:val="0"/>
+          <w:lang w:eastAsia="pt-BR"/>
+          <w14:ligatures w14:val="none"/>
+        </w:rPr>
+        <w:t>Criação de Bosses</w:t>
+      </w:r>
+      <w:r>
+        <w:rPr>
+          <w:rFonts w:eastAsia="Times New Roman" w:cs="Calibri"/>
+          <w:b/>
+          <w:bCs/>
+          <w:color w:val="000000"/>
+          <w:kern w:val="0"/>
+          <w:lang w:eastAsia="pt-BR"/>
+          <w14:ligatures w14:val="none"/>
+        </w:rPr>
+        <w:t xml:space="preserve"> -</w:t>
+      </w:r>
+      <w:r>
+        <w:rPr>
+          <w:rFonts w:eastAsia="Times New Roman" w:cs="Calibri"/>
+          <w:color w:val="000000"/>
+          <w:kern w:val="0"/>
+          <w:lang w:eastAsia="pt-BR"/>
+          <w14:ligatures w14:val="none"/>
+        </w:rPr>
+        <w:t xml:space="preserve"> </w:t>
+      </w:r>
+      <w:r>
+        <w:rPr>
+          <w:rFonts w:eastAsia="Times New Roman" w:cs="Calibri"/>
+          <w:color w:val="000000"/>
+          <w:kern w:val="0"/>
+          <w:lang w:eastAsia="pt-BR"/>
+          <w14:ligatures w14:val="none"/>
+        </w:rPr>
+        <w:t>11º</w:t>
+      </w:r>
+      <w:r>
+        <w:rPr>
+          <w:rFonts w:eastAsia="Times New Roman" w:cs="Times New Roman"/>
+          <w:color w:val="000000"/>
+          <w:kern w:val="0"/>
+          <w:sz w:val="14"/>
+          <w:szCs w:val="14"/>
+          <w:lang w:eastAsia="pt-BR"/>
+          <w14:ligatures w14:val="none"/>
+        </w:rPr>
+        <w:t xml:space="preserve">   </w:t>
+      </w:r>
+      <w:r>
+        <w:rPr>
+          <w:rFonts w:eastAsia="Times New Roman" w:cs="Calibri"/>
+          <w:color w:val="000000"/>
+          <w:kern w:val="0"/>
+          <w:lang w:eastAsia="pt-BR"/>
+          <w14:ligatures w14:val="none"/>
+        </w:rPr>
+        <w:t>Sistema de Bosses (é liberado após derrotar a torre do boss).</w:t>
+      </w:r>
+    </w:p>
+    <w:p>
+      <w:pPr>
+        <w:rPr>
+          <w:rFonts w:eastAsia="Times New Roman" w:cs="Calibri"/>
+          <w:color w:val="000000"/>
+          <w:kern w:val="0"/>
+          <w:sz w:val="22"/>
+          <w:szCs w:val="22"/>
+          <w:lang w:eastAsia="pt-BR"/>
+          <w14:ligatures w14:val="none"/>
+        </w:rPr>
+      </w:pPr>
+      <w:r>
+        <w:rPr>
+          <w:rFonts w:eastAsia="Times New Roman" w:cs="Calibri"/>
+          <w:b/>
+          <w:bCs/>
+          <w:color w:val="000000"/>
+          <w:kern w:val="0"/>
+          <w:lang w:eastAsia="pt-BR"/>
+          <w14:ligatures w14:val="none"/>
+        </w:rPr>
+        <w:lastRenderedPageBreak/>
+        <w:t>Modelagem de Dados</w:t>
+      </w:r>
+      <w:r>
+        <w:rPr>
+          <w:rFonts w:eastAsia="Times New Roman" w:cs="Calibri"/>
+          <w:b/>
+          <w:bCs/>
+          <w:color w:val="000000"/>
+          <w:kern w:val="0"/>
+          <w:lang w:eastAsia="pt-BR"/>
+          <w14:ligatures w14:val="none"/>
+        </w:rPr>
+        <w:t xml:space="preserve"> -</w:t>
+      </w:r>
+      <w:r>
+        <w:rPr>
+          <w:rFonts w:eastAsia="Times New Roman" w:cs="Calibri"/>
+          <w:color w:val="000000"/>
+          <w:kern w:val="0"/>
+          <w:lang w:eastAsia="pt-BR"/>
+          <w14:ligatures w14:val="none"/>
+        </w:rPr>
+        <w:t xml:space="preserve"> </w:t>
+      </w:r>
+      <w:r>
+        <w:rPr>
+          <w:rFonts w:eastAsia="Times New Roman" w:cs="Calibri"/>
+          <w:color w:val="000000"/>
+          <w:kern w:val="0"/>
+          <w:sz w:val="22"/>
+          <w:szCs w:val="22"/>
+          <w:lang w:eastAsia="pt-BR"/>
+          <w14:ligatures w14:val="none"/>
+        </w:rPr>
+        <w:t>Desenvolver a Modelagem de dados do Projeto</w:t>
+      </w:r>
+    </w:p>
+    <w:p>
+      <w:pPr>
+        <w:rPr>
+          <w:rFonts w:eastAsia="Times New Roman" w:cs="Calibri"/>
+          <w:color w:val="000000"/>
+          <w:kern w:val="0"/>
+          <w:sz w:val="22"/>
+          <w:szCs w:val="22"/>
+          <w:lang w:eastAsia="pt-BR"/>
+          <w14:ligatures w14:val="none"/>
+        </w:rPr>
+      </w:pPr>
+      <w:r>
+        <w:rPr>
+          <w:rFonts w:eastAsia="Times New Roman" w:cs="Calibri"/>
+          <w:b/>
+          <w:bCs/>
+          <w:color w:val="000000"/>
+          <w:kern w:val="0"/>
+          <w:lang w:eastAsia="pt-BR"/>
+          <w14:ligatures w14:val="none"/>
+        </w:rPr>
+        <w:t>Script do BD</w:t>
+      </w:r>
+      <w:r>
+        <w:rPr>
+          <w:rFonts w:eastAsia="Times New Roman" w:cs="Calibri"/>
+          <w:b/>
+          <w:bCs/>
+          <w:color w:val="000000"/>
+          <w:kern w:val="0"/>
+          <w:lang w:eastAsia="pt-BR"/>
+          <w14:ligatures w14:val="none"/>
+        </w:rPr>
+        <w:t xml:space="preserve"> -</w:t>
+      </w:r>
+      <w:r>
+        <w:rPr>
+          <w:rFonts w:eastAsia="Times New Roman" w:cs="Calibri"/>
+          <w:color w:val="000000"/>
+          <w:kern w:val="0"/>
+          <w:lang w:eastAsia="pt-BR"/>
+          <w14:ligatures w14:val="none"/>
+        </w:rPr>
+        <w:t xml:space="preserve"> </w:t>
+      </w:r>
+      <w:r>
+        <w:rPr>
+          <w:rFonts w:eastAsia="Times New Roman" w:cs="Calibri"/>
+          <w:color w:val="000000"/>
+          <w:kern w:val="0"/>
+          <w:sz w:val="22"/>
+          <w:szCs w:val="22"/>
+          <w:lang w:eastAsia="pt-BR"/>
+          <w14:ligatures w14:val="none"/>
+        </w:rPr>
+        <w:t>Desenvolver o Script referente a modelagem do Projeto</w:t>
+      </w:r>
+    </w:p>
+    <w:p>
+      <w:pPr>
+        <w:rPr>
+          <w:rFonts w:eastAsia="Times New Roman" w:cs="Calibri"/>
+          <w:color w:val="000000"/>
+          <w:kern w:val="0"/>
+          <w:sz w:val="22"/>
+          <w:szCs w:val="22"/>
+          <w:lang w:eastAsia="pt-BR"/>
+          <w14:ligatures w14:val="none"/>
+        </w:rPr>
+      </w:pPr>
+      <w:r>
+        <w:rPr>
+          <w:rFonts w:eastAsia="Times New Roman" w:cs="Calibri"/>
+          <w:b/>
+          <w:bCs/>
+          <w:color w:val="000000"/>
+          <w:kern w:val="0"/>
+          <w:lang w:eastAsia="pt-BR"/>
+          <w14:ligatures w14:val="none"/>
+        </w:rPr>
+        <w:t>BD na VM</w:t>
+      </w:r>
+      <w:r>
+        <w:rPr>
+          <w:rFonts w:eastAsia="Times New Roman" w:cs="Calibri"/>
+          <w:b/>
+          <w:bCs/>
+          <w:color w:val="000000"/>
+          <w:kern w:val="0"/>
+          <w:lang w:eastAsia="pt-BR"/>
+          <w14:ligatures w14:val="none"/>
+        </w:rPr>
+        <w:t xml:space="preserve"> -</w:t>
+      </w:r>
+      <w:r>
+        <w:rPr>
+          <w:rFonts w:eastAsia="Times New Roman" w:cs="Calibri"/>
+          <w:color w:val="000000"/>
+          <w:kern w:val="0"/>
+          <w:lang w:eastAsia="pt-BR"/>
+          <w14:ligatures w14:val="none"/>
+        </w:rPr>
+        <w:t xml:space="preserve"> </w:t>
+      </w:r>
+      <w:r>
+        <w:rPr>
+          <w:rFonts w:eastAsia="Times New Roman" w:cs="Calibri"/>
+          <w:color w:val="000000"/>
+          <w:kern w:val="0"/>
+          <w:sz w:val="22"/>
+          <w:szCs w:val="22"/>
+          <w:lang w:eastAsia="pt-BR"/>
+          <w14:ligatures w14:val="none"/>
+        </w:rPr>
+        <w:t>Alocar o Banco de Dados na VM</w:t>
+      </w:r>
+    </w:p>
+    <w:p>
+      <w:pPr>
+        <w:rPr>
+          <w:rFonts w:eastAsia="Times New Roman" w:cs="Calibri"/>
+          <w:color w:val="000000"/>
+          <w:kern w:val="0"/>
+          <w:sz w:val="22"/>
+          <w:szCs w:val="22"/>
+          <w:lang w:eastAsia="pt-BR"/>
+          <w14:ligatures w14:val="none"/>
+        </w:rPr>
+      </w:pPr>
+      <w:r>
+        <w:rPr>
+          <w:rFonts w:eastAsia="Times New Roman" w:cs="Calibri"/>
+          <w:b/>
+          <w:bCs/>
+          <w:color w:val="000000"/>
+          <w:kern w:val="0"/>
+          <w:lang w:eastAsia="pt-BR"/>
+          <w14:ligatures w14:val="none"/>
+        </w:rPr>
+        <w:t>API de Cadastro e Save do Jogo -</w:t>
+      </w:r>
+      <w:r>
+        <w:rPr>
+          <w:rFonts w:eastAsia="Times New Roman" w:cs="Calibri"/>
+          <w:color w:val="000000"/>
+          <w:kern w:val="0"/>
+          <w:lang w:eastAsia="pt-BR"/>
+          <w14:ligatures w14:val="none"/>
+        </w:rPr>
+        <w:t xml:space="preserve"> Web Data Viz</w:t>
+      </w:r>
+      <w:r>
+        <w:rPr>
+          <w:rFonts w:eastAsia="Times New Roman" w:cs="Calibri"/>
+          <w:color w:val="000000"/>
+          <w:kern w:val="0"/>
+          <w:lang w:eastAsia="pt-BR"/>
+          <w14:ligatures w14:val="none"/>
+        </w:rPr>
+        <w:t xml:space="preserve"> - </w:t>
+      </w:r>
+      <w:r>
+        <w:rPr>
+          <w:rFonts w:eastAsia="Times New Roman" w:cs="Calibri"/>
+          <w:color w:val="000000"/>
+          <w:kern w:val="0"/>
+          <w:sz w:val="22"/>
+          <w:szCs w:val="22"/>
+          <w:lang w:eastAsia="pt-BR"/>
+          <w14:ligatures w14:val="none"/>
+        </w:rPr>
+        <w:t>Interligar o Cadastro de Usuário e o Save do Jogo com o banco de dados utilizando a API Web Data Viz</w:t>
+      </w:r>
+    </w:p>
+    <w:p>
+      <w:pPr>
+        <w:rPr>
+          <w:rFonts w:eastAsia="Times New Roman" w:cs="Calibri"/>
+          <w:color w:val="000000"/>
+          <w:kern w:val="0"/>
+          <w:sz w:val="22"/>
+          <w:szCs w:val="22"/>
+          <w:lang w:eastAsia="pt-BR"/>
+          <w14:ligatures w14:val="none"/>
+        </w:rPr>
+      </w:pPr>
+      <w:r>
+        <w:rPr>
+          <w:rFonts w:eastAsia="Times New Roman" w:cs="Calibri"/>
+          <w:b/>
+          <w:bCs/>
+          <w:color w:val="000000"/>
+          <w:kern w:val="0"/>
+          <w:lang w:eastAsia="pt-BR"/>
+          <w14:ligatures w14:val="none"/>
+        </w:rPr>
+        <w:t>Preparar a Apresentação</w:t>
+      </w:r>
+      <w:r>
+        <w:rPr>
+          <w:rFonts w:eastAsia="Times New Roman" w:cs="Calibri"/>
+          <w:b/>
+          <w:bCs/>
+          <w:color w:val="000000"/>
+          <w:kern w:val="0"/>
+          <w:lang w:eastAsia="pt-BR"/>
+          <w14:ligatures w14:val="none"/>
+        </w:rPr>
+        <w:t xml:space="preserve"> -</w:t>
+      </w:r>
+      <w:r>
+        <w:rPr>
+          <w:rFonts w:eastAsia="Times New Roman" w:cs="Calibri"/>
+          <w:color w:val="000000"/>
+          <w:kern w:val="0"/>
+          <w:lang w:eastAsia="pt-BR"/>
+          <w14:ligatures w14:val="none"/>
+        </w:rPr>
+        <w:t xml:space="preserve"> </w:t>
+      </w:r>
+      <w:r>
+        <w:rPr>
+          <w:rFonts w:eastAsia="Times New Roman" w:cs="Calibri"/>
+          <w:color w:val="000000"/>
+          <w:kern w:val="0"/>
+          <w:sz w:val="22"/>
+          <w:szCs w:val="22"/>
+          <w:lang w:eastAsia="pt-BR"/>
+          <w14:ligatures w14:val="none"/>
+        </w:rPr>
+        <w:t>Preparar e Treinar para apresentar o projeto para a Banca</w:t>
+      </w:r>
+    </w:p>
+    <w:p>
+      <w:pPr>
+        <w:rPr>
+          <w:rFonts w:eastAsia="Times New Roman" w:cs="Calibri"/>
+          <w:color w:val="000000"/>
+          <w:kern w:val="0"/>
+          <w:lang w:eastAsia="pt-BR"/>
+          <w14:ligatures w14:val="none"/>
+        </w:rPr>
+      </w:pPr>
+      <w:r>
+        <w:rPr>
+          <w:rFonts w:eastAsia="Times New Roman" w:cs="Calibri"/>
+          <w:b/>
+          <w:bCs/>
+          <w:color w:val="000000"/>
+          <w:kern w:val="0"/>
+          <w:lang w:eastAsia="pt-BR"/>
+          <w14:ligatures w14:val="none"/>
+        </w:rPr>
+        <w:t>Criação de Elementos</w:t>
+      </w:r>
+      <w:r>
+        <w:rPr>
+          <w:rFonts w:eastAsia="Times New Roman" w:cs="Calibri"/>
+          <w:b/>
+          <w:bCs/>
+          <w:color w:val="000000"/>
+          <w:kern w:val="0"/>
+          <w:lang w:eastAsia="pt-BR"/>
+          <w14:ligatures w14:val="none"/>
+        </w:rPr>
+        <w:t xml:space="preserve"> -</w:t>
+      </w:r>
+      <w:r>
+        <w:rPr>
+          <w:rFonts w:eastAsia="Times New Roman" w:cs="Calibri"/>
+          <w:color w:val="000000"/>
+          <w:kern w:val="0"/>
+          <w:lang w:eastAsia="pt-BR"/>
+          <w14:ligatures w14:val="none"/>
+        </w:rPr>
+        <w:t xml:space="preserve"> </w:t>
+      </w:r>
+      <w:r>
+        <w:rPr>
+          <w:rFonts w:eastAsia="Times New Roman" w:cs="Calibri"/>
+          <w:color w:val="000000"/>
+          <w:kern w:val="0"/>
+          <w:lang w:eastAsia="pt-BR"/>
+          <w14:ligatures w14:val="none"/>
+        </w:rPr>
+        <w:t>1º</w:t>
+      </w:r>
+      <w:r>
+        <w:rPr>
+          <w:rFonts w:eastAsia="Times New Roman" w:cs="Times New Roman"/>
+          <w:color w:val="000000"/>
+          <w:kern w:val="0"/>
+          <w:sz w:val="14"/>
+          <w:szCs w:val="14"/>
+          <w:lang w:eastAsia="pt-BR"/>
+          <w14:ligatures w14:val="none"/>
+        </w:rPr>
+        <w:t xml:space="preserve">    </w:t>
+      </w:r>
+      <w:r>
+        <w:rPr>
+          <w:rFonts w:eastAsia="Times New Roman" w:cs="Calibri"/>
+          <w:color w:val="000000"/>
+          <w:kern w:val="0"/>
+          <w:lang w:eastAsia="pt-BR"/>
+          <w14:ligatures w14:val="none"/>
+        </w:rPr>
+        <w:t>Sorteia um elemento (Água, Fogo, Terra, Vento e Raio).</w:t>
+      </w:r>
+    </w:p>
+    <w:p>
+      <w:pPr>
+        <w:rPr>
+          <w:rFonts w:eastAsia="Times New Roman" w:cs="Calibri"/>
+          <w:color w:val="000000"/>
+          <w:kern w:val="0"/>
+          <w:lang w:eastAsia="pt-BR"/>
+          <w14:ligatures w14:val="none"/>
+        </w:rPr>
+      </w:pPr>
+      <w:r>
+        <w:rPr>
+          <w:rFonts w:eastAsia="Times New Roman" w:cs="Calibri"/>
+          <w:b/>
+          <w:bCs/>
+          <w:color w:val="000000"/>
+          <w:kern w:val="0"/>
+          <w:lang w:eastAsia="pt-BR"/>
+          <w14:ligatures w14:val="none"/>
+        </w:rPr>
+        <w:t>Criação da Classe</w:t>
+      </w:r>
+      <w:r>
+        <w:rPr>
+          <w:rFonts w:eastAsia="Times New Roman" w:cs="Calibri"/>
+          <w:b/>
+          <w:bCs/>
+          <w:color w:val="000000"/>
+          <w:kern w:val="0"/>
+          <w:lang w:eastAsia="pt-BR"/>
+          <w14:ligatures w14:val="none"/>
+        </w:rPr>
+        <w:t xml:space="preserve"> -</w:t>
+      </w:r>
+      <w:r>
+        <w:rPr>
+          <w:rFonts w:eastAsia="Times New Roman" w:cs="Calibri"/>
+          <w:color w:val="000000"/>
+          <w:kern w:val="0"/>
+          <w:lang w:eastAsia="pt-BR"/>
+          <w14:ligatures w14:val="none"/>
+        </w:rPr>
+        <w:t xml:space="preserve"> </w:t>
+      </w:r>
+      <w:r>
+        <w:rPr>
+          <w:rFonts w:eastAsia="Times New Roman" w:cs="Calibri"/>
+          <w:color w:val="000000"/>
+          <w:kern w:val="0"/>
+          <w:lang w:eastAsia="pt-BR"/>
+          <w14:ligatures w14:val="none"/>
+        </w:rPr>
+        <w:t>2º</w:t>
+      </w:r>
+      <w:r>
+        <w:rPr>
+          <w:rFonts w:eastAsia="Times New Roman" w:cs="Times New Roman"/>
+          <w:color w:val="000000"/>
+          <w:kern w:val="0"/>
+          <w:sz w:val="14"/>
+          <w:szCs w:val="14"/>
+          <w:lang w:eastAsia="pt-BR"/>
+          <w14:ligatures w14:val="none"/>
+        </w:rPr>
+        <w:t xml:space="preserve">    </w:t>
+      </w:r>
+      <w:r>
+        <w:rPr>
+          <w:rFonts w:eastAsia="Times New Roman" w:cs="Calibri"/>
+          <w:color w:val="000000"/>
+          <w:kern w:val="0"/>
+          <w:lang w:eastAsia="pt-BR"/>
+          <w14:ligatures w14:val="none"/>
+        </w:rPr>
+        <w:t>Escolhe uma classe (Guerreiro, Arqueiro, Mago, (Assassino, Tanque ...)).</w:t>
+      </w:r>
+    </w:p>
+    <w:p>
+      <w:pPr>
+        <w:rPr>
+          <w:rFonts w:eastAsia="Times New Roman" w:cs="Calibri"/>
+          <w:color w:val="000000"/>
+          <w:kern w:val="0"/>
+          <w:lang w:eastAsia="pt-BR"/>
+          <w14:ligatures w14:val="none"/>
+        </w:rPr>
+      </w:pPr>
+      <w:r>
+        <w:rPr>
+          <w:rFonts w:eastAsia="Times New Roman" w:cs="Calibri"/>
+          <w:b/>
+          <w:bCs/>
+          <w:color w:val="000000"/>
+          <w:kern w:val="0"/>
+          <w:lang w:eastAsia="pt-BR"/>
+          <w14:ligatures w14:val="none"/>
+        </w:rPr>
+        <w:t>Criação da Lore</w:t>
+      </w:r>
+      <w:r>
+        <w:rPr>
+          <w:rFonts w:eastAsia="Times New Roman" w:cs="Calibri"/>
+          <w:b/>
+          <w:bCs/>
+          <w:color w:val="000000"/>
+          <w:kern w:val="0"/>
+          <w:lang w:eastAsia="pt-BR"/>
+          <w14:ligatures w14:val="none"/>
+        </w:rPr>
+        <w:t xml:space="preserve"> -</w:t>
+      </w:r>
+      <w:r>
+        <w:rPr>
+          <w:rFonts w:eastAsia="Times New Roman" w:cs="Calibri"/>
+          <w:color w:val="000000"/>
+          <w:kern w:val="0"/>
+          <w:lang w:eastAsia="pt-BR"/>
+          <w14:ligatures w14:val="none"/>
+        </w:rPr>
+        <w:t xml:space="preserve"> </w:t>
+      </w:r>
+      <w:r>
+        <w:rPr>
+          <w:rFonts w:eastAsia="Times New Roman" w:cs="Calibri"/>
+          <w:color w:val="000000"/>
+          <w:kern w:val="0"/>
+          <w:lang w:eastAsia="pt-BR"/>
+          <w14:ligatures w14:val="none"/>
+        </w:rPr>
+        <w:t>3º</w:t>
+      </w:r>
+      <w:r>
+        <w:rPr>
+          <w:rFonts w:eastAsia="Times New Roman" w:cs="Times New Roman"/>
+          <w:color w:val="000000"/>
+          <w:kern w:val="0"/>
+          <w:sz w:val="14"/>
+          <w:szCs w:val="14"/>
+          <w:lang w:eastAsia="pt-BR"/>
+          <w14:ligatures w14:val="none"/>
+        </w:rPr>
+        <w:t xml:space="preserve">    </w:t>
+      </w:r>
+      <w:r>
+        <w:rPr>
+          <w:rFonts w:eastAsia="Times New Roman" w:cs="Calibri"/>
+          <w:color w:val="000000"/>
+          <w:kern w:val="0"/>
+          <w:lang w:eastAsia="pt-BR"/>
+          <w14:ligatures w14:val="none"/>
+        </w:rPr>
+        <w:t>Aparece um Mini texto explicando a Lore do Jogo ou o que você tem que fazer.</w:t>
+      </w:r>
+    </w:p>
+    <w:p>
+      <w:pPr>
+        <w:rPr>
+          <w:rFonts w:eastAsia="Times New Roman" w:cs="Calibri"/>
+          <w:color w:val="000000"/>
+          <w:kern w:val="0"/>
+          <w:lang w:eastAsia="pt-BR"/>
+          <w14:ligatures w14:val="none"/>
+        </w:rPr>
+      </w:pPr>
+      <w:r>
+        <w:rPr>
+          <w:rFonts w:eastAsia="Times New Roman" w:cs="Calibri"/>
+          <w:b/>
+          <w:bCs/>
+          <w:color w:val="000000"/>
+          <w:kern w:val="0"/>
+          <w:lang w:eastAsia="pt-BR"/>
+          <w14:ligatures w14:val="none"/>
+        </w:rPr>
+        <w:t>Criação do Tutorial</w:t>
+      </w:r>
+      <w:r>
+        <w:rPr>
+          <w:rFonts w:eastAsia="Times New Roman" w:cs="Calibri"/>
+          <w:b/>
+          <w:bCs/>
+          <w:color w:val="000000"/>
+          <w:kern w:val="0"/>
+          <w:lang w:eastAsia="pt-BR"/>
+          <w14:ligatures w14:val="none"/>
+        </w:rPr>
+        <w:t xml:space="preserve"> -</w:t>
+      </w:r>
+      <w:r>
+        <w:rPr>
+          <w:rFonts w:eastAsia="Times New Roman" w:cs="Calibri"/>
+          <w:color w:val="000000"/>
+          <w:kern w:val="0"/>
+          <w:lang w:eastAsia="pt-BR"/>
+          <w14:ligatures w14:val="none"/>
+        </w:rPr>
+        <w:t xml:space="preserve"> </w:t>
+      </w:r>
+      <w:r>
+        <w:rPr>
+          <w:rFonts w:eastAsia="Times New Roman" w:cs="Calibri"/>
+          <w:color w:val="000000"/>
+          <w:kern w:val="0"/>
+          <w:lang w:eastAsia="pt-BR"/>
+          <w14:ligatures w14:val="none"/>
+        </w:rPr>
+        <w:t>4º</w:t>
+      </w:r>
+      <w:r>
+        <w:rPr>
+          <w:rFonts w:eastAsia="Times New Roman" w:cs="Times New Roman"/>
+          <w:color w:val="000000"/>
+          <w:kern w:val="0"/>
+          <w:sz w:val="14"/>
+          <w:szCs w:val="14"/>
+          <w:lang w:eastAsia="pt-BR"/>
+          <w14:ligatures w14:val="none"/>
+        </w:rPr>
+        <w:t xml:space="preserve">    </w:t>
+      </w:r>
+      <w:r>
+        <w:rPr>
+          <w:rFonts w:eastAsia="Times New Roman" w:cs="Calibri"/>
+          <w:color w:val="000000"/>
+          <w:kern w:val="0"/>
+          <w:lang w:eastAsia="pt-BR"/>
+          <w14:ligatures w14:val="none"/>
+        </w:rPr>
+        <w:t>Talvez um tutorial.</w:t>
+      </w:r>
+    </w:p>
+    <w:p>
+      <w:pPr>
+        <w:rPr>
+          <w:rFonts w:eastAsia="Times New Roman" w:cs="Calibri"/>
+          <w:color w:val="000000"/>
+          <w:kern w:val="0"/>
+          <w:lang w:eastAsia="pt-BR"/>
+          <w14:ligatures w14:val="none"/>
+        </w:rPr>
+      </w:pPr>
+      <w:r>
+        <w:rPr>
+          <w:rFonts w:eastAsia="Times New Roman" w:cs="Calibri"/>
+          <w:b/>
+          <w:bCs/>
+          <w:color w:val="000000"/>
+          <w:kern w:val="0"/>
+          <w:lang w:eastAsia="pt-BR"/>
+          <w14:ligatures w14:val="none"/>
+        </w:rPr>
+        <w:t>Criação de Habilidades/Ataques</w:t>
+      </w:r>
+      <w:r>
+        <w:rPr>
+          <w:rFonts w:eastAsia="Times New Roman" w:cs="Calibri"/>
+          <w:b/>
+          <w:bCs/>
+          <w:color w:val="000000"/>
+          <w:kern w:val="0"/>
+          <w:lang w:eastAsia="pt-BR"/>
+          <w14:ligatures w14:val="none"/>
+        </w:rPr>
+        <w:t xml:space="preserve"> -</w:t>
+      </w:r>
+      <w:r>
+        <w:rPr>
+          <w:rFonts w:eastAsia="Times New Roman" w:cs="Calibri"/>
+          <w:color w:val="000000"/>
+          <w:kern w:val="0"/>
+          <w:lang w:eastAsia="pt-BR"/>
+          <w14:ligatures w14:val="none"/>
+        </w:rPr>
+        <w:t xml:space="preserve"> </w:t>
+      </w:r>
+      <w:r>
+        <w:rPr>
+          <w:rFonts w:eastAsia="Times New Roman" w:cs="Calibri"/>
+          <w:color w:val="000000"/>
+          <w:kern w:val="0"/>
+          <w:lang w:eastAsia="pt-BR"/>
+          <w14:ligatures w14:val="none"/>
+        </w:rPr>
+        <w:t>12º</w:t>
+      </w:r>
+      <w:r>
+        <w:rPr>
+          <w:rFonts w:eastAsia="Times New Roman" w:cs="Times New Roman"/>
+          <w:color w:val="000000"/>
+          <w:kern w:val="0"/>
+          <w:sz w:val="14"/>
+          <w:szCs w:val="14"/>
+          <w:lang w:eastAsia="pt-BR"/>
+          <w14:ligatures w14:val="none"/>
+        </w:rPr>
+        <w:t xml:space="preserve">   </w:t>
+      </w:r>
+      <w:r>
+        <w:rPr>
+          <w:rFonts w:eastAsia="Times New Roman" w:cs="Calibri"/>
+          <w:color w:val="000000"/>
+          <w:kern w:val="0"/>
+          <w:lang w:eastAsia="pt-BR"/>
+          <w14:ligatures w14:val="none"/>
+        </w:rPr>
+        <w:t>Possivelmente um sistema de Habilidades/Ataques (para ser usado no combate na torre e boss, ou apenas no boss).</w:t>
+      </w:r>
+    </w:p>
+    <w:p>
+      <w:pPr>
+        <w:rPr>
+          <w:rFonts w:eastAsia="Times New Roman" w:cs="Calibri"/>
+          <w:color w:val="000000"/>
+          <w:kern w:val="0"/>
+          <w:lang w:eastAsia="pt-BR"/>
+          <w14:ligatures w14:val="none"/>
+        </w:rPr>
+      </w:pPr>
+    </w:p>
     <w:p>
       <w:pPr>
         <w:rPr>
@@ -391,59 +2885,79 @@
           <w:sz w:val="32"/>
           <w:szCs w:val="32"/>
         </w:rPr>
-        <w:t>Requisitos do Projeto -</w:t>
-      </w:r>
-    </w:p>
-    <w:p>
-      <w:r>
-        <w:drawing>
-          <wp:inline distT="0" distB="0" distL="0" distR="0" wp14:anchorId="3AF40E61" wp14:editId="6F218A68">
-            <wp:extent cx="5400040" cy="2967355"/>
-            <wp:effectExtent l="0" t="0" r="0" b="4445"/>
-            <wp:docPr id="1" name="Imagem 1"/>
-            <wp:cNvGraphicFramePr>
-              <a:graphicFrameLocks xmlns:a="http://schemas.openxmlformats.org/drawingml/2006/main" noChangeAspect="1"/>
-            </wp:cNvGraphicFramePr>
-            <a:graphic xmlns:a="http://schemas.openxmlformats.org/drawingml/2006/main">
-              <a:graphicData uri="http://schemas.openxmlformats.org/drawingml/2006/picture">
-                <pic:pic xmlns:pic="http://schemas.openxmlformats.org/drawingml/2006/picture">
-                  <pic:nvPicPr>
-                    <pic:cNvPr id="1" name=""/>
-                    <pic:cNvPicPr/>
-                  </pic:nvPicPr>
-                  <pic:blipFill>
-                    <a:blip r:embed="rId6"/>
-                    <a:stretch>
-                      <a:fillRect/>
-                    </a:stretch>
-                  </pic:blipFill>
-                  <pic:spPr>
-                    <a:xfrm>
-                      <a:off x="0" y="0"/>
-                      <a:ext cx="5400040" cy="2967355"/>
-                    </a:xfrm>
-                    <a:prstGeom prst="rect">
-                      <a:avLst/>
-                    </a:prstGeom>
-                  </pic:spPr>
-                </pic:pic>
-              </a:graphicData>
-            </a:graphic>
-          </wp:inline>
-        </w:drawing>
-      </w:r>
-    </w:p>
-    <w:p/>
-    <w:p>
-      <w:pPr>
+        <w:t>Limites</w:t>
+      </w:r>
+      <w:r>
         <w:rPr>
           <w:b/>
           <w:bCs/>
           <w:sz w:val="32"/>
           <w:szCs w:val="32"/>
         </w:rPr>
-      </w:pPr>
-    </w:p>
+        <w:t xml:space="preserve"> –</w:t>
+      </w:r>
+    </w:p>
+    <w:p>
+      <w:pPr>
+        <w:pStyle w:val="PargrafodaLista"/>
+        <w:numPr>
+          <w:ilvl w:val="0"/>
+          <w:numId w:val="5"/>
+        </w:numPr>
+      </w:pPr>
+      <w:r>
+        <w:t>Devido o curto prazo para a entrega, o projeto visa entregar um jogo simples;</w:t>
+      </w:r>
+    </w:p>
+    <w:p>
+      <w:pPr>
+        <w:pStyle w:val="PargrafodaLista"/>
+        <w:numPr>
+          <w:ilvl w:val="0"/>
+          <w:numId w:val="5"/>
+        </w:numPr>
+      </w:pPr>
+      <w:r>
+        <w:t>O projeto tem recursos financeiros limitados (R$0,00);</w:t>
+      </w:r>
+    </w:p>
+    <w:p>
+      <w:pPr>
+        <w:pStyle w:val="PargrafodaLista"/>
+        <w:numPr>
+          <w:ilvl w:val="0"/>
+          <w:numId w:val="5"/>
+        </w:numPr>
+      </w:pPr>
+      <w:r>
+        <w:t>Cada Sprint deve ocupar o espaço de tempo de 1 semana;</w:t>
+      </w:r>
+    </w:p>
+    <w:p>
+      <w:pPr>
+        <w:pStyle w:val="PargrafodaLista"/>
+        <w:numPr>
+          <w:ilvl w:val="0"/>
+          <w:numId w:val="5"/>
+        </w:numPr>
+      </w:pPr>
+      <w:r>
+        <w:t>O projeto deve estar pronto 24/11/2025;</w:t>
+      </w:r>
+    </w:p>
+    <w:p>
+      <w:pPr>
+        <w:pStyle w:val="PargrafodaLista"/>
+        <w:numPr>
+          <w:ilvl w:val="0"/>
+          <w:numId w:val="5"/>
+        </w:numPr>
+      </w:pPr>
+      <w:r>
+        <w:t>O projeto conta com apenas a participação de 1 Integrante (Eduardo Nascimento);</w:t>
+      </w:r>
+    </w:p>
+    <w:p/>
     <w:p>
       <w:pPr>
         <w:rPr>
@@ -460,8 +2974,7 @@
           <w:sz w:val="32"/>
           <w:szCs w:val="32"/>
         </w:rPr>
-        <w:lastRenderedPageBreak/>
-        <w:t>Limites</w:t>
+        <w:t>Exclusões</w:t>
       </w:r>
       <w:r>
         <w:rPr>
@@ -474,10 +2987,30 @@
       </w:r>
     </w:p>
     <w:p>
+      <w:pPr>
+        <w:pStyle w:val="PargrafodaLista"/>
+        <w:numPr>
+          <w:ilvl w:val="0"/>
+          <w:numId w:val="6"/>
+        </w:numPr>
+      </w:pPr>
+      <w:r>
+        <w:t>O Site não terá uma versão em app;</w:t>
+      </w:r>
+    </w:p>
+    <w:p>
+      <w:pPr>
+        <w:pStyle w:val="PargrafodaLista"/>
+        <w:numPr>
+          <w:ilvl w:val="0"/>
+          <w:numId w:val="6"/>
+        </w:numPr>
+      </w:pPr>
       <w:r>
         <w:t>O Site não será um software de criação de jogos;</w:t>
       </w:r>
     </w:p>
+    <w:p/>
     <w:p>
       <w:pPr>
         <w:rPr>
@@ -487,15 +3020,16 @@
           <w:szCs w:val="32"/>
         </w:rPr>
       </w:pPr>
-      <w:r>
+    </w:p>
+    <w:p>
+      <w:pPr>
         <w:rPr>
           <w:b/>
           <w:bCs/>
           <w:sz w:val="32"/>
           <w:szCs w:val="32"/>
         </w:rPr>
-        <w:t>Exclusões</w:t>
-      </w:r>
+      </w:pPr>
       <w:r>
         <w:rPr>
           <w:b/>
@@ -503,31 +3037,7 @@
           <w:sz w:val="32"/>
           <w:szCs w:val="32"/>
         </w:rPr>
-        <w:t xml:space="preserve"> –</w:t>
-      </w:r>
-    </w:p>
-    <w:p>
-      <w:r>
-        <w:t>O Site não terá uma versão em app;</w:t>
-      </w:r>
-    </w:p>
-    <w:p/>
-    <w:p>
-      <w:pPr>
-        <w:rPr>
-          <w:b/>
-          <w:bCs/>
-          <w:sz w:val="32"/>
-          <w:szCs w:val="32"/>
-        </w:rPr>
-      </w:pPr>
-      <w:r>
-        <w:rPr>
-          <w:b/>
-          <w:bCs/>
-          <w:sz w:val="32"/>
-          <w:szCs w:val="32"/>
-        </w:rPr>
+        <w:lastRenderedPageBreak/>
         <w:t xml:space="preserve">Macro Cronograma </w:t>
       </w:r>
       <w:r>
@@ -881,6 +3391,38 @@
           </w:p>
         </w:tc>
       </w:tr>
+      <w:tr>
+        <w:tc>
+          <w:tcPr>
+            <w:tcW w:w="3865" w:type="dxa"/>
+          </w:tcPr>
+          <w:p>
+            <w:r>
+              <w:t>Excel</w:t>
+            </w:r>
+          </w:p>
+        </w:tc>
+        <w:tc>
+          <w:tcPr>
+            <w:tcW w:w="450" w:type="dxa"/>
+          </w:tcPr>
+          <w:p>
+            <w:r>
+              <w:t>1</w:t>
+            </w:r>
+          </w:p>
+        </w:tc>
+        <w:tc>
+          <w:tcPr>
+            <w:tcW w:w="4179" w:type="dxa"/>
+          </w:tcPr>
+          <w:p>
+            <w:r>
+              <w:t>Acesso Contínuo</w:t>
+            </w:r>
+          </w:p>
+        </w:tc>
+      </w:tr>
     </w:tbl>
     <w:p/>
     <w:p>
@@ -1010,24 +3552,13 @@
           <w:szCs w:val="32"/>
         </w:rPr>
       </w:pPr>
-    </w:p>
-    <w:p>
-      <w:pPr>
+      <w:r>
         <w:rPr>
           <w:b/>
           <w:bCs/>
           <w:sz w:val="32"/>
           <w:szCs w:val="32"/>
         </w:rPr>
-      </w:pPr>
-      <w:r>
-        <w:rPr>
-          <w:b/>
-          <w:bCs/>
-          <w:sz w:val="32"/>
-          <w:szCs w:val="32"/>
-        </w:rPr>
-        <w:lastRenderedPageBreak/>
         <w:t>Partes Interessadas (Stakeholders)</w:t>
       </w:r>
       <w:r>
@@ -1150,42 +3681,21 @@
     </w:tbl>
     <w:p/>
     <w:p>
-      <w:r>
-        <w:t>PREMISSAS</w:t>
-      </w:r>
-    </w:p>
-    <w:p>
-      <w:r>
-        <w:t>RESTRIÇÕES</w:t>
-      </w:r>
-    </w:p>
-    <w:p>
-      <w:r>
-        <w:t>DIAGRAMA DE NEGÓCIO</w:t>
-      </w:r>
-    </w:p>
-    <w:p>
-      <w:r>
-        <w:t>DIAGRAMA DE SOLUÇÃO TÉCNICA</w:t>
-      </w:r>
-    </w:p>
-    <w:p>
-      <w:r>
-        <w:t>METODOLOGIA UTILIZADA (SCRUM + Explicação resumida de como funciona)</w:t>
-      </w:r>
-    </w:p>
-    <w:p>
-      <w:r>
-        <w:t>BACKLOG (PRINT DO EXCEL E TRELLO)</w:t>
-      </w:r>
-      <w:r>
-        <w:br/>
-        <w:t>AÇÕES FUTURAS</w:t>
-      </w:r>
-    </w:p>
-    <w:p/>
-    <w:p>
-      <w:r>
+      <w:pPr>
+        <w:rPr>
+          <w:b/>
+          <w:bCs/>
+          <w:sz w:val="40"/>
+          <w:szCs w:val="40"/>
+        </w:rPr>
+      </w:pPr>
+      <w:r>
+        <w:rPr>
+          <w:b/>
+          <w:bCs/>
+          <w:sz w:val="40"/>
+          <w:szCs w:val="40"/>
+        </w:rPr>
         <w:br w:type="page"/>
       </w:r>
     </w:p>
@@ -1202,40 +3712,582 @@
         <w:rPr>
           <w:b/>
           <w:bCs/>
+          <w:sz w:val="40"/>
+          <w:szCs w:val="40"/>
+        </w:rPr>
+        <w:lastRenderedPageBreak/>
+        <w:t>PREMISSAS</w:t>
+      </w:r>
+      <w:r>
+        <w:rPr>
+          <w:b/>
+          <w:bCs/>
           <w:sz w:val="36"/>
           <w:szCs w:val="36"/>
         </w:rPr>
-        <w:lastRenderedPageBreak/>
-        <w:t>Refer</w:t>
-      </w:r>
-      <w:r>
+        <w:t>:</w:t>
+      </w:r>
+    </w:p>
+    <w:p>
+      <w:pPr>
+        <w:pStyle w:val="PargrafodaLista"/>
+        <w:numPr>
+          <w:ilvl w:val="0"/>
+          <w:numId w:val="4"/>
+        </w:numPr>
+      </w:pPr>
+      <w:r>
+        <w:t>Para utilizar o site ou jogar os jogos, o usuário deve estar conectado ao Wifi;</w:t>
+      </w:r>
+    </w:p>
+    <w:p>
+      <w:pPr>
+        <w:pStyle w:val="PargrafodaLista"/>
+        <w:numPr>
+          <w:ilvl w:val="0"/>
+          <w:numId w:val="4"/>
+        </w:numPr>
+      </w:pPr>
+      <w:r>
+        <w:t>O usuário deve ter acesso à algum dispositivo para entra em nosso site e jogos;</w:t>
+      </w:r>
+    </w:p>
+    <w:p>
+      <w:pPr>
+        <w:pStyle w:val="PargrafodaLista"/>
+        <w:numPr>
+          <w:ilvl w:val="0"/>
+          <w:numId w:val="4"/>
+        </w:numPr>
+      </w:pPr>
+      <w:r>
+        <w:t>Os jogos devem ser acessados por pessoas acima de 10 anos ou com autorização dos pais;</w:t>
+      </w:r>
+    </w:p>
+    <w:p/>
+    <w:p>
+      <w:pPr>
+        <w:rPr>
+          <w:b/>
+          <w:bCs/>
+          <w:sz w:val="40"/>
+          <w:szCs w:val="40"/>
+        </w:rPr>
+      </w:pPr>
+      <w:r>
+        <w:rPr>
+          <w:b/>
+          <w:bCs/>
+          <w:sz w:val="40"/>
+          <w:szCs w:val="40"/>
+        </w:rPr>
+        <w:t>DIAGRAMA DE NEGÓCIO</w:t>
+      </w:r>
+      <w:r>
+        <w:rPr>
+          <w:b/>
+          <w:bCs/>
+          <w:sz w:val="40"/>
+          <w:szCs w:val="40"/>
+        </w:rPr>
+        <w:t>:</w:t>
+      </w:r>
+    </w:p>
+    <w:p>
+      <w:pPr>
         <w:rPr>
           <w:b/>
           <w:bCs/>
           <w:sz w:val="36"/>
           <w:szCs w:val="36"/>
         </w:rPr>
-        <w:t>ê</w:t>
-      </w:r>
-      <w:r>
-        <w:rPr>
-          <w:b/>
-          <w:bCs/>
+      </w:pPr>
+      <w:r>
+        <w:rPr>
+          <w:b/>
+          <w:bCs/>
+          <w:noProof/>
           <w:sz w:val="36"/>
           <w:szCs w:val="36"/>
         </w:rPr>
-        <w:t>ncias Bibliográficas:</w:t>
+        <w:drawing>
+          <wp:inline distT="0" distB="0" distL="0" distR="0" wp14:anchorId="05A81109" wp14:editId="5EEF4D9D">
+            <wp:extent cx="5391150" cy="3038475"/>
+            <wp:effectExtent l="0" t="0" r="0" b="9525"/>
+            <wp:docPr id="5" name="Imagem 5"/>
+            <wp:cNvGraphicFramePr>
+              <a:graphicFrameLocks xmlns:a="http://schemas.openxmlformats.org/drawingml/2006/main" noChangeAspect="1"/>
+            </wp:cNvGraphicFramePr>
+            <a:graphic xmlns:a="http://schemas.openxmlformats.org/drawingml/2006/main">
+              <a:graphicData uri="http://schemas.openxmlformats.org/drawingml/2006/picture">
+                <pic:pic xmlns:pic="http://schemas.openxmlformats.org/drawingml/2006/picture">
+                  <pic:nvPicPr>
+                    <pic:cNvPr id="0" name="Picture 1"/>
+                    <pic:cNvPicPr>
+                      <a:picLocks noChangeAspect="1" noChangeArrowheads="1"/>
+                    </pic:cNvPicPr>
+                  </pic:nvPicPr>
+                  <pic:blipFill>
+                    <a:blip r:embed="rId6" cstate="print">
+                      <a:extLst>
+                        <a:ext uri="{28A0092B-C50C-407E-A947-70E740481C1C}">
+                          <a14:useLocalDpi xmlns:a14="http://schemas.microsoft.com/office/drawing/2010/main" val="0"/>
+                        </a:ext>
+                      </a:extLst>
+                    </a:blip>
+                    <a:srcRect/>
+                    <a:stretch>
+                      <a:fillRect/>
+                    </a:stretch>
+                  </pic:blipFill>
+                  <pic:spPr bwMode="auto">
+                    <a:xfrm>
+                      <a:off x="0" y="0"/>
+                      <a:ext cx="5391150" cy="3038475"/>
+                    </a:xfrm>
+                    <a:prstGeom prst="rect">
+                      <a:avLst/>
+                    </a:prstGeom>
+                    <a:noFill/>
+                    <a:ln>
+                      <a:noFill/>
+                    </a:ln>
+                  </pic:spPr>
+                </pic:pic>
+              </a:graphicData>
+            </a:graphic>
+          </wp:inline>
+        </w:drawing>
+      </w:r>
+    </w:p>
+    <w:p>
+      <w:pPr>
+        <w:rPr>
+          <w:b/>
+          <w:bCs/>
+          <w:sz w:val="40"/>
+          <w:szCs w:val="40"/>
+        </w:rPr>
+      </w:pPr>
+      <w:r>
+        <w:rPr>
+          <w:b/>
+          <w:bCs/>
+          <w:sz w:val="40"/>
+          <w:szCs w:val="40"/>
+        </w:rPr>
+        <w:br w:type="page"/>
+      </w:r>
+    </w:p>
+    <w:p>
+      <w:pPr>
+        <w:rPr>
+          <w:b/>
+          <w:bCs/>
+          <w:sz w:val="40"/>
+          <w:szCs w:val="40"/>
+        </w:rPr>
+      </w:pPr>
+      <w:r>
+        <w:rPr>
+          <w:b/>
+          <w:bCs/>
+          <w:sz w:val="40"/>
+          <w:szCs w:val="40"/>
+        </w:rPr>
+        <w:lastRenderedPageBreak/>
+        <w:t>DIAGRAMA DE SOLUÇÃO TÉCNICA</w:t>
+      </w:r>
+      <w:r>
+        <w:rPr>
+          <w:b/>
+          <w:bCs/>
+          <w:sz w:val="40"/>
+          <w:szCs w:val="40"/>
+        </w:rPr>
+        <w:t>:</w:t>
+      </w:r>
+    </w:p>
+    <w:p>
+      <w:pPr>
+        <w:jc w:val="both"/>
+        <w:rPr>
+          <w:b/>
+          <w:bCs/>
+          <w:sz w:val="40"/>
+          <w:szCs w:val="40"/>
+        </w:rPr>
+      </w:pPr>
+      <w:r>
+        <w:rPr>
+          <w:b/>
+          <w:bCs/>
+          <w:noProof/>
+          <w:sz w:val="36"/>
+          <w:szCs w:val="36"/>
+        </w:rPr>
+        <w:drawing>
+          <wp:inline distT="0" distB="0" distL="0" distR="0" wp14:anchorId="36E86E06" wp14:editId="3E4E8A60">
+            <wp:extent cx="5391150" cy="3028950"/>
+            <wp:effectExtent l="0" t="0" r="0" b="0"/>
+            <wp:docPr id="6" name="Imagem 6"/>
+            <wp:cNvGraphicFramePr>
+              <a:graphicFrameLocks xmlns:a="http://schemas.openxmlformats.org/drawingml/2006/main" noChangeAspect="1"/>
+            </wp:cNvGraphicFramePr>
+            <a:graphic xmlns:a="http://schemas.openxmlformats.org/drawingml/2006/main">
+              <a:graphicData uri="http://schemas.openxmlformats.org/drawingml/2006/picture">
+                <pic:pic xmlns:pic="http://schemas.openxmlformats.org/drawingml/2006/picture">
+                  <pic:nvPicPr>
+                    <pic:cNvPr id="0" name="Picture 2"/>
+                    <pic:cNvPicPr>
+                      <a:picLocks noChangeAspect="1" noChangeArrowheads="1"/>
+                    </pic:cNvPicPr>
+                  </pic:nvPicPr>
+                  <pic:blipFill>
+                    <a:blip r:embed="rId7" cstate="print">
+                      <a:extLst>
+                        <a:ext uri="{28A0092B-C50C-407E-A947-70E740481C1C}">
+                          <a14:useLocalDpi xmlns:a14="http://schemas.microsoft.com/office/drawing/2010/main" val="0"/>
+                        </a:ext>
+                      </a:extLst>
+                    </a:blip>
+                    <a:srcRect/>
+                    <a:stretch>
+                      <a:fillRect/>
+                    </a:stretch>
+                  </pic:blipFill>
+                  <pic:spPr bwMode="auto">
+                    <a:xfrm>
+                      <a:off x="0" y="0"/>
+                      <a:ext cx="5391150" cy="3028950"/>
+                    </a:xfrm>
+                    <a:prstGeom prst="rect">
+                      <a:avLst/>
+                    </a:prstGeom>
+                    <a:noFill/>
+                    <a:ln>
+                      <a:noFill/>
+                    </a:ln>
+                  </pic:spPr>
+                </pic:pic>
+              </a:graphicData>
+            </a:graphic>
+          </wp:inline>
+        </w:drawing>
+      </w:r>
+    </w:p>
+    <w:p>
+      <w:pPr>
+        <w:jc w:val="both"/>
+        <w:rPr>
+          <w:b/>
+          <w:bCs/>
+          <w:sz w:val="40"/>
+          <w:szCs w:val="40"/>
+        </w:rPr>
+      </w:pPr>
+    </w:p>
+    <w:p>
+      <w:pPr>
+        <w:rPr>
+          <w:b/>
+          <w:bCs/>
+          <w:sz w:val="36"/>
+          <w:szCs w:val="36"/>
+        </w:rPr>
+      </w:pPr>
+      <w:r>
+        <w:rPr>
+          <w:b/>
+          <w:bCs/>
+          <w:sz w:val="40"/>
+          <w:szCs w:val="40"/>
+        </w:rPr>
+        <w:t xml:space="preserve">METODOLOGIA </w:t>
+      </w:r>
+      <w:r>
+        <w:rPr>
+          <w:b/>
+          <w:bCs/>
+          <w:sz w:val="40"/>
+          <w:szCs w:val="40"/>
+        </w:rPr>
+        <w:t>SCRUM</w:t>
+      </w:r>
+      <w:r>
+        <w:rPr>
+          <w:b/>
+          <w:bCs/>
+          <w:sz w:val="40"/>
+          <w:szCs w:val="40"/>
+        </w:rPr>
+        <w:t>:</w:t>
+      </w:r>
+    </w:p>
+    <w:p>
+      <w:r>
+        <w:drawing>
+          <wp:inline distT="0" distB="0" distL="0" distR="0" wp14:anchorId="7E236DFB" wp14:editId="4B535476">
+            <wp:extent cx="5400040" cy="2871470"/>
+            <wp:effectExtent l="0" t="0" r="0" b="5080"/>
+            <wp:docPr id="2" name="Imagem 2"/>
+            <wp:cNvGraphicFramePr>
+              <a:graphicFrameLocks xmlns:a="http://schemas.openxmlformats.org/drawingml/2006/main" noChangeAspect="1"/>
+            </wp:cNvGraphicFramePr>
+            <a:graphic xmlns:a="http://schemas.openxmlformats.org/drawingml/2006/main">
+              <a:graphicData uri="http://schemas.openxmlformats.org/drawingml/2006/picture">
+                <pic:pic xmlns:pic="http://schemas.openxmlformats.org/drawingml/2006/picture">
+                  <pic:nvPicPr>
+                    <pic:cNvPr id="1" name=""/>
+                    <pic:cNvPicPr/>
+                  </pic:nvPicPr>
+                  <pic:blipFill>
+                    <a:blip r:embed="rId8"/>
+                    <a:stretch>
+                      <a:fillRect/>
+                    </a:stretch>
+                  </pic:blipFill>
+                  <pic:spPr>
+                    <a:xfrm>
+                      <a:off x="0" y="0"/>
+                      <a:ext cx="5400040" cy="2871470"/>
+                    </a:xfrm>
+                    <a:prstGeom prst="rect">
+                      <a:avLst/>
+                    </a:prstGeom>
+                  </pic:spPr>
+                </pic:pic>
+              </a:graphicData>
+            </a:graphic>
+          </wp:inline>
+        </w:drawing>
+      </w:r>
+    </w:p>
+    <w:p>
+      <w:r>
+        <w:t>Esta metodologia preza para que haja análise e mudança caso necessário, também a constância na comunicação com o cliente para saber se está no caminho certo, junto com um time autônomo e capacitado, onde a transparência entre todos é essencial para que sigam o mesmo caminho. Também é muito levado em conta o tempo, além das reuniões diárias.</w:t>
+      </w:r>
+    </w:p>
+    <w:p>
+      <w:r>
+        <w:rPr>
+          <w:b/>
+          <w:bCs/>
+          <w:sz w:val="40"/>
+          <w:szCs w:val="40"/>
+        </w:rPr>
+        <w:lastRenderedPageBreak/>
+        <w:t>BACKLOG</w:t>
+      </w:r>
+      <w:r>
+        <w:rPr>
+          <w:b/>
+          <w:bCs/>
+          <w:sz w:val="40"/>
+          <w:szCs w:val="40"/>
+        </w:rPr>
+        <w:t>:</w:t>
+      </w:r>
+    </w:p>
+    <w:p>
+      <w:pPr>
+        <w:rPr>
+          <w:b/>
+          <w:bCs/>
+        </w:rPr>
+      </w:pPr>
+      <w:r>
+        <w:rPr>
+          <w:b/>
+          <w:bCs/>
+        </w:rPr>
+        <w:t>Product backlog - Excel</w:t>
+      </w:r>
+    </w:p>
+    <w:p>
+      <w:r>
+        <w:rPr>
+          <w:noProof/>
+        </w:rPr>
+        <w:drawing>
+          <wp:inline distT="0" distB="0" distL="0" distR="0" wp14:anchorId="172DF505" wp14:editId="279D4941">
+            <wp:extent cx="5400040" cy="2967355"/>
+            <wp:effectExtent l="0" t="0" r="0" b="4445"/>
+            <wp:docPr id="3" name="Imagem 3"/>
+            <wp:cNvGraphicFramePr>
+              <a:graphicFrameLocks xmlns:a="http://schemas.openxmlformats.org/drawingml/2006/main" noChangeAspect="1"/>
+            </wp:cNvGraphicFramePr>
+            <a:graphic xmlns:a="http://schemas.openxmlformats.org/drawingml/2006/main">
+              <a:graphicData uri="http://schemas.openxmlformats.org/drawingml/2006/picture">
+                <pic:pic xmlns:pic="http://schemas.openxmlformats.org/drawingml/2006/picture">
+                  <pic:nvPicPr>
+                    <pic:cNvPr id="1" name=""/>
+                    <pic:cNvPicPr/>
+                  </pic:nvPicPr>
+                  <pic:blipFill>
+                    <a:blip r:embed="rId9"/>
+                    <a:stretch>
+                      <a:fillRect/>
+                    </a:stretch>
+                  </pic:blipFill>
+                  <pic:spPr>
+                    <a:xfrm>
+                      <a:off x="0" y="0"/>
+                      <a:ext cx="5400040" cy="2967355"/>
+                    </a:xfrm>
+                    <a:prstGeom prst="rect">
+                      <a:avLst/>
+                    </a:prstGeom>
+                  </pic:spPr>
+                </pic:pic>
+              </a:graphicData>
+            </a:graphic>
+          </wp:inline>
+        </w:drawing>
+      </w:r>
+    </w:p>
+    <w:p>
+      <w:pPr>
+        <w:rPr>
+          <w:b/>
+          <w:bCs/>
+        </w:rPr>
+      </w:pPr>
+      <w:r>
+        <w:rPr>
+          <w:b/>
+          <w:bCs/>
+        </w:rPr>
+        <w:t xml:space="preserve">Backlog </w:t>
+      </w:r>
+      <w:r>
+        <w:rPr>
+          <w:b/>
+          <w:bCs/>
+        </w:rPr>
+        <w:t>–</w:t>
+      </w:r>
+      <w:r>
+        <w:rPr>
+          <w:b/>
+          <w:bCs/>
+        </w:rPr>
+        <w:t xml:space="preserve"> Trello</w:t>
+      </w:r>
+    </w:p>
+    <w:p>
+      <w:r>
+        <w:rPr>
+          <w:b/>
+          <w:bCs/>
+        </w:rPr>
+        <w:drawing>
+          <wp:inline distT="0" distB="0" distL="0" distR="0" wp14:anchorId="464503E3" wp14:editId="23D1A9FF">
+            <wp:extent cx="5400040" cy="2526665"/>
+            <wp:effectExtent l="0" t="0" r="0" b="6985"/>
+            <wp:docPr id="1" name="Imagem 1"/>
+            <wp:cNvGraphicFramePr>
+              <a:graphicFrameLocks xmlns:a="http://schemas.openxmlformats.org/drawingml/2006/main" noChangeAspect="1"/>
+            </wp:cNvGraphicFramePr>
+            <a:graphic xmlns:a="http://schemas.openxmlformats.org/drawingml/2006/main">
+              <a:graphicData uri="http://schemas.openxmlformats.org/drawingml/2006/picture">
+                <pic:pic xmlns:pic="http://schemas.openxmlformats.org/drawingml/2006/picture">
+                  <pic:nvPicPr>
+                    <pic:cNvPr id="1" name=""/>
+                    <pic:cNvPicPr/>
+                  </pic:nvPicPr>
+                  <pic:blipFill>
+                    <a:blip r:embed="rId10"/>
+                    <a:stretch>
+                      <a:fillRect/>
+                    </a:stretch>
+                  </pic:blipFill>
+                  <pic:spPr>
+                    <a:xfrm>
+                      <a:off x="0" y="0"/>
+                      <a:ext cx="5400040" cy="2526665"/>
+                    </a:xfrm>
+                    <a:prstGeom prst="rect">
+                      <a:avLst/>
+                    </a:prstGeom>
+                  </pic:spPr>
+                </pic:pic>
+              </a:graphicData>
+            </a:graphic>
+          </wp:inline>
+        </w:drawing>
+      </w:r>
+    </w:p>
+    <w:p>
+      <w:pPr>
+        <w:rPr>
+          <w:b/>
+          <w:bCs/>
+          <w:sz w:val="40"/>
+          <w:szCs w:val="40"/>
+        </w:rPr>
+      </w:pPr>
+      <w:r>
+        <w:br/>
+      </w:r>
+      <w:r>
+        <w:rPr>
+          <w:b/>
+          <w:bCs/>
+          <w:sz w:val="40"/>
+          <w:szCs w:val="40"/>
+        </w:rPr>
+        <w:t>AÇÕES FUTURAS</w:t>
+      </w:r>
+      <w:r>
+        <w:rPr>
+          <w:b/>
+          <w:bCs/>
+          <w:sz w:val="40"/>
+          <w:szCs w:val="40"/>
+        </w:rPr>
+        <w:t>:</w:t>
+      </w:r>
+    </w:p>
+    <w:p>
+      <w:r>
+        <w:t>Dar continuidade no projeto, seja na criação de mais jogos, na inclusão de novas funções nos jogos existentes, ou também na melhoria do site ou na dashboard. Além de implementar e transmitir novos conhecimentos.</w:t>
       </w:r>
     </w:p>
     <w:p/>
     <w:p>
+      <w:r>
+        <w:br w:type="page"/>
+      </w:r>
+    </w:p>
+    <w:p>
+      <w:pPr>
+        <w:rPr>
+          <w:b/>
+          <w:bCs/>
+          <w:sz w:val="40"/>
+          <w:szCs w:val="40"/>
+        </w:rPr>
+      </w:pPr>
+      <w:r>
+        <w:rPr>
+          <w:b/>
+          <w:bCs/>
+          <w:sz w:val="40"/>
+          <w:szCs w:val="40"/>
+        </w:rPr>
+        <w:lastRenderedPageBreak/>
+        <w:t>Referências Bibliográficas:</w:t>
+      </w:r>
+    </w:p>
+    <w:p>
       <w:pPr>
         <w:jc w:val="both"/>
       </w:pPr>
       <w:r>
         <w:t xml:space="preserve">YAMAKAMI, Leticia. Indústria de games no Brasil cresceu sete vezes em dez anos. Veja Negócios, 16 Ago 2024. </w:t>
       </w:r>
-      <w:hyperlink r:id="rId7" w:history="1">
+      <w:hyperlink r:id="rId11" w:history="1">
         <w:r>
           <w:rPr>
             <w:rStyle w:val="Hyperlink"/>
@@ -1269,7 +4321,7 @@
         </w:rPr>
         <w:t xml:space="preserve">G1, 06 Jul 2025. </w:t>
       </w:r>
-      <w:hyperlink r:id="rId8" w:history="1">
+      <w:hyperlink r:id="rId12" w:history="1">
         <w:r>
           <w:rPr>
             <w:rStyle w:val="Hyperlink"/>
@@ -1292,7 +4344,7 @@
       <w:r>
         <w:t xml:space="preserve">. Diário do Comércio, 27 Jul 2025. </w:t>
       </w:r>
-      <w:hyperlink r:id="rId9" w:history="1">
+      <w:hyperlink r:id="rId13" w:history="1">
         <w:r>
           <w:rPr>
             <w:rStyle w:val="Hyperlink"/>
@@ -1311,7 +4363,7 @@
       <w:r>
         <w:t xml:space="preserve">. CNN Brasil, 20 Jun 2025. </w:t>
       </w:r>
-      <w:hyperlink r:id="rId10" w:anchor="goog_rewarded" w:history="1">
+      <w:hyperlink r:id="rId14" w:anchor="goog_rewarded" w:history="1">
         <w:r>
           <w:rPr>
             <w:rStyle w:val="Hyperlink"/>
@@ -1333,7 +4385,7 @@
       <w:r>
         <w:t xml:space="preserve">. Estado de Minas, 11 Out 2025. </w:t>
       </w:r>
-      <w:hyperlink r:id="rId11" w:anchor="google_vignette" w:history="1">
+      <w:hyperlink r:id="rId15" w:anchor="google_vignette" w:history="1">
         <w:r>
           <w:rPr>
             <w:rStyle w:val="Hyperlink"/>
@@ -1361,7 +4413,7 @@
         </w:rPr>
         <w:t xml:space="preserve">Fast Company, 19 Ago 2025. </w:t>
       </w:r>
-      <w:hyperlink r:id="rId12" w:history="1">
+      <w:hyperlink r:id="rId16" w:history="1">
         <w:r>
           <w:rPr>
             <w:rStyle w:val="Hyperlink"/>
@@ -1384,7 +4436,7 @@
       <w:r>
         <w:t xml:space="preserve">. Happy. </w:t>
       </w:r>
-      <w:hyperlink r:id="rId13" w:history="1">
+      <w:hyperlink r:id="rId17" w:history="1">
         <w:r>
           <w:rPr>
             <w:rStyle w:val="Hyperlink"/>
@@ -1407,16 +4459,16 @@
 <file path=word/numbering.xml><?xml version="1.0" encoding="utf-8"?>
 <w:numbering xmlns:wpc="http://schemas.microsoft.com/office/word/2010/wordprocessingCanvas" xmlns:cx="http://schemas.microsoft.com/office/drawing/2014/chartex" xmlns:cx1="http://schemas.microsoft.com/office/drawing/2015/9/8/chartex" xmlns:cx2="http://schemas.microsoft.com/office/drawing/2015/10/21/chartex" xmlns:cx3="http://schemas.microsoft.com/office/drawing/2016/5/9/chartex" xmlns:cx4="http://schemas.microsoft.com/office/drawing/2016/5/10/chartex" xmlns:cx5="http://schemas.microsoft.com/office/drawing/2016/5/11/chartex" xmlns:cx6="http://schemas.microsoft.com/office/drawing/2016/5/12/chartex" xmlns:cx7="http://schemas.microsoft.com/office/drawing/2016/5/13/chartex" xmlns:cx8="http://schemas.microsoft.com/office/drawing/2016/5/14/chartex" xmlns:mc="http://schemas.openxmlformats.org/markup-compatibility/2006" xmlns:aink="http://schemas.microsoft.com/office/drawing/2016/ink" xmlns:am3d="http://schemas.microsoft.com/office/drawing/2017/model3d" xmlns:o="urn:schemas-microsoft-com:office:office" xmlns:oel="http://schemas.microsoft.com/office/2019/extlst" xmlns:r="http://schemas.openxmlformats.org/officeDocument/2006/relationships" xmlns:m="http://schemas.openxmlformats.org/officeDocument/2006/math" xmlns:v="urn:schemas-microsoft-com:vml" xmlns:wp14="http://schemas.microsoft.com/office/word/2010/wordprocessingDrawing" xmlns:wp="http://schemas.openxmlformats.org/drawingml/2006/wordprocessingDrawing" xmlns:w10="urn:schemas-microsoft-com:office:word" xmlns:w="http://schemas.openxmlformats.org/wordprocessingml/2006/main" xmlns:w14="http://schemas.microsoft.com/office/word/2010/wordml" xmlns:w15="http://schemas.microsoft.com/office/word/2012/wordml" xmlns:w16cex="http://schemas.microsoft.com/office/word/2018/wordml/cex" xmlns:w16cid="http://schemas.microsoft.com/office/word/2016/wordml/cid" xmlns:w16="http://schemas.microsoft.com/office/word/2018/wordml" xmlns:w16sdtdh="http://schemas.microsoft.com/office/word/2020/wordml/sdtdatahash" xmlns:w16se="http://schemas.microsoft.com/office/word/2015/wordml/symex" xmlns:wpg="http://schemas.microsoft.com/office/word/2010/wordprocessingGroup" xmlns:wpi="http://schemas.microsoft.com/office/word/2010/wordprocessingInk" xmlns:wne="http://schemas.microsoft.com/office/word/2006/wordml" xmlns:wps="http://schemas.microsoft.com/office/word/2010/wordprocessingShape" mc:Ignorable="w14 w15 w16se w16cid w16 w16cex w16sdtdh wp14">
   <w:abstractNum w:abstractNumId="0" w15:restartNumberingAfterBreak="0">
-    <w:nsid w:val="494471AB"/>
+    <w:nsid w:val="23357176"/>
     <w:multiLevelType w:val="hybridMultilevel"/>
-    <w:tmpl w:val="E7508180"/>
+    <w:tmpl w:val="F3F0C4DA"/>
     <w:lvl w:ilvl="0" w:tplc="04160001">
       <w:start w:val="1"/>
       <w:numFmt w:val="bullet"/>
       <w:lvlText w:val=""/>
       <w:lvlJc w:val="left"/>
       <w:pPr>
-        <w:ind w:left="3600" w:hanging="360"/>
+        <w:ind w:left="720" w:hanging="360"/>
       </w:pPr>
       <w:rPr>
         <w:rFonts w:ascii="Symbol" w:hAnsi="Symbol" w:hint="default"/>
@@ -1428,7 +4480,7 @@
       <w:lvlText w:val="o"/>
       <w:lvlJc w:val="left"/>
       <w:pPr>
-        <w:ind w:left="4320" w:hanging="360"/>
+        <w:ind w:left="1440" w:hanging="360"/>
       </w:pPr>
       <w:rPr>
         <w:rFonts w:ascii="Courier New" w:hAnsi="Courier New" w:cs="Courier New" w:hint="default"/>
@@ -1440,7 +4492,7 @@
       <w:lvlText w:val=""/>
       <w:lvlJc w:val="left"/>
       <w:pPr>
-        <w:ind w:left="5040" w:hanging="360"/>
+        <w:ind w:left="2160" w:hanging="360"/>
       </w:pPr>
       <w:rPr>
         <w:rFonts w:ascii="Wingdings" w:hAnsi="Wingdings" w:hint="default"/>
@@ -1452,7 +4504,7 @@
       <w:lvlText w:val=""/>
       <w:lvlJc w:val="left"/>
       <w:pPr>
-        <w:ind w:left="5760" w:hanging="360"/>
+        <w:ind w:left="2880" w:hanging="360"/>
       </w:pPr>
       <w:rPr>
         <w:rFonts w:ascii="Symbol" w:hAnsi="Symbol" w:hint="default"/>
@@ -1464,7 +4516,7 @@
       <w:lvlText w:val="o"/>
       <w:lvlJc w:val="left"/>
       <w:pPr>
-        <w:ind w:left="6480" w:hanging="360"/>
+        <w:ind w:left="3600" w:hanging="360"/>
       </w:pPr>
       <w:rPr>
         <w:rFonts w:ascii="Courier New" w:hAnsi="Courier New" w:cs="Courier New" w:hint="default"/>
@@ -1476,7 +4528,7 @@
       <w:lvlText w:val=""/>
       <w:lvlJc w:val="left"/>
       <w:pPr>
-        <w:ind w:left="7200" w:hanging="360"/>
+        <w:ind w:left="4320" w:hanging="360"/>
       </w:pPr>
       <w:rPr>
         <w:rFonts w:ascii="Wingdings" w:hAnsi="Wingdings" w:hint="default"/>
@@ -1488,7 +4540,7 @@
       <w:lvlText w:val=""/>
       <w:lvlJc w:val="left"/>
       <w:pPr>
-        <w:ind w:left="7920" w:hanging="360"/>
+        <w:ind w:left="5040" w:hanging="360"/>
       </w:pPr>
       <w:rPr>
         <w:rFonts w:ascii="Symbol" w:hAnsi="Symbol" w:hint="default"/>
@@ -1500,7 +4552,7 @@
       <w:lvlText w:val="o"/>
       <w:lvlJc w:val="left"/>
       <w:pPr>
-        <w:ind w:left="8640" w:hanging="360"/>
+        <w:ind w:left="5760" w:hanging="360"/>
       </w:pPr>
       <w:rPr>
         <w:rFonts w:ascii="Courier New" w:hAnsi="Courier New" w:cs="Courier New" w:hint="default"/>
@@ -1512,7 +4564,7 @@
       <w:lvlText w:val=""/>
       <w:lvlJc w:val="left"/>
       <w:pPr>
-        <w:ind w:left="9360" w:hanging="360"/>
+        <w:ind w:left="6480" w:hanging="360"/>
       </w:pPr>
       <w:rPr>
         <w:rFonts w:ascii="Wingdings" w:hAnsi="Wingdings" w:hint="default"/>
@@ -1520,9 +4572,9 @@
     </w:lvl>
   </w:abstractNum>
   <w:abstractNum w:abstractNumId="1" w15:restartNumberingAfterBreak="0">
-    <w:nsid w:val="56CC07A2"/>
+    <w:nsid w:val="299F6CB2"/>
     <w:multiLevelType w:val="hybridMultilevel"/>
-    <w:tmpl w:val="FB56CB08"/>
+    <w:tmpl w:val="91DC0D8C"/>
     <w:lvl w:ilvl="0" w:tplc="04160001">
       <w:start w:val="1"/>
       <w:numFmt w:val="bullet"/>
@@ -1633,9 +4685,9 @@
     </w:lvl>
   </w:abstractNum>
   <w:abstractNum w:abstractNumId="2" w15:restartNumberingAfterBreak="0">
-    <w:nsid w:val="61F70239"/>
+    <w:nsid w:val="3AC3062F"/>
     <w:multiLevelType w:val="hybridMultilevel"/>
-    <w:tmpl w:val="E7508D38"/>
+    <w:tmpl w:val="F176E7EC"/>
     <w:lvl w:ilvl="0" w:tplc="04160001">
       <w:start w:val="1"/>
       <w:numFmt w:val="bullet"/>
@@ -1745,14 +4797,362 @@
       </w:rPr>
     </w:lvl>
   </w:abstractNum>
+  <w:abstractNum w:abstractNumId="3" w15:restartNumberingAfterBreak="0">
+    <w:nsid w:val="494471AB"/>
+    <w:multiLevelType w:val="hybridMultilevel"/>
+    <w:tmpl w:val="E7508180"/>
+    <w:lvl w:ilvl="0" w:tplc="04160001">
+      <w:start w:val="1"/>
+      <w:numFmt w:val="bullet"/>
+      <w:lvlText w:val=""/>
+      <w:lvlJc w:val="left"/>
+      <w:pPr>
+        <w:ind w:left="3600" w:hanging="360"/>
+      </w:pPr>
+      <w:rPr>
+        <w:rFonts w:ascii="Symbol" w:hAnsi="Symbol" w:hint="default"/>
+      </w:rPr>
+    </w:lvl>
+    <w:lvl w:ilvl="1" w:tplc="04160003" w:tentative="1">
+      <w:start w:val="1"/>
+      <w:numFmt w:val="bullet"/>
+      <w:lvlText w:val="o"/>
+      <w:lvlJc w:val="left"/>
+      <w:pPr>
+        <w:ind w:left="4320" w:hanging="360"/>
+      </w:pPr>
+      <w:rPr>
+        <w:rFonts w:ascii="Courier New" w:hAnsi="Courier New" w:cs="Courier New" w:hint="default"/>
+      </w:rPr>
+    </w:lvl>
+    <w:lvl w:ilvl="2" w:tplc="04160005" w:tentative="1">
+      <w:start w:val="1"/>
+      <w:numFmt w:val="bullet"/>
+      <w:lvlText w:val=""/>
+      <w:lvlJc w:val="left"/>
+      <w:pPr>
+        <w:ind w:left="5040" w:hanging="360"/>
+      </w:pPr>
+      <w:rPr>
+        <w:rFonts w:ascii="Wingdings" w:hAnsi="Wingdings" w:hint="default"/>
+      </w:rPr>
+    </w:lvl>
+    <w:lvl w:ilvl="3" w:tplc="04160001" w:tentative="1">
+      <w:start w:val="1"/>
+      <w:numFmt w:val="bullet"/>
+      <w:lvlText w:val=""/>
+      <w:lvlJc w:val="left"/>
+      <w:pPr>
+        <w:ind w:left="5760" w:hanging="360"/>
+      </w:pPr>
+      <w:rPr>
+        <w:rFonts w:ascii="Symbol" w:hAnsi="Symbol" w:hint="default"/>
+      </w:rPr>
+    </w:lvl>
+    <w:lvl w:ilvl="4" w:tplc="04160003" w:tentative="1">
+      <w:start w:val="1"/>
+      <w:numFmt w:val="bullet"/>
+      <w:lvlText w:val="o"/>
+      <w:lvlJc w:val="left"/>
+      <w:pPr>
+        <w:ind w:left="6480" w:hanging="360"/>
+      </w:pPr>
+      <w:rPr>
+        <w:rFonts w:ascii="Courier New" w:hAnsi="Courier New" w:cs="Courier New" w:hint="default"/>
+      </w:rPr>
+    </w:lvl>
+    <w:lvl w:ilvl="5" w:tplc="04160005" w:tentative="1">
+      <w:start w:val="1"/>
+      <w:numFmt w:val="bullet"/>
+      <w:lvlText w:val=""/>
+      <w:lvlJc w:val="left"/>
+      <w:pPr>
+        <w:ind w:left="7200" w:hanging="360"/>
+      </w:pPr>
+      <w:rPr>
+        <w:rFonts w:ascii="Wingdings" w:hAnsi="Wingdings" w:hint="default"/>
+      </w:rPr>
+    </w:lvl>
+    <w:lvl w:ilvl="6" w:tplc="04160001" w:tentative="1">
+      <w:start w:val="1"/>
+      <w:numFmt w:val="bullet"/>
+      <w:lvlText w:val=""/>
+      <w:lvlJc w:val="left"/>
+      <w:pPr>
+        <w:ind w:left="7920" w:hanging="360"/>
+      </w:pPr>
+      <w:rPr>
+        <w:rFonts w:ascii="Symbol" w:hAnsi="Symbol" w:hint="default"/>
+      </w:rPr>
+    </w:lvl>
+    <w:lvl w:ilvl="7" w:tplc="04160003" w:tentative="1">
+      <w:start w:val="1"/>
+      <w:numFmt w:val="bullet"/>
+      <w:lvlText w:val="o"/>
+      <w:lvlJc w:val="left"/>
+      <w:pPr>
+        <w:ind w:left="8640" w:hanging="360"/>
+      </w:pPr>
+      <w:rPr>
+        <w:rFonts w:ascii="Courier New" w:hAnsi="Courier New" w:cs="Courier New" w:hint="default"/>
+      </w:rPr>
+    </w:lvl>
+    <w:lvl w:ilvl="8" w:tplc="04160005" w:tentative="1">
+      <w:start w:val="1"/>
+      <w:numFmt w:val="bullet"/>
+      <w:lvlText w:val=""/>
+      <w:lvlJc w:val="left"/>
+      <w:pPr>
+        <w:ind w:left="9360" w:hanging="360"/>
+      </w:pPr>
+      <w:rPr>
+        <w:rFonts w:ascii="Wingdings" w:hAnsi="Wingdings" w:hint="default"/>
+      </w:rPr>
+    </w:lvl>
+  </w:abstractNum>
+  <w:abstractNum w:abstractNumId="4" w15:restartNumberingAfterBreak="0">
+    <w:nsid w:val="56CC07A2"/>
+    <w:multiLevelType w:val="hybridMultilevel"/>
+    <w:tmpl w:val="FB56CB08"/>
+    <w:lvl w:ilvl="0" w:tplc="04160001">
+      <w:start w:val="1"/>
+      <w:numFmt w:val="bullet"/>
+      <w:lvlText w:val=""/>
+      <w:lvlJc w:val="left"/>
+      <w:pPr>
+        <w:ind w:left="720" w:hanging="360"/>
+      </w:pPr>
+      <w:rPr>
+        <w:rFonts w:ascii="Symbol" w:hAnsi="Symbol" w:hint="default"/>
+      </w:rPr>
+    </w:lvl>
+    <w:lvl w:ilvl="1" w:tplc="04160003" w:tentative="1">
+      <w:start w:val="1"/>
+      <w:numFmt w:val="bullet"/>
+      <w:lvlText w:val="o"/>
+      <w:lvlJc w:val="left"/>
+      <w:pPr>
+        <w:ind w:left="1440" w:hanging="360"/>
+      </w:pPr>
+      <w:rPr>
+        <w:rFonts w:ascii="Courier New" w:hAnsi="Courier New" w:cs="Courier New" w:hint="default"/>
+      </w:rPr>
+    </w:lvl>
+    <w:lvl w:ilvl="2" w:tplc="04160005" w:tentative="1">
+      <w:start w:val="1"/>
+      <w:numFmt w:val="bullet"/>
+      <w:lvlText w:val=""/>
+      <w:lvlJc w:val="left"/>
+      <w:pPr>
+        <w:ind w:left="2160" w:hanging="360"/>
+      </w:pPr>
+      <w:rPr>
+        <w:rFonts w:ascii="Wingdings" w:hAnsi="Wingdings" w:hint="default"/>
+      </w:rPr>
+    </w:lvl>
+    <w:lvl w:ilvl="3" w:tplc="04160001" w:tentative="1">
+      <w:start w:val="1"/>
+      <w:numFmt w:val="bullet"/>
+      <w:lvlText w:val=""/>
+      <w:lvlJc w:val="left"/>
+      <w:pPr>
+        <w:ind w:left="2880" w:hanging="360"/>
+      </w:pPr>
+      <w:rPr>
+        <w:rFonts w:ascii="Symbol" w:hAnsi="Symbol" w:hint="default"/>
+      </w:rPr>
+    </w:lvl>
+    <w:lvl w:ilvl="4" w:tplc="04160003" w:tentative="1">
+      <w:start w:val="1"/>
+      <w:numFmt w:val="bullet"/>
+      <w:lvlText w:val="o"/>
+      <w:lvlJc w:val="left"/>
+      <w:pPr>
+        <w:ind w:left="3600" w:hanging="360"/>
+      </w:pPr>
+      <w:rPr>
+        <w:rFonts w:ascii="Courier New" w:hAnsi="Courier New" w:cs="Courier New" w:hint="default"/>
+      </w:rPr>
+    </w:lvl>
+    <w:lvl w:ilvl="5" w:tplc="04160005" w:tentative="1">
+      <w:start w:val="1"/>
+      <w:numFmt w:val="bullet"/>
+      <w:lvlText w:val=""/>
+      <w:lvlJc w:val="left"/>
+      <w:pPr>
+        <w:ind w:left="4320" w:hanging="360"/>
+      </w:pPr>
+      <w:rPr>
+        <w:rFonts w:ascii="Wingdings" w:hAnsi="Wingdings" w:hint="default"/>
+      </w:rPr>
+    </w:lvl>
+    <w:lvl w:ilvl="6" w:tplc="04160001" w:tentative="1">
+      <w:start w:val="1"/>
+      <w:numFmt w:val="bullet"/>
+      <w:lvlText w:val=""/>
+      <w:lvlJc w:val="left"/>
+      <w:pPr>
+        <w:ind w:left="5040" w:hanging="360"/>
+      </w:pPr>
+      <w:rPr>
+        <w:rFonts w:ascii="Symbol" w:hAnsi="Symbol" w:hint="default"/>
+      </w:rPr>
+    </w:lvl>
+    <w:lvl w:ilvl="7" w:tplc="04160003" w:tentative="1">
+      <w:start w:val="1"/>
+      <w:numFmt w:val="bullet"/>
+      <w:lvlText w:val="o"/>
+      <w:lvlJc w:val="left"/>
+      <w:pPr>
+        <w:ind w:left="5760" w:hanging="360"/>
+      </w:pPr>
+      <w:rPr>
+        <w:rFonts w:ascii="Courier New" w:hAnsi="Courier New" w:cs="Courier New" w:hint="default"/>
+      </w:rPr>
+    </w:lvl>
+    <w:lvl w:ilvl="8" w:tplc="04160005" w:tentative="1">
+      <w:start w:val="1"/>
+      <w:numFmt w:val="bullet"/>
+      <w:lvlText w:val=""/>
+      <w:lvlJc w:val="left"/>
+      <w:pPr>
+        <w:ind w:left="6480" w:hanging="360"/>
+      </w:pPr>
+      <w:rPr>
+        <w:rFonts w:ascii="Wingdings" w:hAnsi="Wingdings" w:hint="default"/>
+      </w:rPr>
+    </w:lvl>
+  </w:abstractNum>
+  <w:abstractNum w:abstractNumId="5" w15:restartNumberingAfterBreak="0">
+    <w:nsid w:val="61F70239"/>
+    <w:multiLevelType w:val="hybridMultilevel"/>
+    <w:tmpl w:val="E7508D38"/>
+    <w:lvl w:ilvl="0" w:tplc="04160001">
+      <w:start w:val="1"/>
+      <w:numFmt w:val="bullet"/>
+      <w:lvlText w:val=""/>
+      <w:lvlJc w:val="left"/>
+      <w:pPr>
+        <w:ind w:left="720" w:hanging="360"/>
+      </w:pPr>
+      <w:rPr>
+        <w:rFonts w:ascii="Symbol" w:hAnsi="Symbol" w:hint="default"/>
+      </w:rPr>
+    </w:lvl>
+    <w:lvl w:ilvl="1" w:tplc="04160003" w:tentative="1">
+      <w:start w:val="1"/>
+      <w:numFmt w:val="bullet"/>
+      <w:lvlText w:val="o"/>
+      <w:lvlJc w:val="left"/>
+      <w:pPr>
+        <w:ind w:left="1440" w:hanging="360"/>
+      </w:pPr>
+      <w:rPr>
+        <w:rFonts w:ascii="Courier New" w:hAnsi="Courier New" w:cs="Courier New" w:hint="default"/>
+      </w:rPr>
+    </w:lvl>
+    <w:lvl w:ilvl="2" w:tplc="04160005" w:tentative="1">
+      <w:start w:val="1"/>
+      <w:numFmt w:val="bullet"/>
+      <w:lvlText w:val=""/>
+      <w:lvlJc w:val="left"/>
+      <w:pPr>
+        <w:ind w:left="2160" w:hanging="360"/>
+      </w:pPr>
+      <w:rPr>
+        <w:rFonts w:ascii="Wingdings" w:hAnsi="Wingdings" w:hint="default"/>
+      </w:rPr>
+    </w:lvl>
+    <w:lvl w:ilvl="3" w:tplc="04160001" w:tentative="1">
+      <w:start w:val="1"/>
+      <w:numFmt w:val="bullet"/>
+      <w:lvlText w:val=""/>
+      <w:lvlJc w:val="left"/>
+      <w:pPr>
+        <w:ind w:left="2880" w:hanging="360"/>
+      </w:pPr>
+      <w:rPr>
+        <w:rFonts w:ascii="Symbol" w:hAnsi="Symbol" w:hint="default"/>
+      </w:rPr>
+    </w:lvl>
+    <w:lvl w:ilvl="4" w:tplc="04160003" w:tentative="1">
+      <w:start w:val="1"/>
+      <w:numFmt w:val="bullet"/>
+      <w:lvlText w:val="o"/>
+      <w:lvlJc w:val="left"/>
+      <w:pPr>
+        <w:ind w:left="3600" w:hanging="360"/>
+      </w:pPr>
+      <w:rPr>
+        <w:rFonts w:ascii="Courier New" w:hAnsi="Courier New" w:cs="Courier New" w:hint="default"/>
+      </w:rPr>
+    </w:lvl>
+    <w:lvl w:ilvl="5" w:tplc="04160005" w:tentative="1">
+      <w:start w:val="1"/>
+      <w:numFmt w:val="bullet"/>
+      <w:lvlText w:val=""/>
+      <w:lvlJc w:val="left"/>
+      <w:pPr>
+        <w:ind w:left="4320" w:hanging="360"/>
+      </w:pPr>
+      <w:rPr>
+        <w:rFonts w:ascii="Wingdings" w:hAnsi="Wingdings" w:hint="default"/>
+      </w:rPr>
+    </w:lvl>
+    <w:lvl w:ilvl="6" w:tplc="04160001" w:tentative="1">
+      <w:start w:val="1"/>
+      <w:numFmt w:val="bullet"/>
+      <w:lvlText w:val=""/>
+      <w:lvlJc w:val="left"/>
+      <w:pPr>
+        <w:ind w:left="5040" w:hanging="360"/>
+      </w:pPr>
+      <w:rPr>
+        <w:rFonts w:ascii="Symbol" w:hAnsi="Symbol" w:hint="default"/>
+      </w:rPr>
+    </w:lvl>
+    <w:lvl w:ilvl="7" w:tplc="04160003" w:tentative="1">
+      <w:start w:val="1"/>
+      <w:numFmt w:val="bullet"/>
+      <w:lvlText w:val="o"/>
+      <w:lvlJc w:val="left"/>
+      <w:pPr>
+        <w:ind w:left="5760" w:hanging="360"/>
+      </w:pPr>
+      <w:rPr>
+        <w:rFonts w:ascii="Courier New" w:hAnsi="Courier New" w:cs="Courier New" w:hint="default"/>
+      </w:rPr>
+    </w:lvl>
+    <w:lvl w:ilvl="8" w:tplc="04160005" w:tentative="1">
+      <w:start w:val="1"/>
+      <w:numFmt w:val="bullet"/>
+      <w:lvlText w:val=""/>
+      <w:lvlJc w:val="left"/>
+      <w:pPr>
+        <w:ind w:left="6480" w:hanging="360"/>
+      </w:pPr>
+      <w:rPr>
+        <w:rFonts w:ascii="Wingdings" w:hAnsi="Wingdings" w:hint="default"/>
+      </w:rPr>
+    </w:lvl>
+  </w:abstractNum>
   <w:num w:numId="1" w16cid:durableId="1168715667">
-    <w:abstractNumId w:val="0"/>
+    <w:abstractNumId w:val="3"/>
   </w:num>
   <w:num w:numId="2" w16cid:durableId="345448385">
+    <w:abstractNumId w:val="5"/>
+  </w:num>
+  <w:num w:numId="3" w16cid:durableId="1959020173">
+    <w:abstractNumId w:val="4"/>
+  </w:num>
+  <w:num w:numId="4" w16cid:durableId="661467383">
+    <w:abstractNumId w:val="1"/>
+  </w:num>
+  <w:num w:numId="5" w16cid:durableId="989864045">
     <w:abstractNumId w:val="2"/>
   </w:num>
-  <w:num w:numId="3" w16cid:durableId="1959020173">
-    <w:abstractNumId w:val="1"/>
+  <w:num w:numId="6" w16cid:durableId="1144202099">
+    <w:abstractNumId w:val="0"/>
   </w:num>
 </w:numbering>
 </file>

</xml_diff>

<commit_message>
Alteração e textos apoiadores para futuras alterações - A pedido do prof Marcos após correção da documentação
</commit_message>
<xml_diff>
--- a/Documentos/Documentação.docx
+++ b/Documentos/Documentação.docx
@@ -138,6 +138,26 @@
     <w:p>
       <w:pPr>
         <w:jc w:val="both"/>
+        <w:rPr>
+          <w:b/>
+          <w:bCs/>
+          <w:sz w:val="32"/>
+          <w:szCs w:val="32"/>
+        </w:rPr>
+      </w:pPr>
+      <w:r>
+        <w:rPr>
+          <w:b/>
+          <w:bCs/>
+          <w:sz w:val="32"/>
+          <w:szCs w:val="32"/>
+        </w:rPr>
+        <w:t>ADICIONAR A HISTÓRIA DOS JOGOS (COM IMAGENS)</w:t>
+      </w:r>
+    </w:p>
+    <w:p>
+      <w:pPr>
+        <w:jc w:val="both"/>
       </w:pPr>
       <w:r>
         <w:t xml:space="preserve">Desde </w:t>
@@ -220,7 +240,10 @@
         <w:t xml:space="preserve">e não técnicos </w:t>
       </w:r>
       <w:r>
-        <w:t>aprendidos fora e dentro da SPTECH.</w:t>
+        <w:t>aprendidos fora e dentro da SPTECH</w:t>
+      </w:r>
+      <w:r>
+        <w:t xml:space="preserve"> criando um site e um jogo com o tema de Criação de Jogos, relacionando o mesmo comigo</w:t>
       </w:r>
     </w:p>
     <w:p/>
@@ -261,6 +284,25 @@
         <w:t>A paixão por criar está dentro de mim desde quando eu era pequeno, venho alimentando-a pouco a pouco, mas sinto que está na hora de tirá-la da minha mente e transpassa-la para algum lugar, que neste caso seria os jogos.</w:t>
       </w:r>
     </w:p>
+    <w:p>
+      <w:pPr>
+        <w:pStyle w:val="PargrafodaLista"/>
+        <w:numPr>
+          <w:ilvl w:val="0"/>
+          <w:numId w:val="7"/>
+        </w:numPr>
+        <w:jc w:val="both"/>
+      </w:pPr>
+      <w:r>
+        <w:rPr>
+          <w:b/>
+          <w:bCs/>
+          <w:sz w:val="32"/>
+          <w:szCs w:val="32"/>
+        </w:rPr>
+        <w:t>por que escolhi esse tema, e o por que ele deve ser compartilhado com outras pessoas.</w:t>
+      </w:r>
+    </w:p>
     <w:p/>
     <w:p>
       <w:pPr>
@@ -1428,17 +1470,7 @@
           <w:lang w:eastAsia="pt-BR"/>
           <w14:ligatures w14:val="none"/>
         </w:rPr>
-        <w:t xml:space="preserve"> </w:t>
-      </w:r>
-      <w:r>
-        <w:rPr>
-          <w:rFonts w:eastAsia="Times New Roman" w:cs="Calibri"/>
-          <w:color w:val="000000"/>
-          <w:kern w:val="0"/>
-          <w:lang w:eastAsia="pt-BR"/>
-          <w14:ligatures w14:val="none"/>
-        </w:rPr>
-        <w:t>0º</w:t>
+        <w:t xml:space="preserve"> 0º</w:t>
       </w:r>
       <w:r>
         <w:rPr>
@@ -1505,17 +1537,7 @@
           <w:lang w:eastAsia="pt-BR"/>
           <w14:ligatures w14:val="none"/>
         </w:rPr>
-        <w:t xml:space="preserve"> </w:t>
-      </w:r>
-      <w:r>
-        <w:rPr>
-          <w:rFonts w:eastAsia="Times New Roman" w:cs="Calibri"/>
-          <w:color w:val="000000"/>
-          <w:kern w:val="0"/>
-          <w:lang w:eastAsia="pt-BR"/>
-          <w14:ligatures w14:val="none"/>
-        </w:rPr>
-        <w:t>5º</w:t>
+        <w:t xml:space="preserve"> 5º</w:t>
       </w:r>
       <w:r>
         <w:rPr>
@@ -1582,17 +1604,7 @@
           <w:lang w:eastAsia="pt-BR"/>
           <w14:ligatures w14:val="none"/>
         </w:rPr>
-        <w:t xml:space="preserve"> </w:t>
-      </w:r>
-      <w:r>
-        <w:rPr>
-          <w:rFonts w:eastAsia="Times New Roman" w:cs="Calibri"/>
-          <w:color w:val="000000"/>
-          <w:kern w:val="0"/>
-          <w:lang w:eastAsia="pt-BR"/>
-          <w14:ligatures w14:val="none"/>
-        </w:rPr>
-        <w:t>6º</w:t>
+        <w:t xml:space="preserve"> 6º</w:t>
       </w:r>
       <w:r>
         <w:rPr>
@@ -1659,17 +1671,7 @@
           <w:lang w:eastAsia="pt-BR"/>
           <w14:ligatures w14:val="none"/>
         </w:rPr>
-        <w:t xml:space="preserve"> </w:t>
-      </w:r>
-      <w:r>
-        <w:rPr>
-          <w:rFonts w:eastAsia="Times New Roman" w:cs="Calibri"/>
-          <w:color w:val="000000"/>
-          <w:kern w:val="0"/>
-          <w:lang w:eastAsia="pt-BR"/>
-          <w14:ligatures w14:val="none"/>
-        </w:rPr>
-        <w:t>9º</w:t>
+        <w:t xml:space="preserve"> 9º</w:t>
       </w:r>
       <w:r>
         <w:rPr>
@@ -1913,17 +1915,7 @@
           <w:lang w:eastAsia="pt-BR"/>
           <w14:ligatures w14:val="none"/>
         </w:rPr>
-        <w:t xml:space="preserve"> </w:t>
-      </w:r>
-      <w:r>
-        <w:rPr>
-          <w:rFonts w:eastAsia="Times New Roman" w:cs="Calibri"/>
-          <w:color w:val="000000"/>
-          <w:kern w:val="0"/>
-          <w:lang w:eastAsia="pt-BR"/>
-          <w14:ligatures w14:val="none"/>
-        </w:rPr>
-        <w:t>7º</w:t>
+        <w:t xml:space="preserve"> 7º</w:t>
       </w:r>
       <w:r>
         <w:rPr>
@@ -1990,17 +1982,7 @@
           <w:lang w:eastAsia="pt-BR"/>
           <w14:ligatures w14:val="none"/>
         </w:rPr>
-        <w:t xml:space="preserve"> </w:t>
-      </w:r>
-      <w:r>
-        <w:rPr>
-          <w:rFonts w:eastAsia="Times New Roman" w:cs="Calibri"/>
-          <w:color w:val="000000"/>
-          <w:kern w:val="0"/>
-          <w:lang w:eastAsia="pt-BR"/>
-          <w14:ligatures w14:val="none"/>
-        </w:rPr>
-        <w:t>8º</w:t>
+        <w:t xml:space="preserve"> 8º</w:t>
       </w:r>
       <w:r>
         <w:rPr>
@@ -2067,17 +2049,7 @@
           <w:lang w:eastAsia="pt-BR"/>
           <w14:ligatures w14:val="none"/>
         </w:rPr>
-        <w:t xml:space="preserve"> </w:t>
-      </w:r>
-      <w:r>
-        <w:rPr>
-          <w:rFonts w:eastAsia="Times New Roman" w:cs="Calibri"/>
-          <w:color w:val="000000"/>
-          <w:kern w:val="0"/>
-          <w:lang w:eastAsia="pt-BR"/>
-          <w14:ligatures w14:val="none"/>
-        </w:rPr>
-        <w:t>10º</w:t>
+        <w:t xml:space="preserve"> 10º</w:t>
       </w:r>
       <w:r>
         <w:rPr>
@@ -2144,17 +2116,7 @@
           <w:lang w:eastAsia="pt-BR"/>
           <w14:ligatures w14:val="none"/>
         </w:rPr>
-        <w:t xml:space="preserve"> </w:t>
-      </w:r>
-      <w:r>
-        <w:rPr>
-          <w:rFonts w:eastAsia="Times New Roman" w:cs="Calibri"/>
-          <w:color w:val="000000"/>
-          <w:kern w:val="0"/>
-          <w:lang w:eastAsia="pt-BR"/>
-          <w14:ligatures w14:val="none"/>
-        </w:rPr>
-        <w:t>11º</w:t>
+        <w:t xml:space="preserve"> 11º</w:t>
       </w:r>
       <w:r>
         <w:rPr>
@@ -2515,17 +2477,7 @@
           <w:lang w:eastAsia="pt-BR"/>
           <w14:ligatures w14:val="none"/>
         </w:rPr>
-        <w:t xml:space="preserve"> </w:t>
-      </w:r>
-      <w:r>
-        <w:rPr>
-          <w:rFonts w:eastAsia="Times New Roman" w:cs="Calibri"/>
-          <w:color w:val="000000"/>
-          <w:kern w:val="0"/>
-          <w:lang w:eastAsia="pt-BR"/>
-          <w14:ligatures w14:val="none"/>
-        </w:rPr>
-        <w:t>1º</w:t>
+        <w:t xml:space="preserve"> 1º</w:t>
       </w:r>
       <w:r>
         <w:rPr>
@@ -2592,17 +2544,7 @@
           <w:lang w:eastAsia="pt-BR"/>
           <w14:ligatures w14:val="none"/>
         </w:rPr>
-        <w:t xml:space="preserve"> </w:t>
-      </w:r>
-      <w:r>
-        <w:rPr>
-          <w:rFonts w:eastAsia="Times New Roman" w:cs="Calibri"/>
-          <w:color w:val="000000"/>
-          <w:kern w:val="0"/>
-          <w:lang w:eastAsia="pt-BR"/>
-          <w14:ligatures w14:val="none"/>
-        </w:rPr>
-        <w:t>2º</w:t>
+        <w:t xml:space="preserve"> 2º</w:t>
       </w:r>
       <w:r>
         <w:rPr>
@@ -2669,17 +2611,7 @@
           <w:lang w:eastAsia="pt-BR"/>
           <w14:ligatures w14:val="none"/>
         </w:rPr>
-        <w:t xml:space="preserve"> </w:t>
-      </w:r>
-      <w:r>
-        <w:rPr>
-          <w:rFonts w:eastAsia="Times New Roman" w:cs="Calibri"/>
-          <w:color w:val="000000"/>
-          <w:kern w:val="0"/>
-          <w:lang w:eastAsia="pt-BR"/>
-          <w14:ligatures w14:val="none"/>
-        </w:rPr>
-        <w:t>3º</w:t>
+        <w:t xml:space="preserve"> 3º</w:t>
       </w:r>
       <w:r>
         <w:rPr>
@@ -2746,17 +2678,7 @@
           <w:lang w:eastAsia="pt-BR"/>
           <w14:ligatures w14:val="none"/>
         </w:rPr>
-        <w:t xml:space="preserve"> </w:t>
-      </w:r>
-      <w:r>
-        <w:rPr>
-          <w:rFonts w:eastAsia="Times New Roman" w:cs="Calibri"/>
-          <w:color w:val="000000"/>
-          <w:kern w:val="0"/>
-          <w:lang w:eastAsia="pt-BR"/>
-          <w14:ligatures w14:val="none"/>
-        </w:rPr>
-        <w:t>4º</w:t>
+        <w:t xml:space="preserve"> 4º</w:t>
       </w:r>
       <w:r>
         <w:rPr>
@@ -2823,17 +2745,7 @@
           <w:lang w:eastAsia="pt-BR"/>
           <w14:ligatures w14:val="none"/>
         </w:rPr>
-        <w:t xml:space="preserve"> </w:t>
-      </w:r>
-      <w:r>
-        <w:rPr>
-          <w:rFonts w:eastAsia="Times New Roman" w:cs="Calibri"/>
-          <w:color w:val="000000"/>
-          <w:kern w:val="0"/>
-          <w:lang w:eastAsia="pt-BR"/>
-          <w14:ligatures w14:val="none"/>
-        </w:rPr>
-        <w:t>12º</w:t>
+        <w:t xml:space="preserve"> 12º</w:t>
       </w:r>
       <w:r>
         <w:rPr>
@@ -3506,59 +3418,6 @@
           <w:sz w:val="32"/>
           <w:szCs w:val="32"/>
         </w:rPr>
-        <w:t>Restriçõe</w:t>
-      </w:r>
-      <w:r>
-        <w:rPr>
-          <w:b/>
-          <w:bCs/>
-          <w:sz w:val="32"/>
-          <w:szCs w:val="32"/>
-        </w:rPr>
-        <w:t>s –</w:t>
-      </w:r>
-    </w:p>
-    <w:p>
-      <w:pPr>
-        <w:pStyle w:val="PargrafodaLista"/>
-        <w:numPr>
-          <w:ilvl w:val="0"/>
-          <w:numId w:val="3"/>
-        </w:numPr>
-      </w:pPr>
-      <w:r>
-        <w:t>Limite de Orçamento – Não podemos ultrapassar R$0,00;</w:t>
-      </w:r>
-    </w:p>
-    <w:p>
-      <w:pPr>
-        <w:pStyle w:val="PargrafodaLista"/>
-        <w:numPr>
-          <w:ilvl w:val="0"/>
-          <w:numId w:val="3"/>
-        </w:numPr>
-      </w:pPr>
-      <w:r>
-        <w:t>Limite de Prazo – Não podemos ultrapassar o dia da apresentação;</w:t>
-      </w:r>
-    </w:p>
-    <w:p/>
-    <w:p>
-      <w:pPr>
-        <w:rPr>
-          <w:b/>
-          <w:bCs/>
-          <w:sz w:val="32"/>
-          <w:szCs w:val="32"/>
-        </w:rPr>
-      </w:pPr>
-      <w:r>
-        <w:rPr>
-          <w:b/>
-          <w:bCs/>
-          <w:sz w:val="32"/>
-          <w:szCs w:val="32"/>
-        </w:rPr>
         <w:t>Partes Interessadas (Stakeholders)</w:t>
       </w:r>
       <w:r>
@@ -3737,7 +3596,16 @@
         </w:numPr>
       </w:pPr>
       <w:r>
-        <w:t>Para utilizar o site ou jogar os jogos, o usuário deve estar conectado ao Wifi;</w:t>
+        <w:t>Para utilizar o site ou jogar os jogos, o usuário deve estar conectado ao Wifi</w:t>
+      </w:r>
+      <w:r>
+        <w:t xml:space="preserve"> com no mínimo </w:t>
+      </w:r>
+      <w:r>
+        <w:t>10 Mbps</w:t>
+      </w:r>
+      <w:r>
+        <w:t>;</w:t>
       </w:r>
     </w:p>
     <w:p>
@@ -3749,7 +3617,84 @@
         </w:numPr>
       </w:pPr>
       <w:r>
-        <w:t>O usuário deve ter acesso à algum dispositivo para entra em nosso site e jogos;</w:t>
+        <w:t>O usuário deve ter acesso</w:t>
+      </w:r>
+      <w:r>
+        <w:t xml:space="preserve"> a um computador</w:t>
+      </w:r>
+      <w:r>
+        <w:t xml:space="preserve"> </w:t>
+      </w:r>
+      <w:r>
+        <w:t xml:space="preserve">com no mínimo 4 gigas de RAM </w:t>
+      </w:r>
+      <w:r>
+        <w:t>para entra</w:t>
+      </w:r>
+      <w:r>
+        <w:t>r</w:t>
+      </w:r>
+      <w:r>
+        <w:t xml:space="preserve"> em nosso site e</w:t>
+      </w:r>
+      <w:r>
+        <w:t>/ou</w:t>
+      </w:r>
+      <w:r>
+        <w:t xml:space="preserve"> jogos;</w:t>
+      </w:r>
+    </w:p>
+    <w:p/>
+    <w:p>
+      <w:pPr>
+        <w:rPr>
+          <w:b/>
+          <w:bCs/>
+          <w:sz w:val="40"/>
+          <w:szCs w:val="40"/>
+        </w:rPr>
+      </w:pPr>
+      <w:r>
+        <w:rPr>
+          <w:b/>
+          <w:bCs/>
+          <w:sz w:val="40"/>
+          <w:szCs w:val="40"/>
+        </w:rPr>
+        <w:t>Restrições</w:t>
+      </w:r>
+      <w:r>
+        <w:rPr>
+          <w:b/>
+          <w:bCs/>
+          <w:sz w:val="40"/>
+          <w:szCs w:val="40"/>
+        </w:rPr>
+        <w:t>:</w:t>
+      </w:r>
+    </w:p>
+    <w:p>
+      <w:pPr>
+        <w:pStyle w:val="PargrafodaLista"/>
+        <w:numPr>
+          <w:ilvl w:val="0"/>
+          <w:numId w:val="3"/>
+        </w:numPr>
+      </w:pPr>
+      <w:r>
+        <w:t>Limite de Orçamento – Não podemos ultrapassar R$0,00;</w:t>
+      </w:r>
+    </w:p>
+    <w:p>
+      <w:pPr>
+        <w:pStyle w:val="PargrafodaLista"/>
+        <w:numPr>
+          <w:ilvl w:val="0"/>
+          <w:numId w:val="4"/>
+        </w:numPr>
+      </w:pPr>
+      <w:r>
+        <w:t>Limite de Prazo – Não podemos ultrapassar o dia da apresentação;</w:t>
       </w:r>
     </w:p>
     <w:p>
@@ -4012,20 +3957,14 @@
           <w:sz w:val="40"/>
           <w:szCs w:val="40"/>
         </w:rPr>
-        <w:t>SCRUM</w:t>
-      </w:r>
-      <w:r>
-        <w:rPr>
-          <w:b/>
-          <w:bCs/>
-          <w:sz w:val="40"/>
-          <w:szCs w:val="40"/>
-        </w:rPr>
-        <w:t>:</w:t>
-      </w:r>
-    </w:p>
-    <w:p>
-      <w:r>
+        <w:t>SCRUM:</w:t>
+      </w:r>
+    </w:p>
+    <w:p>
+      <w:r>
+        <w:rPr>
+          <w:noProof/>
+        </w:rPr>
         <w:drawing>
           <wp:inline distT="0" distB="0" distL="0" distR="0" wp14:anchorId="7E236DFB" wp14:editId="4B535476">
             <wp:extent cx="5400040" cy="2871470"/>
@@ -4180,6 +4119,7 @@
         <w:rPr>
           <w:b/>
           <w:bCs/>
+          <w:noProof/>
         </w:rPr>
         <w:drawing>
           <wp:inline distT="0" distB="0" distL="0" distR="0" wp14:anchorId="464503E3" wp14:editId="23D1A9FF">
@@ -4798,6 +4738,97 @@
     </w:lvl>
   </w:abstractNum>
   <w:abstractNum w:abstractNumId="3" w15:restartNumberingAfterBreak="0">
+    <w:nsid w:val="42265D56"/>
+    <w:multiLevelType w:val="hybridMultilevel"/>
+    <w:tmpl w:val="079061CE"/>
+    <w:lvl w:ilvl="0" w:tplc="7864F942">
+      <w:start w:val="1"/>
+      <w:numFmt w:val="upperLetter"/>
+      <w:lvlText w:val="%1-"/>
+      <w:lvlJc w:val="left"/>
+      <w:pPr>
+        <w:ind w:left="720" w:hanging="360"/>
+      </w:pPr>
+      <w:rPr>
+        <w:rFonts w:hint="default"/>
+        <w:b/>
+        <w:sz w:val="32"/>
+      </w:rPr>
+    </w:lvl>
+    <w:lvl w:ilvl="1" w:tplc="04160019" w:tentative="1">
+      <w:start w:val="1"/>
+      <w:numFmt w:val="lowerLetter"/>
+      <w:lvlText w:val="%2."/>
+      <w:lvlJc w:val="left"/>
+      <w:pPr>
+        <w:ind w:left="1440" w:hanging="360"/>
+      </w:pPr>
+    </w:lvl>
+    <w:lvl w:ilvl="2" w:tplc="0416001B" w:tentative="1">
+      <w:start w:val="1"/>
+      <w:numFmt w:val="lowerRoman"/>
+      <w:lvlText w:val="%3."/>
+      <w:lvlJc w:val="right"/>
+      <w:pPr>
+        <w:ind w:left="2160" w:hanging="180"/>
+      </w:pPr>
+    </w:lvl>
+    <w:lvl w:ilvl="3" w:tplc="0416000F" w:tentative="1">
+      <w:start w:val="1"/>
+      <w:numFmt w:val="decimal"/>
+      <w:lvlText w:val="%4."/>
+      <w:lvlJc w:val="left"/>
+      <w:pPr>
+        <w:ind w:left="2880" w:hanging="360"/>
+      </w:pPr>
+    </w:lvl>
+    <w:lvl w:ilvl="4" w:tplc="04160019" w:tentative="1">
+      <w:start w:val="1"/>
+      <w:numFmt w:val="lowerLetter"/>
+      <w:lvlText w:val="%5."/>
+      <w:lvlJc w:val="left"/>
+      <w:pPr>
+        <w:ind w:left="3600" w:hanging="360"/>
+      </w:pPr>
+    </w:lvl>
+    <w:lvl w:ilvl="5" w:tplc="0416001B" w:tentative="1">
+      <w:start w:val="1"/>
+      <w:numFmt w:val="lowerRoman"/>
+      <w:lvlText w:val="%6."/>
+      <w:lvlJc w:val="right"/>
+      <w:pPr>
+        <w:ind w:left="4320" w:hanging="180"/>
+      </w:pPr>
+    </w:lvl>
+    <w:lvl w:ilvl="6" w:tplc="0416000F" w:tentative="1">
+      <w:start w:val="1"/>
+      <w:numFmt w:val="decimal"/>
+      <w:lvlText w:val="%7."/>
+      <w:lvlJc w:val="left"/>
+      <w:pPr>
+        <w:ind w:left="5040" w:hanging="360"/>
+      </w:pPr>
+    </w:lvl>
+    <w:lvl w:ilvl="7" w:tplc="04160019" w:tentative="1">
+      <w:start w:val="1"/>
+      <w:numFmt w:val="lowerLetter"/>
+      <w:lvlText w:val="%8."/>
+      <w:lvlJc w:val="left"/>
+      <w:pPr>
+        <w:ind w:left="5760" w:hanging="360"/>
+      </w:pPr>
+    </w:lvl>
+    <w:lvl w:ilvl="8" w:tplc="0416001B" w:tentative="1">
+      <w:start w:val="1"/>
+      <w:numFmt w:val="lowerRoman"/>
+      <w:lvlText w:val="%9."/>
+      <w:lvlJc w:val="right"/>
+      <w:pPr>
+        <w:ind w:left="6480" w:hanging="180"/>
+      </w:pPr>
+    </w:lvl>
+  </w:abstractNum>
+  <w:abstractNum w:abstractNumId="4" w15:restartNumberingAfterBreak="0">
     <w:nsid w:val="494471AB"/>
     <w:multiLevelType w:val="hybridMultilevel"/>
     <w:tmpl w:val="E7508180"/>
@@ -4910,7 +4941,7 @@
       </w:rPr>
     </w:lvl>
   </w:abstractNum>
-  <w:abstractNum w:abstractNumId="4" w15:restartNumberingAfterBreak="0">
+  <w:abstractNum w:abstractNumId="5" w15:restartNumberingAfterBreak="0">
     <w:nsid w:val="56CC07A2"/>
     <w:multiLevelType w:val="hybridMultilevel"/>
     <w:tmpl w:val="FB56CB08"/>
@@ -5023,7 +5054,98 @@
       </w:rPr>
     </w:lvl>
   </w:abstractNum>
-  <w:abstractNum w:abstractNumId="5" w15:restartNumberingAfterBreak="0">
+  <w:abstractNum w:abstractNumId="6" w15:restartNumberingAfterBreak="0">
+    <w:nsid w:val="5A1F16A2"/>
+    <w:multiLevelType w:val="hybridMultilevel"/>
+    <w:tmpl w:val="2B42E018"/>
+    <w:lvl w:ilvl="0" w:tplc="EDCAE65E">
+      <w:start w:val="1"/>
+      <w:numFmt w:val="upperLetter"/>
+      <w:lvlText w:val="%1-"/>
+      <w:lvlJc w:val="left"/>
+      <w:pPr>
+        <w:ind w:left="720" w:hanging="360"/>
+      </w:pPr>
+      <w:rPr>
+        <w:rFonts w:hint="default"/>
+        <w:b/>
+        <w:sz w:val="32"/>
+      </w:rPr>
+    </w:lvl>
+    <w:lvl w:ilvl="1" w:tplc="04160019" w:tentative="1">
+      <w:start w:val="1"/>
+      <w:numFmt w:val="lowerLetter"/>
+      <w:lvlText w:val="%2."/>
+      <w:lvlJc w:val="left"/>
+      <w:pPr>
+        <w:ind w:left="1440" w:hanging="360"/>
+      </w:pPr>
+    </w:lvl>
+    <w:lvl w:ilvl="2" w:tplc="0416001B" w:tentative="1">
+      <w:start w:val="1"/>
+      <w:numFmt w:val="lowerRoman"/>
+      <w:lvlText w:val="%3."/>
+      <w:lvlJc w:val="right"/>
+      <w:pPr>
+        <w:ind w:left="2160" w:hanging="180"/>
+      </w:pPr>
+    </w:lvl>
+    <w:lvl w:ilvl="3" w:tplc="0416000F" w:tentative="1">
+      <w:start w:val="1"/>
+      <w:numFmt w:val="decimal"/>
+      <w:lvlText w:val="%4."/>
+      <w:lvlJc w:val="left"/>
+      <w:pPr>
+        <w:ind w:left="2880" w:hanging="360"/>
+      </w:pPr>
+    </w:lvl>
+    <w:lvl w:ilvl="4" w:tplc="04160019" w:tentative="1">
+      <w:start w:val="1"/>
+      <w:numFmt w:val="lowerLetter"/>
+      <w:lvlText w:val="%5."/>
+      <w:lvlJc w:val="left"/>
+      <w:pPr>
+        <w:ind w:left="3600" w:hanging="360"/>
+      </w:pPr>
+    </w:lvl>
+    <w:lvl w:ilvl="5" w:tplc="0416001B" w:tentative="1">
+      <w:start w:val="1"/>
+      <w:numFmt w:val="lowerRoman"/>
+      <w:lvlText w:val="%6."/>
+      <w:lvlJc w:val="right"/>
+      <w:pPr>
+        <w:ind w:left="4320" w:hanging="180"/>
+      </w:pPr>
+    </w:lvl>
+    <w:lvl w:ilvl="6" w:tplc="0416000F" w:tentative="1">
+      <w:start w:val="1"/>
+      <w:numFmt w:val="decimal"/>
+      <w:lvlText w:val="%7."/>
+      <w:lvlJc w:val="left"/>
+      <w:pPr>
+        <w:ind w:left="5040" w:hanging="360"/>
+      </w:pPr>
+    </w:lvl>
+    <w:lvl w:ilvl="7" w:tplc="04160019" w:tentative="1">
+      <w:start w:val="1"/>
+      <w:numFmt w:val="lowerLetter"/>
+      <w:lvlText w:val="%8."/>
+      <w:lvlJc w:val="left"/>
+      <w:pPr>
+        <w:ind w:left="5760" w:hanging="360"/>
+      </w:pPr>
+    </w:lvl>
+    <w:lvl w:ilvl="8" w:tplc="0416001B" w:tentative="1">
+      <w:start w:val="1"/>
+      <w:numFmt w:val="lowerRoman"/>
+      <w:lvlText w:val="%9."/>
+      <w:lvlJc w:val="right"/>
+      <w:pPr>
+        <w:ind w:left="6480" w:hanging="180"/>
+      </w:pPr>
+    </w:lvl>
+  </w:abstractNum>
+  <w:abstractNum w:abstractNumId="7" w15:restartNumberingAfterBreak="0">
     <w:nsid w:val="61F70239"/>
     <w:multiLevelType w:val="hybridMultilevel"/>
     <w:tmpl w:val="E7508D38"/>
@@ -5137,13 +5259,13 @@
     </w:lvl>
   </w:abstractNum>
   <w:num w:numId="1" w16cid:durableId="1168715667">
-    <w:abstractNumId w:val="3"/>
+    <w:abstractNumId w:val="4"/>
   </w:num>
   <w:num w:numId="2" w16cid:durableId="345448385">
-    <w:abstractNumId w:val="5"/>
+    <w:abstractNumId w:val="7"/>
   </w:num>
   <w:num w:numId="3" w16cid:durableId="1959020173">
-    <w:abstractNumId w:val="4"/>
+    <w:abstractNumId w:val="5"/>
   </w:num>
   <w:num w:numId="4" w16cid:durableId="661467383">
     <w:abstractNumId w:val="1"/>
@@ -5153,6 +5275,12 @@
   </w:num>
   <w:num w:numId="6" w16cid:durableId="1144202099">
     <w:abstractNumId w:val="0"/>
+  </w:num>
+  <w:num w:numId="7" w16cid:durableId="1259604855">
+    <w:abstractNumId w:val="6"/>
+  </w:num>
+  <w:num w:numId="8" w16cid:durableId="874075776">
+    <w:abstractNumId w:val="3"/>
   </w:num>
 </w:numbering>
 </file>

</xml_diff>

<commit_message>
Muita coisa, muita mesmo, Linkei a dash com o banco de dados, automatizei as coisas, criei um botão para salvar o jogo sempre que quiser, criei botão para sair do jogo e outro para sair da telaJogos, excluindo o sessionStorage, arrumei o sistema de classe colocando o botão para funcionar, ajeitei o sistema de nível. Comecei a passar os diálogos de combate para a tela (antes estava apenas no console). Próximos passo é fazer o perfil com conquistas.
</commit_message>
<xml_diff>
--- a/Documentos/Documentação.docx
+++ b/Documentos/Documentação.docx
@@ -96,7 +96,15 @@
         <w:jc w:val="both"/>
       </w:pPr>
       <w:r>
-        <w:t>De acordo com a happy, o processo de criar jogos ajuda a desenvolver algumas habilidades</w:t>
+        <w:t xml:space="preserve">De acordo com a </w:t>
+      </w:r>
+      <w:proofErr w:type="spellStart"/>
+      <w:r>
+        <w:t>happy</w:t>
+      </w:r>
+      <w:proofErr w:type="spellEnd"/>
+      <w:r>
+        <w:t>, o processo de criar jogos ajuda a desenvolver algumas habilidades</w:t>
       </w:r>
       <w:r>
         <w:t xml:space="preserve"> como Criatividade, Trabalho em equipe, Raciocínio lógico, Resolução de problemas, Comunicação, Pensamento abstrato e Resiliência. </w:t>
@@ -525,11 +533,10 @@
           <w:lang w:eastAsia="pt-BR"/>
           <w14:ligatures w14:val="none"/>
         </w:rPr>
-        <w:t>Utilizar o Github para versionamento e backup, Trello para organização e Excel para organização.</w:t>
-      </w:r>
-    </w:p>
-    <w:p>
-      <w:pPr>
+        <w:t xml:space="preserve">Utilizar o </w:t>
+      </w:r>
+      <w:proofErr w:type="spellStart"/>
+      <w:r>
         <w:rPr>
           <w:rFonts w:eastAsia="Times New Roman" w:cs="Calibri"/>
           <w:color w:val="000000"/>
@@ -539,31 +546,9 @@
           <w:lang w:eastAsia="pt-BR"/>
           <w14:ligatures w14:val="none"/>
         </w:rPr>
-      </w:pPr>
-      <w:r>
-        <w:rPr>
-          <w:rFonts w:eastAsia="Times New Roman" w:cs="Calibri"/>
-          <w:b/>
-          <w:bCs/>
-          <w:color w:val="000000"/>
-          <w:kern w:val="0"/>
-          <w:lang w:eastAsia="pt-BR"/>
-          <w14:ligatures w14:val="none"/>
-        </w:rPr>
-        <w:t>Planejamento</w:t>
-      </w:r>
-      <w:r>
-        <w:rPr>
-          <w:rFonts w:eastAsia="Times New Roman" w:cs="Calibri"/>
-          <w:b/>
-          <w:bCs/>
-          <w:color w:val="000000"/>
-          <w:kern w:val="0"/>
-          <w:lang w:eastAsia="pt-BR"/>
-          <w14:ligatures w14:val="none"/>
-        </w:rPr>
-        <w:t xml:space="preserve"> - </w:t>
-      </w:r>
+        <w:t>Github</w:t>
+      </w:r>
+      <w:proofErr w:type="spellEnd"/>
       <w:r>
         <w:rPr>
           <w:rFonts w:eastAsia="Times New Roman" w:cs="Calibri"/>
@@ -574,11 +559,10 @@
           <w:lang w:eastAsia="pt-BR"/>
           <w14:ligatures w14:val="none"/>
         </w:rPr>
-        <w:t>Planejar o projeto e detalhar cada requisito para ter uma noção geral do que vai ser feito.</w:t>
-      </w:r>
-    </w:p>
-    <w:p>
-      <w:pPr>
+        <w:t xml:space="preserve"> para versionamento e backup, </w:t>
+      </w:r>
+      <w:proofErr w:type="spellStart"/>
+      <w:r>
         <w:rPr>
           <w:rFonts w:eastAsia="Times New Roman" w:cs="Calibri"/>
           <w:color w:val="000000"/>
@@ -588,41 +572,9 @@
           <w:lang w:eastAsia="pt-BR"/>
           <w14:ligatures w14:val="none"/>
         </w:rPr>
-      </w:pPr>
-      <w:r>
-        <w:rPr>
-          <w:rFonts w:eastAsia="Times New Roman" w:cs="Calibri"/>
-          <w:b/>
-          <w:bCs/>
-          <w:color w:val="000000"/>
-          <w:kern w:val="0"/>
-          <w:lang w:eastAsia="pt-BR"/>
-          <w14:ligatures w14:val="none"/>
-        </w:rPr>
-        <w:t>Documentação</w:t>
-      </w:r>
-      <w:r>
-        <w:rPr>
-          <w:rFonts w:eastAsia="Times New Roman" w:cs="Calibri"/>
-          <w:b/>
-          <w:bCs/>
-          <w:color w:val="000000"/>
-          <w:kern w:val="0"/>
-          <w:lang w:eastAsia="pt-BR"/>
-          <w14:ligatures w14:val="none"/>
-        </w:rPr>
-        <w:t xml:space="preserve"> -</w:t>
-      </w:r>
-      <w:r>
-        <w:rPr>
-          <w:rFonts w:eastAsia="Times New Roman" w:cs="Calibri"/>
-          <w:color w:val="000000"/>
-          <w:kern w:val="0"/>
-          <w:lang w:eastAsia="pt-BR"/>
-          <w14:ligatures w14:val="none"/>
-        </w:rPr>
-        <w:t xml:space="preserve"> </w:t>
-      </w:r>
+        <w:t>Trello</w:t>
+      </w:r>
+      <w:proofErr w:type="spellEnd"/>
       <w:r>
         <w:rPr>
           <w:rFonts w:eastAsia="Times New Roman" w:cs="Calibri"/>
@@ -633,7 +585,7 @@
           <w:lang w:eastAsia="pt-BR"/>
           <w14:ligatures w14:val="none"/>
         </w:rPr>
-        <w:t>Contexto, Objetivo, Justificativa e Escopo (Descrição resumida do projeto, Requisitos do Projeto, Macro Cronograma, Riscos e Restrições, Resultados Esperado, Limites e Exclusões, Recursos Necessários, Partes interessadas (stakeholders)</w:t>
+        <w:t xml:space="preserve"> para organização e Excel para organização.</w:t>
       </w:r>
     </w:p>
     <w:p>
@@ -658,29 +610,19 @@
           <w:lang w:eastAsia="pt-BR"/>
           <w14:ligatures w14:val="none"/>
         </w:rPr>
-        <w:t>Diagrama de Negócio</w:t>
-      </w:r>
-      <w:r>
-        <w:rPr>
-          <w:rFonts w:eastAsia="Times New Roman" w:cs="Calibri"/>
-          <w:b/>
-          <w:bCs/>
-          <w:color w:val="000000"/>
-          <w:kern w:val="0"/>
-          <w:lang w:eastAsia="pt-BR"/>
-          <w14:ligatures w14:val="none"/>
-        </w:rPr>
-        <w:t xml:space="preserve"> -</w:t>
-      </w:r>
-      <w:r>
-        <w:rPr>
-          <w:rFonts w:eastAsia="Times New Roman" w:cs="Calibri"/>
-          <w:color w:val="000000"/>
-          <w:kern w:val="0"/>
-          <w:lang w:eastAsia="pt-BR"/>
-          <w14:ligatures w14:val="none"/>
-        </w:rPr>
-        <w:t xml:space="preserve"> </w:t>
+        <w:t>Planejamento</w:t>
+      </w:r>
+      <w:r>
+        <w:rPr>
+          <w:rFonts w:eastAsia="Times New Roman" w:cs="Calibri"/>
+          <w:b/>
+          <w:bCs/>
+          <w:color w:val="000000"/>
+          <w:kern w:val="0"/>
+          <w:lang w:eastAsia="pt-BR"/>
+          <w14:ligatures w14:val="none"/>
+        </w:rPr>
+        <w:t xml:space="preserve"> - </w:t>
       </w:r>
       <w:r>
         <w:rPr>
@@ -692,7 +634,7 @@
           <w:lang w:eastAsia="pt-BR"/>
           <w14:ligatures w14:val="none"/>
         </w:rPr>
-        <w:t>Desenvolver o diagrama de negócio</w:t>
+        <w:t>Planejar o projeto e detalhar cada requisito para ter uma noção geral do que vai ser feito.</w:t>
       </w:r>
     </w:p>
     <w:p>
@@ -717,7 +659,7 @@
           <w:lang w:eastAsia="pt-BR"/>
           <w14:ligatures w14:val="none"/>
         </w:rPr>
-        <w:t>Diagrama de Solução Técnica</w:t>
+        <w:t>Documentação</w:t>
       </w:r>
       <w:r>
         <w:rPr>
@@ -751,7 +693,7 @@
           <w:lang w:eastAsia="pt-BR"/>
           <w14:ligatures w14:val="none"/>
         </w:rPr>
-        <w:t>Desenvolver o diagrama de solução técnica</w:t>
+        <w:t>Contexto, Objetivo, Justificativa e Escopo (Descrição resumida do projeto, Requisitos do Projeto, Macro Cronograma, Riscos e Restrições, Resultados Esperado, Limites e Exclusões, Recursos Necessários, Partes interessadas (stakeholders)</w:t>
       </w:r>
     </w:p>
     <w:p>
@@ -776,7 +718,7 @@
           <w:lang w:eastAsia="pt-BR"/>
           <w14:ligatures w14:val="none"/>
         </w:rPr>
-        <w:t>Socioemocional</w:t>
+        <w:t>Diagrama de Negócio</w:t>
       </w:r>
       <w:r>
         <w:rPr>
@@ -810,9 +752,11 @@
           <w:lang w:eastAsia="pt-BR"/>
           <w14:ligatures w14:val="none"/>
         </w:rPr>
-        <w:t>Desenvolver uma narrativa coerente do porque o tema (Criação de jogos) é impor</w:t>
-      </w:r>
-      <w:r>
+        <w:t>Desenvolver o diagrama de negócio</w:t>
+      </w:r>
+    </w:p>
+    <w:p>
+      <w:pPr>
         <w:rPr>
           <w:rFonts w:eastAsia="Times New Roman" w:cs="Calibri"/>
           <w:color w:val="000000"/>
@@ -822,7 +766,40 @@
           <w:lang w:eastAsia="pt-BR"/>
           <w14:ligatures w14:val="none"/>
         </w:rPr>
-        <w:t>t</w:t>
+      </w:pPr>
+      <w:r>
+        <w:rPr>
+          <w:rFonts w:eastAsia="Times New Roman" w:cs="Calibri"/>
+          <w:b/>
+          <w:bCs/>
+          <w:color w:val="000000"/>
+          <w:kern w:val="0"/>
+          <w:lang w:eastAsia="pt-BR"/>
+          <w14:ligatures w14:val="none"/>
+        </w:rPr>
+        <w:t>Diagrama de Solução Técnica</w:t>
+      </w:r>
+      <w:r>
+        <w:rPr>
+          <w:rFonts w:eastAsia="Times New Roman" w:cs="Calibri"/>
+          <w:b/>
+          <w:bCs/>
+          <w:color w:val="000000"/>
+          <w:kern w:val="0"/>
+          <w:lang w:eastAsia="pt-BR"/>
+          <w14:ligatures w14:val="none"/>
+        </w:rPr>
+        <w:t xml:space="preserve"> -</w:t>
+      </w:r>
+      <w:r>
+        <w:rPr>
+          <w:rFonts w:eastAsia="Times New Roman" w:cs="Calibri"/>
+          <w:color w:val="000000"/>
+          <w:kern w:val="0"/>
+          <w:lang w:eastAsia="pt-BR"/>
+          <w14:ligatures w14:val="none"/>
+        </w:rPr>
+        <w:t xml:space="preserve"> </w:t>
       </w:r>
       <w:r>
         <w:rPr>
@@ -834,7 +811,7 @@
           <w:lang w:eastAsia="pt-BR"/>
           <w14:ligatures w14:val="none"/>
         </w:rPr>
-        <w:t>ante para mim.</w:t>
+        <w:t>Desenvolver o diagrama de solução técnica</w:t>
       </w:r>
     </w:p>
     <w:p>
@@ -859,7 +836,7 @@
           <w:lang w:eastAsia="pt-BR"/>
           <w14:ligatures w14:val="none"/>
         </w:rPr>
-        <w:t>Identidade Visual do Projeto</w:t>
+        <w:t>Socioemocional</w:t>
       </w:r>
       <w:r>
         <w:rPr>
@@ -893,11 +870,9 @@
           <w:lang w:eastAsia="pt-BR"/>
           <w14:ligatures w14:val="none"/>
         </w:rPr>
-        <w:t>Criar a identidade visual tanto do site como do jogo</w:t>
-      </w:r>
-    </w:p>
-    <w:p>
-      <w:pPr>
+        <w:t>Desenvolver uma narrativa coerente do porque o tema (Criação de jogos) é impor</w:t>
+      </w:r>
+      <w:r>
         <w:rPr>
           <w:rFonts w:eastAsia="Times New Roman" w:cs="Calibri"/>
           <w:color w:val="000000"/>
@@ -907,6 +882,91 @@
           <w:lang w:eastAsia="pt-BR"/>
           <w14:ligatures w14:val="none"/>
         </w:rPr>
+        <w:t>t</w:t>
+      </w:r>
+      <w:r>
+        <w:rPr>
+          <w:rFonts w:eastAsia="Times New Roman" w:cs="Calibri"/>
+          <w:color w:val="000000"/>
+          <w:kern w:val="0"/>
+          <w:sz w:val="22"/>
+          <w:szCs w:val="22"/>
+          <w:lang w:eastAsia="pt-BR"/>
+          <w14:ligatures w14:val="none"/>
+        </w:rPr>
+        <w:t>ante para mim.</w:t>
+      </w:r>
+    </w:p>
+    <w:p>
+      <w:pPr>
+        <w:rPr>
+          <w:rFonts w:eastAsia="Times New Roman" w:cs="Calibri"/>
+          <w:color w:val="000000"/>
+          <w:kern w:val="0"/>
+          <w:sz w:val="22"/>
+          <w:szCs w:val="22"/>
+          <w:lang w:eastAsia="pt-BR"/>
+          <w14:ligatures w14:val="none"/>
+        </w:rPr>
+      </w:pPr>
+      <w:r>
+        <w:rPr>
+          <w:rFonts w:eastAsia="Times New Roman" w:cs="Calibri"/>
+          <w:b/>
+          <w:bCs/>
+          <w:color w:val="000000"/>
+          <w:kern w:val="0"/>
+          <w:lang w:eastAsia="pt-BR"/>
+          <w14:ligatures w14:val="none"/>
+        </w:rPr>
+        <w:t>Identidade Visual do Projeto</w:t>
+      </w:r>
+      <w:r>
+        <w:rPr>
+          <w:rFonts w:eastAsia="Times New Roman" w:cs="Calibri"/>
+          <w:b/>
+          <w:bCs/>
+          <w:color w:val="000000"/>
+          <w:kern w:val="0"/>
+          <w:lang w:eastAsia="pt-BR"/>
+          <w14:ligatures w14:val="none"/>
+        </w:rPr>
+        <w:t xml:space="preserve"> -</w:t>
+      </w:r>
+      <w:r>
+        <w:rPr>
+          <w:rFonts w:eastAsia="Times New Roman" w:cs="Calibri"/>
+          <w:color w:val="000000"/>
+          <w:kern w:val="0"/>
+          <w:lang w:eastAsia="pt-BR"/>
+          <w14:ligatures w14:val="none"/>
+        </w:rPr>
+        <w:t xml:space="preserve"> </w:t>
+      </w:r>
+      <w:r>
+        <w:rPr>
+          <w:rFonts w:eastAsia="Times New Roman" w:cs="Calibri"/>
+          <w:color w:val="000000"/>
+          <w:kern w:val="0"/>
+          <w:sz w:val="22"/>
+          <w:szCs w:val="22"/>
+          <w:lang w:eastAsia="pt-BR"/>
+          <w14:ligatures w14:val="none"/>
+        </w:rPr>
+        <w:t>Criar a identidade visual tanto do site como do jogo</w:t>
+      </w:r>
+    </w:p>
+    <w:p>
+      <w:pPr>
+        <w:rPr>
+          <w:rFonts w:eastAsia="Times New Roman" w:cs="Calibri"/>
+          <w:color w:val="000000"/>
+          <w:kern w:val="0"/>
+          <w:sz w:val="22"/>
+          <w:szCs w:val="22"/>
+          <w:lang w:eastAsia="pt-BR"/>
+          <w14:ligatures w14:val="none"/>
+        </w:rPr>
       </w:pPr>
       <w:r>
         <w:rPr>
@@ -953,11 +1013,10 @@
           <w:lang w:eastAsia="pt-BR"/>
           <w14:ligatures w14:val="none"/>
         </w:rPr>
-        <w:t>Desenvolver um Protótipo do Site Institucional no Figma</w:t>
-      </w:r>
-    </w:p>
-    <w:p>
-      <w:pPr>
+        <w:t xml:space="preserve">Desenvolver um Protótipo do Site Institucional no </w:t>
+      </w:r>
+      <w:proofErr w:type="spellStart"/>
+      <w:r>
         <w:rPr>
           <w:rFonts w:eastAsia="Times New Roman" w:cs="Calibri"/>
           <w:color w:val="000000"/>
@@ -967,42 +1026,12 @@
           <w:lang w:eastAsia="pt-BR"/>
           <w14:ligatures w14:val="none"/>
         </w:rPr>
-      </w:pPr>
-      <w:r>
-        <w:rPr>
-          <w:rFonts w:eastAsia="Times New Roman" w:cs="Calibri"/>
-          <w:b/>
-          <w:bCs/>
-          <w:color w:val="000000"/>
-          <w:kern w:val="0"/>
-          <w:lang w:eastAsia="pt-BR"/>
-          <w14:ligatures w14:val="none"/>
-        </w:rPr>
-        <w:t>Protótipo da Tela de Login</w:t>
-      </w:r>
-      <w:r>
-        <w:rPr>
-          <w:rFonts w:eastAsia="Times New Roman" w:cs="Calibri"/>
-          <w:b/>
-          <w:bCs/>
-          <w:color w:val="000000"/>
-          <w:kern w:val="0"/>
-          <w:lang w:eastAsia="pt-BR"/>
-          <w14:ligatures w14:val="none"/>
-        </w:rPr>
-        <w:t xml:space="preserve"> -</w:t>
-      </w:r>
-      <w:r>
-        <w:rPr>
-          <w:rFonts w:eastAsia="Times New Roman" w:cs="Calibri"/>
-          <w:color w:val="000000"/>
-          <w:kern w:val="0"/>
-          <w:lang w:eastAsia="pt-BR"/>
-          <w14:ligatures w14:val="none"/>
-        </w:rPr>
-        <w:t xml:space="preserve"> </w:t>
-      </w:r>
-      <w:r>
+        <w:t>Figma</w:t>
+      </w:r>
+      <w:proofErr w:type="spellEnd"/>
+    </w:p>
+    <w:p>
+      <w:pPr>
         <w:rPr>
           <w:rFonts w:eastAsia="Times New Roman" w:cs="Calibri"/>
           <w:color w:val="000000"/>
@@ -1012,11 +1041,42 @@
           <w:lang w:eastAsia="pt-BR"/>
           <w14:ligatures w14:val="none"/>
         </w:rPr>
-        <w:t>Desenvolver um Protótipo da Tela de Login no Figma</w:t>
-      </w:r>
-    </w:p>
-    <w:p>
-      <w:pPr>
+      </w:pPr>
+      <w:r>
+        <w:rPr>
+          <w:rFonts w:eastAsia="Times New Roman" w:cs="Calibri"/>
+          <w:b/>
+          <w:bCs/>
+          <w:color w:val="000000"/>
+          <w:kern w:val="0"/>
+          <w:lang w:eastAsia="pt-BR"/>
+          <w14:ligatures w14:val="none"/>
+        </w:rPr>
+        <w:t>Protótipo da Tela de Login</w:t>
+      </w:r>
+      <w:r>
+        <w:rPr>
+          <w:rFonts w:eastAsia="Times New Roman" w:cs="Calibri"/>
+          <w:b/>
+          <w:bCs/>
+          <w:color w:val="000000"/>
+          <w:kern w:val="0"/>
+          <w:lang w:eastAsia="pt-BR"/>
+          <w14:ligatures w14:val="none"/>
+        </w:rPr>
+        <w:t xml:space="preserve"> -</w:t>
+      </w:r>
+      <w:r>
+        <w:rPr>
+          <w:rFonts w:eastAsia="Times New Roman" w:cs="Calibri"/>
+          <w:color w:val="000000"/>
+          <w:kern w:val="0"/>
+          <w:lang w:eastAsia="pt-BR"/>
+          <w14:ligatures w14:val="none"/>
+        </w:rPr>
+        <w:t xml:space="preserve"> </w:t>
+      </w:r>
+      <w:r>
         <w:rPr>
           <w:rFonts w:eastAsia="Times New Roman" w:cs="Calibri"/>
           <w:color w:val="000000"/>
@@ -1026,41 +1086,9 @@
           <w:lang w:eastAsia="pt-BR"/>
           <w14:ligatures w14:val="none"/>
         </w:rPr>
-      </w:pPr>
-      <w:r>
-        <w:rPr>
-          <w:rFonts w:eastAsia="Times New Roman" w:cs="Calibri"/>
-          <w:b/>
-          <w:bCs/>
-          <w:color w:val="000000"/>
-          <w:kern w:val="0"/>
-          <w:lang w:eastAsia="pt-BR"/>
-          <w14:ligatures w14:val="none"/>
-        </w:rPr>
-        <w:t>Protótipo da Tela de Cadastro</w:t>
-      </w:r>
-      <w:r>
-        <w:rPr>
-          <w:rFonts w:eastAsia="Times New Roman" w:cs="Calibri"/>
-          <w:b/>
-          <w:bCs/>
-          <w:color w:val="000000"/>
-          <w:kern w:val="0"/>
-          <w:lang w:eastAsia="pt-BR"/>
-          <w14:ligatures w14:val="none"/>
-        </w:rPr>
-        <w:t xml:space="preserve"> -</w:t>
-      </w:r>
-      <w:r>
-        <w:rPr>
-          <w:rFonts w:eastAsia="Times New Roman" w:cs="Calibri"/>
-          <w:color w:val="000000"/>
-          <w:kern w:val="0"/>
-          <w:lang w:eastAsia="pt-BR"/>
-          <w14:ligatures w14:val="none"/>
-        </w:rPr>
-        <w:t xml:space="preserve"> </w:t>
-      </w:r>
+        <w:t xml:space="preserve">Desenvolver um Protótipo da Tela de Login no </w:t>
+      </w:r>
+      <w:proofErr w:type="spellStart"/>
       <w:r>
         <w:rPr>
           <w:rFonts w:eastAsia="Times New Roman" w:cs="Calibri"/>
@@ -1071,8 +1099,9 @@
           <w:lang w:eastAsia="pt-BR"/>
           <w14:ligatures w14:val="none"/>
         </w:rPr>
-        <w:t>Desenvolver um Protótipo da Tela de Cadastro no Figma</w:t>
-      </w:r>
+        <w:t>Figma</w:t>
+      </w:r>
+      <w:proofErr w:type="spellEnd"/>
     </w:p>
     <w:p>
       <w:pPr>
@@ -1096,7 +1125,7 @@
           <w:lang w:eastAsia="pt-BR"/>
           <w14:ligatures w14:val="none"/>
         </w:rPr>
-        <w:t>Protótipo da Tela de Dashboard</w:t>
+        <w:t>Protótipo da Tela de Cadastro</w:t>
       </w:r>
       <w:r>
         <w:rPr>
@@ -1130,11 +1159,10 @@
           <w:lang w:eastAsia="pt-BR"/>
           <w14:ligatures w14:val="none"/>
         </w:rPr>
-        <w:t>Desenvolver um Protótipo da Tela de Dashboard no Figma</w:t>
-      </w:r>
-    </w:p>
-    <w:p>
-      <w:pPr>
+        <w:t xml:space="preserve">Desenvolver um Protótipo da Tela de Cadastro no </w:t>
+      </w:r>
+      <w:proofErr w:type="spellStart"/>
+      <w:r>
         <w:rPr>
           <w:rFonts w:eastAsia="Times New Roman" w:cs="Calibri"/>
           <w:color w:val="000000"/>
@@ -1144,42 +1172,12 @@
           <w:lang w:eastAsia="pt-BR"/>
           <w14:ligatures w14:val="none"/>
         </w:rPr>
-      </w:pPr>
-      <w:r>
-        <w:rPr>
-          <w:rFonts w:eastAsia="Times New Roman" w:cs="Calibri"/>
-          <w:b/>
-          <w:bCs/>
-          <w:color w:val="000000"/>
-          <w:kern w:val="0"/>
-          <w:lang w:eastAsia="pt-BR"/>
-          <w14:ligatures w14:val="none"/>
-        </w:rPr>
-        <w:t>Protótipo do Jogo</w:t>
-      </w:r>
-      <w:r>
-        <w:rPr>
-          <w:rFonts w:eastAsia="Times New Roman" w:cs="Calibri"/>
-          <w:b/>
-          <w:bCs/>
-          <w:color w:val="000000"/>
-          <w:kern w:val="0"/>
-          <w:lang w:eastAsia="pt-BR"/>
-          <w14:ligatures w14:val="none"/>
-        </w:rPr>
-        <w:t xml:space="preserve"> -</w:t>
-      </w:r>
-      <w:r>
-        <w:rPr>
-          <w:rFonts w:eastAsia="Times New Roman" w:cs="Calibri"/>
-          <w:color w:val="000000"/>
-          <w:kern w:val="0"/>
-          <w:lang w:eastAsia="pt-BR"/>
-          <w14:ligatures w14:val="none"/>
-        </w:rPr>
-        <w:t xml:space="preserve"> </w:t>
-      </w:r>
-      <w:r>
+        <w:t>Figma</w:t>
+      </w:r>
+      <w:proofErr w:type="spellEnd"/>
+    </w:p>
+    <w:p>
+      <w:pPr>
         <w:rPr>
           <w:rFonts w:eastAsia="Times New Roman" w:cs="Calibri"/>
           <w:color w:val="000000"/>
@@ -1189,11 +1187,42 @@
           <w:lang w:eastAsia="pt-BR"/>
           <w14:ligatures w14:val="none"/>
         </w:rPr>
-        <w:t>Desenvolver um Protótipo do Jogo no Figma</w:t>
-      </w:r>
-    </w:p>
-    <w:p>
-      <w:pPr>
+      </w:pPr>
+      <w:r>
+        <w:rPr>
+          <w:rFonts w:eastAsia="Times New Roman" w:cs="Calibri"/>
+          <w:b/>
+          <w:bCs/>
+          <w:color w:val="000000"/>
+          <w:kern w:val="0"/>
+          <w:lang w:eastAsia="pt-BR"/>
+          <w14:ligatures w14:val="none"/>
+        </w:rPr>
+        <w:t>Protótipo da Tela de Dashboard</w:t>
+      </w:r>
+      <w:r>
+        <w:rPr>
+          <w:rFonts w:eastAsia="Times New Roman" w:cs="Calibri"/>
+          <w:b/>
+          <w:bCs/>
+          <w:color w:val="000000"/>
+          <w:kern w:val="0"/>
+          <w:lang w:eastAsia="pt-BR"/>
+          <w14:ligatures w14:val="none"/>
+        </w:rPr>
+        <w:t xml:space="preserve"> -</w:t>
+      </w:r>
+      <w:r>
+        <w:rPr>
+          <w:rFonts w:eastAsia="Times New Roman" w:cs="Calibri"/>
+          <w:color w:val="000000"/>
+          <w:kern w:val="0"/>
+          <w:lang w:eastAsia="pt-BR"/>
+          <w14:ligatures w14:val="none"/>
+        </w:rPr>
+        <w:t xml:space="preserve"> </w:t>
+      </w:r>
+      <w:r>
         <w:rPr>
           <w:rFonts w:eastAsia="Times New Roman" w:cs="Calibri"/>
           <w:color w:val="000000"/>
@@ -1203,41 +1232,9 @@
           <w:lang w:eastAsia="pt-BR"/>
           <w14:ligatures w14:val="none"/>
         </w:rPr>
-      </w:pPr>
-      <w:r>
-        <w:rPr>
-          <w:rFonts w:eastAsia="Times New Roman" w:cs="Calibri"/>
-          <w:b/>
-          <w:bCs/>
-          <w:color w:val="000000"/>
-          <w:kern w:val="0"/>
-          <w:lang w:eastAsia="pt-BR"/>
-          <w14:ligatures w14:val="none"/>
-        </w:rPr>
-        <w:t>Site Institucional</w:t>
-      </w:r>
-      <w:r>
-        <w:rPr>
-          <w:rFonts w:eastAsia="Times New Roman" w:cs="Calibri"/>
-          <w:b/>
-          <w:bCs/>
-          <w:color w:val="000000"/>
-          <w:kern w:val="0"/>
-          <w:lang w:eastAsia="pt-BR"/>
-          <w14:ligatures w14:val="none"/>
-        </w:rPr>
-        <w:t xml:space="preserve"> -</w:t>
-      </w:r>
-      <w:r>
-        <w:rPr>
-          <w:rFonts w:eastAsia="Times New Roman" w:cs="Calibri"/>
-          <w:color w:val="000000"/>
-          <w:kern w:val="0"/>
-          <w:lang w:eastAsia="pt-BR"/>
-          <w14:ligatures w14:val="none"/>
-        </w:rPr>
-        <w:t xml:space="preserve"> </w:t>
-      </w:r>
+        <w:t xml:space="preserve">Desenvolver um Protótipo da Tela de Dashboard no </w:t>
+      </w:r>
+      <w:proofErr w:type="spellStart"/>
       <w:r>
         <w:rPr>
           <w:rFonts w:eastAsia="Times New Roman" w:cs="Calibri"/>
@@ -1248,8 +1245,9 @@
           <w:lang w:eastAsia="pt-BR"/>
           <w14:ligatures w14:val="none"/>
         </w:rPr>
-        <w:t>Desenvolver um site falando sobre mim, sobre minhas ideias de criação de jogos e com opções de Login e Cadastro</w:t>
-      </w:r>
+        <w:t>Figma</w:t>
+      </w:r>
+      <w:proofErr w:type="spellEnd"/>
     </w:p>
     <w:p>
       <w:pPr>
@@ -1273,7 +1271,7 @@
           <w:lang w:eastAsia="pt-BR"/>
           <w14:ligatures w14:val="none"/>
         </w:rPr>
-        <w:t>Tela de Login</w:t>
+        <w:t>Protótipo do Jogo</w:t>
       </w:r>
       <w:r>
         <w:rPr>
@@ -1307,11 +1305,10 @@
           <w:lang w:eastAsia="pt-BR"/>
           <w14:ligatures w14:val="none"/>
         </w:rPr>
-        <w:t>Desenvolver uma tela de Login com Validações e que após o Login, faz para uma tela com meus jogos desenvolvidos</w:t>
-      </w:r>
-    </w:p>
-    <w:p>
-      <w:pPr>
+        <w:t xml:space="preserve">Desenvolver um Protótipo do Jogo no </w:t>
+      </w:r>
+      <w:proofErr w:type="spellStart"/>
+      <w:r>
         <w:rPr>
           <w:rFonts w:eastAsia="Times New Roman" w:cs="Calibri"/>
           <w:color w:val="000000"/>
@@ -1321,42 +1318,12 @@
           <w:lang w:eastAsia="pt-BR"/>
           <w14:ligatures w14:val="none"/>
         </w:rPr>
-      </w:pPr>
-      <w:r>
-        <w:rPr>
-          <w:rFonts w:eastAsia="Times New Roman" w:cs="Calibri"/>
-          <w:b/>
-          <w:bCs/>
-          <w:color w:val="000000"/>
-          <w:kern w:val="0"/>
-          <w:lang w:eastAsia="pt-BR"/>
-          <w14:ligatures w14:val="none"/>
-        </w:rPr>
-        <w:t>Tela de Cadastro</w:t>
-      </w:r>
-      <w:r>
-        <w:rPr>
-          <w:rFonts w:eastAsia="Times New Roman" w:cs="Calibri"/>
-          <w:b/>
-          <w:bCs/>
-          <w:color w:val="000000"/>
-          <w:kern w:val="0"/>
-          <w:lang w:eastAsia="pt-BR"/>
-          <w14:ligatures w14:val="none"/>
-        </w:rPr>
-        <w:t xml:space="preserve"> -</w:t>
-      </w:r>
-      <w:r>
-        <w:rPr>
-          <w:rFonts w:eastAsia="Times New Roman" w:cs="Calibri"/>
-          <w:color w:val="000000"/>
-          <w:kern w:val="0"/>
-          <w:lang w:eastAsia="pt-BR"/>
-          <w14:ligatures w14:val="none"/>
-        </w:rPr>
-        <w:t xml:space="preserve"> </w:t>
-      </w:r>
-      <w:r>
+        <w:t>Figma</w:t>
+      </w:r>
+      <w:proofErr w:type="spellEnd"/>
+    </w:p>
+    <w:p>
+      <w:pPr>
         <w:rPr>
           <w:rFonts w:eastAsia="Times New Roman" w:cs="Calibri"/>
           <w:color w:val="000000"/>
@@ -1366,11 +1333,42 @@
           <w:lang w:eastAsia="pt-BR"/>
           <w14:ligatures w14:val="none"/>
         </w:rPr>
-        <w:t>Desenvolver uma tela de Cadastro com Validações e que após o Cadastro, vá para tela de Login</w:t>
-      </w:r>
-    </w:p>
-    <w:p>
-      <w:pPr>
+      </w:pPr>
+      <w:r>
+        <w:rPr>
+          <w:rFonts w:eastAsia="Times New Roman" w:cs="Calibri"/>
+          <w:b/>
+          <w:bCs/>
+          <w:color w:val="000000"/>
+          <w:kern w:val="0"/>
+          <w:lang w:eastAsia="pt-BR"/>
+          <w14:ligatures w14:val="none"/>
+        </w:rPr>
+        <w:t>Site Institucional</w:t>
+      </w:r>
+      <w:r>
+        <w:rPr>
+          <w:rFonts w:eastAsia="Times New Roman" w:cs="Calibri"/>
+          <w:b/>
+          <w:bCs/>
+          <w:color w:val="000000"/>
+          <w:kern w:val="0"/>
+          <w:lang w:eastAsia="pt-BR"/>
+          <w14:ligatures w14:val="none"/>
+        </w:rPr>
+        <w:t xml:space="preserve"> -</w:t>
+      </w:r>
+      <w:r>
+        <w:rPr>
+          <w:rFonts w:eastAsia="Times New Roman" w:cs="Calibri"/>
+          <w:color w:val="000000"/>
+          <w:kern w:val="0"/>
+          <w:lang w:eastAsia="pt-BR"/>
+          <w14:ligatures w14:val="none"/>
+        </w:rPr>
+        <w:t xml:space="preserve"> </w:t>
+      </w:r>
+      <w:r>
         <w:rPr>
           <w:rFonts w:eastAsia="Times New Roman" w:cs="Calibri"/>
           <w:color w:val="000000"/>
@@ -1380,42 +1378,11 @@
           <w:lang w:eastAsia="pt-BR"/>
           <w14:ligatures w14:val="none"/>
         </w:rPr>
-      </w:pPr>
-      <w:r>
-        <w:rPr>
-          <w:rFonts w:eastAsia="Times New Roman" w:cs="Calibri"/>
-          <w:b/>
-          <w:bCs/>
-          <w:color w:val="000000"/>
-          <w:kern w:val="0"/>
-          <w:lang w:eastAsia="pt-BR"/>
-          <w14:ligatures w14:val="none"/>
-        </w:rPr>
-        <w:t>Jogo</w:t>
-      </w:r>
-      <w:r>
-        <w:rPr>
-          <w:rFonts w:eastAsia="Times New Roman" w:cs="Calibri"/>
-          <w:b/>
-          <w:bCs/>
-          <w:color w:val="000000"/>
-          <w:kern w:val="0"/>
-          <w:lang w:eastAsia="pt-BR"/>
-          <w14:ligatures w14:val="none"/>
-        </w:rPr>
-        <w:t xml:space="preserve"> -</w:t>
-      </w:r>
-      <w:r>
-        <w:rPr>
-          <w:rFonts w:eastAsia="Times New Roman" w:cs="Calibri"/>
-          <w:color w:val="000000"/>
-          <w:kern w:val="0"/>
-          <w:lang w:eastAsia="pt-BR"/>
-          <w14:ligatures w14:val="none"/>
-        </w:rPr>
-        <w:t xml:space="preserve"> </w:t>
-      </w:r>
-      <w:r>
+        <w:t>Desenvolver um site falando sobre mim, sobre minhas ideias de criação de jogos e com opções de Login e Cadastro</w:t>
+      </w:r>
+    </w:p>
+    <w:p>
+      <w:pPr>
         <w:rPr>
           <w:rFonts w:eastAsia="Times New Roman" w:cs="Calibri"/>
           <w:color w:val="000000"/>
@@ -1425,6 +1392,169 @@
           <w:lang w:eastAsia="pt-BR"/>
           <w14:ligatures w14:val="none"/>
         </w:rPr>
+      </w:pPr>
+      <w:r>
+        <w:rPr>
+          <w:rFonts w:eastAsia="Times New Roman" w:cs="Calibri"/>
+          <w:b/>
+          <w:bCs/>
+          <w:color w:val="000000"/>
+          <w:kern w:val="0"/>
+          <w:lang w:eastAsia="pt-BR"/>
+          <w14:ligatures w14:val="none"/>
+        </w:rPr>
+        <w:t>Tela de Login</w:t>
+      </w:r>
+      <w:r>
+        <w:rPr>
+          <w:rFonts w:eastAsia="Times New Roman" w:cs="Calibri"/>
+          <w:b/>
+          <w:bCs/>
+          <w:color w:val="000000"/>
+          <w:kern w:val="0"/>
+          <w:lang w:eastAsia="pt-BR"/>
+          <w14:ligatures w14:val="none"/>
+        </w:rPr>
+        <w:t xml:space="preserve"> -</w:t>
+      </w:r>
+      <w:r>
+        <w:rPr>
+          <w:rFonts w:eastAsia="Times New Roman" w:cs="Calibri"/>
+          <w:color w:val="000000"/>
+          <w:kern w:val="0"/>
+          <w:lang w:eastAsia="pt-BR"/>
+          <w14:ligatures w14:val="none"/>
+        </w:rPr>
+        <w:t xml:space="preserve"> </w:t>
+      </w:r>
+      <w:r>
+        <w:rPr>
+          <w:rFonts w:eastAsia="Times New Roman" w:cs="Calibri"/>
+          <w:color w:val="000000"/>
+          <w:kern w:val="0"/>
+          <w:sz w:val="22"/>
+          <w:szCs w:val="22"/>
+          <w:lang w:eastAsia="pt-BR"/>
+          <w14:ligatures w14:val="none"/>
+        </w:rPr>
+        <w:t>Desenvolver uma tela de Login com Validações e que após o Login, faz para uma tela com meus jogos desenvolvidos</w:t>
+      </w:r>
+    </w:p>
+    <w:p>
+      <w:pPr>
+        <w:rPr>
+          <w:rFonts w:eastAsia="Times New Roman" w:cs="Calibri"/>
+          <w:color w:val="000000"/>
+          <w:kern w:val="0"/>
+          <w:sz w:val="22"/>
+          <w:szCs w:val="22"/>
+          <w:lang w:eastAsia="pt-BR"/>
+          <w14:ligatures w14:val="none"/>
+        </w:rPr>
+      </w:pPr>
+      <w:r>
+        <w:rPr>
+          <w:rFonts w:eastAsia="Times New Roman" w:cs="Calibri"/>
+          <w:b/>
+          <w:bCs/>
+          <w:color w:val="000000"/>
+          <w:kern w:val="0"/>
+          <w:lang w:eastAsia="pt-BR"/>
+          <w14:ligatures w14:val="none"/>
+        </w:rPr>
+        <w:t>Tela de Cadastro</w:t>
+      </w:r>
+      <w:r>
+        <w:rPr>
+          <w:rFonts w:eastAsia="Times New Roman" w:cs="Calibri"/>
+          <w:b/>
+          <w:bCs/>
+          <w:color w:val="000000"/>
+          <w:kern w:val="0"/>
+          <w:lang w:eastAsia="pt-BR"/>
+          <w14:ligatures w14:val="none"/>
+        </w:rPr>
+        <w:t xml:space="preserve"> -</w:t>
+      </w:r>
+      <w:r>
+        <w:rPr>
+          <w:rFonts w:eastAsia="Times New Roman" w:cs="Calibri"/>
+          <w:color w:val="000000"/>
+          <w:kern w:val="0"/>
+          <w:lang w:eastAsia="pt-BR"/>
+          <w14:ligatures w14:val="none"/>
+        </w:rPr>
+        <w:t xml:space="preserve"> </w:t>
+      </w:r>
+      <w:r>
+        <w:rPr>
+          <w:rFonts w:eastAsia="Times New Roman" w:cs="Calibri"/>
+          <w:color w:val="000000"/>
+          <w:kern w:val="0"/>
+          <w:sz w:val="22"/>
+          <w:szCs w:val="22"/>
+          <w:lang w:eastAsia="pt-BR"/>
+          <w14:ligatures w14:val="none"/>
+        </w:rPr>
+        <w:t>Desenvolver uma tela de Cadastro com Validações e que após o Cadastro, vá para tela de Login</w:t>
+      </w:r>
+    </w:p>
+    <w:p>
+      <w:pPr>
+        <w:rPr>
+          <w:rFonts w:eastAsia="Times New Roman" w:cs="Calibri"/>
+          <w:color w:val="000000"/>
+          <w:kern w:val="0"/>
+          <w:sz w:val="22"/>
+          <w:szCs w:val="22"/>
+          <w:lang w:eastAsia="pt-BR"/>
+          <w14:ligatures w14:val="none"/>
+        </w:rPr>
+      </w:pPr>
+      <w:r>
+        <w:rPr>
+          <w:rFonts w:eastAsia="Times New Roman" w:cs="Calibri"/>
+          <w:b/>
+          <w:bCs/>
+          <w:color w:val="000000"/>
+          <w:kern w:val="0"/>
+          <w:lang w:eastAsia="pt-BR"/>
+          <w14:ligatures w14:val="none"/>
+        </w:rPr>
+        <w:t>Jogo</w:t>
+      </w:r>
+      <w:r>
+        <w:rPr>
+          <w:rFonts w:eastAsia="Times New Roman" w:cs="Calibri"/>
+          <w:b/>
+          <w:bCs/>
+          <w:color w:val="000000"/>
+          <w:kern w:val="0"/>
+          <w:lang w:eastAsia="pt-BR"/>
+          <w14:ligatures w14:val="none"/>
+        </w:rPr>
+        <w:t xml:space="preserve"> -</w:t>
+      </w:r>
+      <w:r>
+        <w:rPr>
+          <w:rFonts w:eastAsia="Times New Roman" w:cs="Calibri"/>
+          <w:color w:val="000000"/>
+          <w:kern w:val="0"/>
+          <w:lang w:eastAsia="pt-BR"/>
+          <w14:ligatures w14:val="none"/>
+        </w:rPr>
+        <w:t xml:space="preserve"> </w:t>
+      </w:r>
+      <w:r>
+        <w:rPr>
+          <w:rFonts w:eastAsia="Times New Roman" w:cs="Calibri"/>
+          <w:color w:val="000000"/>
+          <w:kern w:val="0"/>
+          <w:sz w:val="22"/>
+          <w:szCs w:val="22"/>
+          <w:lang w:eastAsia="pt-BR"/>
+          <w14:ligatures w14:val="none"/>
+        </w:rPr>
         <w:t>Desenvolver um Jogo - Tela onde mostra meus jogos concluídos</w:t>
       </w:r>
     </w:p>
@@ -1492,7 +1622,29 @@
           <w:lang w:eastAsia="pt-BR"/>
           <w14:ligatures w14:val="none"/>
         </w:rPr>
-        <w:t>Você cria seu personagem (Masculino ou Feminino), Skin (inicialmente apenas uma sombra toda preta) ...</w:t>
+        <w:t xml:space="preserve">Você cria seu personagem (Masculino ou Feminino), </w:t>
+      </w:r>
+      <w:proofErr w:type="spellStart"/>
+      <w:r>
+        <w:rPr>
+          <w:rFonts w:eastAsia="Times New Roman" w:cs="Calibri"/>
+          <w:color w:val="000000"/>
+          <w:kern w:val="0"/>
+          <w:lang w:eastAsia="pt-BR"/>
+          <w14:ligatures w14:val="none"/>
+        </w:rPr>
+        <w:t>Skin</w:t>
+      </w:r>
+      <w:proofErr w:type="spellEnd"/>
+      <w:r>
+        <w:rPr>
+          <w:rFonts w:eastAsia="Times New Roman" w:cs="Calibri"/>
+          <w:color w:val="000000"/>
+          <w:kern w:val="0"/>
+          <w:lang w:eastAsia="pt-BR"/>
+          <w14:ligatures w14:val="none"/>
+        </w:rPr>
+        <w:t xml:space="preserve"> (inicialmente apenas uma sombra toda preta) ...</w:t>
       </w:r>
     </w:p>
     <w:p>
@@ -1826,17 +1978,31 @@
           <w14:ligatures w14:val="none"/>
         </w:rPr>
       </w:pPr>
-      <w:r>
-        <w:rPr>
-          <w:rFonts w:eastAsia="Times New Roman" w:cs="Calibri"/>
-          <w:b/>
-          <w:bCs/>
-          <w:color w:val="000000"/>
-          <w:kern w:val="0"/>
-          <w:lang w:eastAsia="pt-BR"/>
-          <w14:ligatures w14:val="none"/>
-        </w:rPr>
-        <w:t>Kpis/Métricas da Dashboard</w:t>
+      <w:proofErr w:type="spellStart"/>
+      <w:r>
+        <w:rPr>
+          <w:rFonts w:eastAsia="Times New Roman" w:cs="Calibri"/>
+          <w:b/>
+          <w:bCs/>
+          <w:color w:val="000000"/>
+          <w:kern w:val="0"/>
+          <w:lang w:eastAsia="pt-BR"/>
+          <w14:ligatures w14:val="none"/>
+        </w:rPr>
+        <w:t>Kpis</w:t>
+      </w:r>
+      <w:proofErr w:type="spellEnd"/>
+      <w:r>
+        <w:rPr>
+          <w:rFonts w:eastAsia="Times New Roman" w:cs="Calibri"/>
+          <w:b/>
+          <w:bCs/>
+          <w:color w:val="000000"/>
+          <w:kern w:val="0"/>
+          <w:lang w:eastAsia="pt-BR"/>
+          <w14:ligatures w14:val="none"/>
+        </w:rPr>
+        <w:t>/Métricas da Dashboard</w:t>
       </w:r>
       <w:r>
         <w:rPr>
@@ -2341,18 +2507,56 @@
           <w:lang w:eastAsia="pt-BR"/>
           <w14:ligatures w14:val="none"/>
         </w:rPr>
-        <w:t>API de Cadastro e Save do Jogo -</w:t>
-      </w:r>
-      <w:r>
-        <w:rPr>
-          <w:rFonts w:eastAsia="Times New Roman" w:cs="Calibri"/>
-          <w:color w:val="000000"/>
-          <w:kern w:val="0"/>
-          <w:lang w:eastAsia="pt-BR"/>
-          <w14:ligatures w14:val="none"/>
-        </w:rPr>
-        <w:t xml:space="preserve"> Web Data Viz</w:t>
-      </w:r>
+        <w:t xml:space="preserve">API de Cadastro e </w:t>
+      </w:r>
+      <w:proofErr w:type="spellStart"/>
+      <w:r>
+        <w:rPr>
+          <w:rFonts w:eastAsia="Times New Roman" w:cs="Calibri"/>
+          <w:b/>
+          <w:bCs/>
+          <w:color w:val="000000"/>
+          <w:kern w:val="0"/>
+          <w:lang w:eastAsia="pt-BR"/>
+          <w14:ligatures w14:val="none"/>
+        </w:rPr>
+        <w:t>Save</w:t>
+      </w:r>
+      <w:proofErr w:type="spellEnd"/>
+      <w:r>
+        <w:rPr>
+          <w:rFonts w:eastAsia="Times New Roman" w:cs="Calibri"/>
+          <w:b/>
+          <w:bCs/>
+          <w:color w:val="000000"/>
+          <w:kern w:val="0"/>
+          <w:lang w:eastAsia="pt-BR"/>
+          <w14:ligatures w14:val="none"/>
+        </w:rPr>
+        <w:t xml:space="preserve"> do Jogo -</w:t>
+      </w:r>
+      <w:r>
+        <w:rPr>
+          <w:rFonts w:eastAsia="Times New Roman" w:cs="Calibri"/>
+          <w:color w:val="000000"/>
+          <w:kern w:val="0"/>
+          <w:lang w:eastAsia="pt-BR"/>
+          <w14:ligatures w14:val="none"/>
+        </w:rPr>
+        <w:t xml:space="preserve"> Web Data </w:t>
+      </w:r>
+      <w:proofErr w:type="spellStart"/>
+      <w:r>
+        <w:rPr>
+          <w:rFonts w:eastAsia="Times New Roman" w:cs="Calibri"/>
+          <w:color w:val="000000"/>
+          <w:kern w:val="0"/>
+          <w:lang w:eastAsia="pt-BR"/>
+          <w14:ligatures w14:val="none"/>
+        </w:rPr>
+        <w:t>Viz</w:t>
+      </w:r>
+      <w:proofErr w:type="spellEnd"/>
       <w:r>
         <w:rPr>
           <w:rFonts w:eastAsia="Times New Roman" w:cs="Calibri"/>
@@ -2373,8 +2577,48 @@
           <w:lang w:eastAsia="pt-BR"/>
           <w14:ligatures w14:val="none"/>
         </w:rPr>
-        <w:t>Interligar o Cadastro de Usuário e o Save do Jogo com o banco de dados utilizando a API Web Data Viz</w:t>
-      </w:r>
+        <w:t xml:space="preserve">Interligar o Cadastro de Usuário e o </w:t>
+      </w:r>
+      <w:proofErr w:type="spellStart"/>
+      <w:r>
+        <w:rPr>
+          <w:rFonts w:eastAsia="Times New Roman" w:cs="Calibri"/>
+          <w:color w:val="000000"/>
+          <w:kern w:val="0"/>
+          <w:sz w:val="22"/>
+          <w:szCs w:val="22"/>
+          <w:lang w:eastAsia="pt-BR"/>
+          <w14:ligatures w14:val="none"/>
+        </w:rPr>
+        <w:t>Save</w:t>
+      </w:r>
+      <w:proofErr w:type="spellEnd"/>
+      <w:r>
+        <w:rPr>
+          <w:rFonts w:eastAsia="Times New Roman" w:cs="Calibri"/>
+          <w:color w:val="000000"/>
+          <w:kern w:val="0"/>
+          <w:sz w:val="22"/>
+          <w:szCs w:val="22"/>
+          <w:lang w:eastAsia="pt-BR"/>
+          <w14:ligatures w14:val="none"/>
+        </w:rPr>
+        <w:t xml:space="preserve"> do Jogo com o banco de dados utilizando a API Web Data </w:t>
+      </w:r>
+      <w:proofErr w:type="spellStart"/>
+      <w:r>
+        <w:rPr>
+          <w:rFonts w:eastAsia="Times New Roman" w:cs="Calibri"/>
+          <w:color w:val="000000"/>
+          <w:kern w:val="0"/>
+          <w:sz w:val="22"/>
+          <w:szCs w:val="22"/>
+          <w:lang w:eastAsia="pt-BR"/>
+          <w14:ligatures w14:val="none"/>
+        </w:rPr>
+        <w:t>Viz</w:t>
+      </w:r>
+      <w:proofErr w:type="spellEnd"/>
     </w:p>
     <w:p>
       <w:pPr>
@@ -3277,9 +3521,11 @@
             <w:tcW w:w="3865" w:type="dxa"/>
           </w:tcPr>
           <w:p>
+            <w:proofErr w:type="spellStart"/>
             <w:r>
               <w:t>Trello</w:t>
             </w:r>
+            <w:proofErr w:type="spellEnd"/>
           </w:p>
         </w:tc>
         <w:tc>
@@ -3575,7 +3821,7 @@
           <w:szCs w:val="40"/>
         </w:rPr>
         <w:lastRenderedPageBreak/>
-        <w:t>PREMISSAS</w:t>
+        <w:t>Premissas</w:t>
       </w:r>
       <w:r>
         <w:rPr>
@@ -3596,8 +3842,13 @@
         </w:numPr>
       </w:pPr>
       <w:r>
-        <w:t>Para utilizar o site ou jogar os jogos, o usuário deve estar conectado ao Wifi</w:t>
-      </w:r>
+        <w:t xml:space="preserve">Para utilizar o site ou jogar os jogos, o usuário deve estar conectado ao </w:t>
+      </w:r>
+      <w:proofErr w:type="spellStart"/>
+      <w:r>
+        <w:t>Wifi</w:t>
+      </w:r>
+      <w:proofErr w:type="spellEnd"/>
       <w:r>
         <w:t xml:space="preserve"> com no mínimo </w:t>
       </w:r>
@@ -4035,12 +4286,21 @@
           <w:bCs/>
         </w:rPr>
       </w:pPr>
-      <w:r>
-        <w:rPr>
-          <w:b/>
-          <w:bCs/>
-        </w:rPr>
-        <w:t>Product backlog - Excel</w:t>
+      <w:proofErr w:type="spellStart"/>
+      <w:r>
+        <w:rPr>
+          <w:b/>
+          <w:bCs/>
+        </w:rPr>
+        <w:t>Product</w:t>
+      </w:r>
+      <w:proofErr w:type="spellEnd"/>
+      <w:r>
+        <w:rPr>
+          <w:b/>
+          <w:bCs/>
+        </w:rPr>
+        <w:t xml:space="preserve"> backlog - Excel</w:t>
       </w:r>
     </w:p>
     <w:p>
@@ -4111,8 +4371,17 @@
           <w:b/>
           <w:bCs/>
         </w:rPr>
-        <w:t xml:space="preserve"> Trello</w:t>
-      </w:r>
+        <w:t xml:space="preserve"> </w:t>
+      </w:r>
+      <w:proofErr w:type="spellStart"/>
+      <w:r>
+        <w:rPr>
+          <w:b/>
+          <w:bCs/>
+        </w:rPr>
+        <w:t>Trello</w:t>
+      </w:r>
+      <w:proofErr w:type="spellEnd"/>
     </w:p>
     <w:p>
       <w:r>
@@ -4221,11 +4490,16 @@
       </w:r>
     </w:p>
     <w:p>
-      <w:pPr>
-        <w:jc w:val="both"/>
-      </w:pPr>
-      <w:r>
-        <w:t xml:space="preserve">YAMAKAMI, Leticia. Indústria de games no Brasil cresceu sete vezes em dez anos. Veja Negócios, 16 Ago 2024. </w:t>
+      <w:r>
+        <w:t xml:space="preserve">YAMAKAMI, Leticia. Indústria de games no Brasil cresceu sete vezes em dez anos. Veja Negócios, 16 </w:t>
+      </w:r>
+      <w:proofErr w:type="spellStart"/>
+      <w:r>
+        <w:t>Ago</w:t>
+      </w:r>
+      <w:proofErr w:type="spellEnd"/>
+      <w:r>
+        <w:t xml:space="preserve"> 2024. </w:t>
       </w:r>
       <w:hyperlink r:id="rId11" w:history="1">
         <w:r>
@@ -4241,7 +4515,6 @@
     </w:p>
     <w:p>
       <w:pPr>
-        <w:jc w:val="both"/>
         <w:rPr>
           <w:lang w:val="en-US"/>
         </w:rPr>
@@ -4272,9 +4545,6 @@
       </w:hyperlink>
     </w:p>
     <w:p>
-      <w:pPr>
-        <w:jc w:val="both"/>
-      </w:pPr>
       <w:r>
         <w:t xml:space="preserve">LEÃO, Leonardo. </w:t>
       </w:r>
@@ -4294,14 +4564,19 @@
       </w:hyperlink>
     </w:p>
     <w:p>
-      <w:pPr>
-        <w:jc w:val="both"/>
-      </w:pPr>
       <w:r>
         <w:t>BRASIL, CNN. Mercado de games no país é o que mais cresce, diz CEO da Brasil Game Show</w:t>
       </w:r>
       <w:r>
-        <w:t xml:space="preserve">. CNN Brasil, 20 Jun 2025. </w:t>
+        <w:t xml:space="preserve">. CNN Brasil, 20 </w:t>
+      </w:r>
+      <w:proofErr w:type="spellStart"/>
+      <w:r>
+        <w:t>Jun</w:t>
+      </w:r>
+      <w:proofErr w:type="spellEnd"/>
+      <w:r>
+        <w:t xml:space="preserve"> 2025. </w:t>
       </w:r>
       <w:hyperlink r:id="rId14" w:anchor="goog_rewarded" w:history="1">
         <w:r>
@@ -4313,9 +4588,6 @@
       </w:hyperlink>
     </w:p>
     <w:p>
-      <w:pPr>
-        <w:jc w:val="both"/>
-      </w:pPr>
       <w:r>
         <w:t xml:space="preserve">LIMA, Leo. </w:t>
       </w:r>
@@ -4336,7 +4608,6 @@
     </w:p>
     <w:p>
       <w:pPr>
-        <w:jc w:val="both"/>
         <w:rPr>
           <w:lang w:val="en-US"/>
         </w:rPr>
@@ -4364,9 +4635,6 @@
       </w:hyperlink>
     </w:p>
     <w:p>
-      <w:pPr>
-        <w:jc w:val="both"/>
-      </w:pPr>
       <w:r>
         <w:t xml:space="preserve">SANTOS, Matheus. </w:t>
       </w:r>
@@ -4374,7 +4642,15 @@
         <w:t>7 habilidades que a criação de jogos ajuda a desenvolver nas crianças</w:t>
       </w:r>
       <w:r>
-        <w:t xml:space="preserve">. Happy. </w:t>
+        <w:t xml:space="preserve">. </w:t>
+      </w:r>
+      <w:proofErr w:type="spellStart"/>
+      <w:r>
+        <w:t>Happy</w:t>
+      </w:r>
+      <w:proofErr w:type="spellEnd"/>
+      <w:r>
+        <w:t xml:space="preserve">. </w:t>
       </w:r>
       <w:hyperlink r:id="rId17" w:history="1">
         <w:r>
@@ -5888,6 +6164,7 @@
   <w:style w:type="character" w:default="1" w:styleId="Fontepargpadro">
     <w:name w:val="Default Paragraph Font"/>
     <w:uiPriority w:val="1"/>
+    <w:semiHidden/>
     <w:unhideWhenUsed/>
   </w:style>
   <w:style w:type="table" w:default="1" w:styleId="Tabelanormal">

</xml_diff>